<commit_message>
Respuesta preguntas primera parte
</commit_message>
<xml_diff>
--- a/Docs/Observaciones-Lab 3.docx
+++ b/Docs/Observaciones-Lab 3.docx
@@ -4,10 +4,18 @@
   <w:body>
     <w:p>
       <w:pPr>
-        <w:pStyle w:val="Title"/>
+        <w:pStyle w:val="Ttulo"/>
         <w:jc w:val="center"/>
-      </w:pPr>
-      <w:r>
+        <w:rPr>
+          <w:rFonts w:ascii="Times New Roman" w:hAnsi="Times New Roman" w:cs="Times New Roman"/>
+          <w:lang w:val="es-CO"/>
+        </w:rPr>
+      </w:pPr>
+      <w:r>
+        <w:rPr>
+          <w:rFonts w:ascii="Times New Roman" w:hAnsi="Times New Roman" w:cs="Times New Roman"/>
+          <w:lang w:val="es-CO"/>
+        </w:rPr>
         <w:t>OBSERVACIONES DEL LA PRACTICA</w:t>
       </w:r>
     </w:p>
@@ -16,32 +24,37 @@
         <w:spacing w:after="0"/>
         <w:jc w:val="right"/>
         <w:rPr>
-          <w:lang w:val="es-419"/>
-        </w:rPr>
-      </w:pPr>
-      <w:r>
-        <w:rPr>
+          <w:rFonts w:ascii="Times New Roman" w:hAnsi="Times New Roman" w:cs="Times New Roman"/>
+          <w:lang w:val="es-419"/>
+        </w:rPr>
+      </w:pPr>
+      <w:r>
+        <w:rPr>
+          <w:rFonts w:ascii="Times New Roman" w:hAnsi="Times New Roman" w:cs="Times New Roman"/>
           <w:lang w:val="es-419"/>
         </w:rPr>
         <w:t xml:space="preserve">Estudiante </w:t>
       </w:r>
       <w:r>
         <w:rPr>
-          <w:lang w:val="es-419"/>
-        </w:rPr>
-        <w:t>1</w:t>
-      </w:r>
-      <w:r>
-        <w:rPr>
-          <w:lang w:val="es-419"/>
-        </w:rPr>
-        <w:t xml:space="preserve"> </w:t>
-      </w:r>
-      <w:r>
-        <w:rPr>
-          <w:lang w:val="es-419"/>
-        </w:rPr>
-        <w:t>Cod XXXX</w:t>
+          <w:rFonts w:ascii="Times New Roman" w:hAnsi="Times New Roman" w:cs="Times New Roman"/>
+          <w:lang w:val="es-419"/>
+        </w:rPr>
+        <w:t>Juan Sebastián Ortega</w:t>
+      </w:r>
+      <w:r>
+        <w:rPr>
+          <w:rFonts w:ascii="Times New Roman" w:hAnsi="Times New Roman" w:cs="Times New Roman"/>
+          <w:lang w:val="es-419"/>
+        </w:rPr>
+        <w:t xml:space="preserve"> Cod </w:t>
+      </w:r>
+      <w:r>
+        <w:rPr>
+          <w:rFonts w:ascii="Times New Roman" w:hAnsi="Times New Roman" w:cs="Times New Roman"/>
+          <w:lang w:val="es-419"/>
+        </w:rPr>
+        <w:t>202021703</w:t>
       </w:r>
     </w:p>
     <w:p>
@@ -49,20 +62,37 @@
         <w:spacing w:after="0"/>
         <w:jc w:val="right"/>
         <w:rPr>
-          <w:lang w:val="es-419"/>
-        </w:rPr>
-      </w:pPr>
-      <w:r>
-        <w:rPr>
-          <w:lang w:val="es-419"/>
-        </w:rPr>
-        <w:t xml:space="preserve">Estudiante </w:t>
-      </w:r>
-      <w:r>
-        <w:rPr>
-          <w:lang w:val="es-419"/>
-        </w:rPr>
-        <w:t>2 Cod XXXX</w:t>
+          <w:rFonts w:ascii="Times New Roman" w:hAnsi="Times New Roman" w:cs="Times New Roman"/>
+          <w:lang w:val="es-419"/>
+        </w:rPr>
+      </w:pPr>
+      <w:r>
+        <w:rPr>
+          <w:rFonts w:ascii="Times New Roman" w:hAnsi="Times New Roman" w:cs="Times New Roman"/>
+          <w:lang w:val="es-419"/>
+        </w:rPr>
+        <w:t>Estudiante</w:t>
+      </w:r>
+      <w:r>
+        <w:rPr>
+          <w:rFonts w:ascii="Times New Roman" w:hAnsi="Times New Roman" w:cs="Times New Roman"/>
+          <w:lang w:val="es-419"/>
+        </w:rPr>
+        <w:t xml:space="preserve"> Yesid Camilo Almanza</w:t>
+      </w:r>
+      <w:r>
+        <w:rPr>
+          <w:rFonts w:ascii="Times New Roman" w:hAnsi="Times New Roman" w:cs="Times New Roman"/>
+          <w:lang w:val="es-419"/>
+        </w:rPr>
+        <w:t xml:space="preserve"> Cod </w:t>
+      </w:r>
+      <w:r>
+        <w:rPr>
+          <w:rFonts w:ascii="Times New Roman" w:hAnsi="Times New Roman" w:cs="Times New Roman"/>
+          <w:lang w:val="es-419"/>
+        </w:rPr>
+        <w:t>201921773</w:t>
       </w:r>
     </w:p>
     <w:p>
@@ -70,13 +100,14 @@
         <w:spacing w:after="0"/>
         <w:jc w:val="right"/>
         <w:rPr>
+          <w:rFonts w:ascii="Times New Roman" w:hAnsi="Times New Roman" w:cs="Times New Roman"/>
           <w:lang w:val="es-419"/>
         </w:rPr>
       </w:pPr>
     </w:p>
     <w:p>
       <w:pPr>
-        <w:pStyle w:val="ListParagraph"/>
+        <w:pStyle w:val="Prrafodelista"/>
         <w:numPr>
           <w:ilvl w:val="0"/>
           <w:numId w:val="1"/>
@@ -84,28 +115,37 @@
         <w:spacing w:after="0"/>
         <w:jc w:val="both"/>
         <w:rPr>
-          <w:lang w:val="es-419"/>
-        </w:rPr>
-      </w:pPr>
-      <w:r>
-        <w:rPr>
-          <w:rFonts w:ascii="Dax-Regular" w:hAnsi="Dax-Regular"/>
+          <w:rFonts w:ascii="Times New Roman" w:hAnsi="Times New Roman" w:cs="Times New Roman"/>
+          <w:sz w:val="24"/>
+          <w:szCs w:val="24"/>
+          <w:lang w:val="es-419"/>
+        </w:rPr>
+      </w:pPr>
+      <w:r>
+        <w:rPr>
+          <w:rFonts w:ascii="Times New Roman" w:hAnsi="Times New Roman" w:cs="Times New Roman"/>
+          <w:sz w:val="24"/>
+          <w:szCs w:val="24"/>
           <w:lang w:val="es-419"/>
         </w:rPr>
         <w:t xml:space="preserve">¿Cuáles son los mecanismos de interacción (I/O: Input/Output) que tiene el </w:t>
       </w:r>
       <w:r>
         <w:rPr>
-          <w:rFonts w:ascii="Consolas" w:hAnsi="Consolas"/>
+          <w:rFonts w:ascii="Times New Roman" w:hAnsi="Times New Roman" w:cs="Times New Roman"/>
           <w:b/>
           <w:bCs/>
+          <w:sz w:val="24"/>
+          <w:szCs w:val="24"/>
           <w:lang w:val="es-419"/>
         </w:rPr>
         <w:t xml:space="preserve">view.py </w:t>
       </w:r>
       <w:r>
         <w:rPr>
-          <w:rFonts w:ascii="Dax-Regular" w:hAnsi="Dax-Regular"/>
+          <w:rFonts w:ascii="Times New Roman" w:hAnsi="Times New Roman" w:cs="Times New Roman"/>
+          <w:sz w:val="24"/>
+          <w:szCs w:val="24"/>
           <w:lang w:val="es-419"/>
         </w:rPr>
         <w:t>con el usuario?</w:t>
@@ -113,7 +153,1895 @@
     </w:p>
     <w:p>
       <w:pPr>
-        <w:pStyle w:val="ListParagraph"/>
+        <w:spacing w:after="0"/>
+        <w:jc w:val="both"/>
+        <w:rPr>
+          <w:rFonts w:ascii="Times New Roman" w:hAnsi="Times New Roman" w:cs="Times New Roman"/>
+          <w:sz w:val="24"/>
+          <w:szCs w:val="24"/>
+          <w:lang w:val="es-419"/>
+        </w:rPr>
+      </w:pPr>
+    </w:p>
+    <w:p>
+      <w:pPr>
+        <w:spacing w:after="0"/>
+        <w:jc w:val="both"/>
+        <w:rPr>
+          <w:rFonts w:ascii="Times New Roman" w:hAnsi="Times New Roman" w:cs="Times New Roman"/>
+          <w:sz w:val="24"/>
+          <w:szCs w:val="24"/>
+          <w:lang w:val="es-419"/>
+        </w:rPr>
+      </w:pPr>
+    </w:p>
+    <w:p>
+      <w:pPr>
+        <w:spacing w:after="0"/>
+        <w:jc w:val="both"/>
+        <w:rPr>
+          <w:rFonts w:ascii="Times New Roman" w:hAnsi="Times New Roman" w:cs="Times New Roman"/>
+          <w:sz w:val="24"/>
+          <w:szCs w:val="24"/>
+          <w:lang w:val="es-419"/>
+        </w:rPr>
+      </w:pPr>
+      <w:r>
+        <w:rPr>
+          <w:rFonts w:ascii="Times New Roman" w:hAnsi="Times New Roman" w:cs="Times New Roman"/>
+          <w:sz w:val="24"/>
+          <w:szCs w:val="24"/>
+          <w:lang w:val="es-419"/>
+        </w:rPr>
+        <w:t>-</w:t>
+      </w:r>
+      <w:r>
+        <w:rPr>
+          <w:rFonts w:ascii="Times New Roman" w:hAnsi="Times New Roman" w:cs="Times New Roman"/>
+          <w:sz w:val="24"/>
+          <w:szCs w:val="24"/>
+          <w:lang w:val="es-419"/>
+        </w:rPr>
+        <w:t xml:space="preserve">En primera instancia existe un </w:t>
+      </w:r>
+      <w:r>
+        <w:rPr>
+          <w:rFonts w:ascii="Times New Roman" w:hAnsi="Times New Roman" w:cs="Times New Roman"/>
+          <w:b/>
+          <w:bCs/>
+          <w:sz w:val="24"/>
+          <w:szCs w:val="24"/>
+          <w:lang w:val="es-419"/>
+        </w:rPr>
+        <w:t>Menu Principal</w:t>
+      </w:r>
+      <w:r>
+        <w:rPr>
+          <w:rFonts w:ascii="Times New Roman" w:hAnsi="Times New Roman" w:cs="Times New Roman"/>
+          <w:b/>
+          <w:bCs/>
+          <w:sz w:val="24"/>
+          <w:szCs w:val="24"/>
+          <w:lang w:val="es-419"/>
+        </w:rPr>
+        <w:t xml:space="preserve"> </w:t>
+      </w:r>
+      <w:r>
+        <w:rPr>
+          <w:rFonts w:ascii="Times New Roman" w:hAnsi="Times New Roman" w:cs="Times New Roman"/>
+          <w:sz w:val="24"/>
+          <w:szCs w:val="24"/>
+          <w:lang w:val="es-419"/>
+        </w:rPr>
+        <w:t xml:space="preserve">formado mediante un ciclo de tipo </w:t>
+      </w:r>
+      <w:r>
+        <w:rPr>
+          <w:rFonts w:ascii="Times New Roman" w:hAnsi="Times New Roman" w:cs="Times New Roman"/>
+          <w:i/>
+          <w:iCs/>
+          <w:sz w:val="24"/>
+          <w:szCs w:val="24"/>
+          <w:lang w:val="es-419"/>
+        </w:rPr>
+        <w:t>while</w:t>
+      </w:r>
+      <w:r>
+        <w:rPr>
+          <w:rFonts w:ascii="Times New Roman" w:hAnsi="Times New Roman" w:cs="Times New Roman"/>
+          <w:i/>
+          <w:iCs/>
+          <w:sz w:val="24"/>
+          <w:szCs w:val="24"/>
+          <w:lang w:val="es-419"/>
+        </w:rPr>
+        <w:t xml:space="preserve"> </w:t>
+      </w:r>
+      <w:r>
+        <w:rPr>
+          <w:rFonts w:ascii="Times New Roman" w:hAnsi="Times New Roman" w:cs="Times New Roman"/>
+          <w:sz w:val="24"/>
+          <w:szCs w:val="24"/>
+          <w:lang w:val="es-419"/>
+        </w:rPr>
+        <w:t xml:space="preserve">que se ejectura al </w:t>
+      </w:r>
+      <w:r>
+        <w:rPr>
+          <w:rFonts w:ascii="Times New Roman" w:hAnsi="Times New Roman" w:cs="Times New Roman"/>
+          <w:sz w:val="24"/>
+          <w:szCs w:val="24"/>
+          <w:lang w:val="es-419"/>
+        </w:rPr>
+        <w:t>vez</w:t>
+      </w:r>
+      <w:r>
+        <w:rPr>
+          <w:rFonts w:ascii="Times New Roman" w:hAnsi="Times New Roman" w:cs="Times New Roman"/>
+          <w:sz w:val="24"/>
+          <w:szCs w:val="24"/>
+          <w:lang w:val="es-419"/>
+        </w:rPr>
+        <w:t xml:space="preserve"> que se abre el programa</w:t>
+      </w:r>
+      <w:r>
+        <w:rPr>
+          <w:rFonts w:ascii="Times New Roman" w:hAnsi="Times New Roman" w:cs="Times New Roman"/>
+          <w:sz w:val="24"/>
+          <w:szCs w:val="24"/>
+          <w:lang w:val="es-419"/>
+        </w:rPr>
+        <w:t>, este cuenta tanto con inputs como con outputs</w:t>
+      </w:r>
+      <w:r>
+        <w:rPr>
+          <w:rFonts w:ascii="Times New Roman" w:hAnsi="Times New Roman" w:cs="Times New Roman"/>
+          <w:sz w:val="24"/>
+          <w:szCs w:val="24"/>
+          <w:lang w:val="es-419"/>
+        </w:rPr>
+        <w:t xml:space="preserve"> y es el principal medio de comunicación entre el ususario y el programa. </w:t>
+      </w:r>
+    </w:p>
+    <w:p>
+      <w:pPr>
+        <w:spacing w:after="0"/>
+        <w:jc w:val="both"/>
+        <w:rPr>
+          <w:rFonts w:ascii="Times New Roman" w:hAnsi="Times New Roman" w:cs="Times New Roman"/>
+          <w:b/>
+          <w:bCs/>
+          <w:sz w:val="24"/>
+          <w:szCs w:val="24"/>
+          <w:lang w:val="es-419"/>
+        </w:rPr>
+      </w:pPr>
+    </w:p>
+    <w:p>
+      <w:pPr>
+        <w:spacing w:after="0"/>
+        <w:jc w:val="both"/>
+        <w:rPr>
+          <w:rFonts w:ascii="Times New Roman" w:hAnsi="Times New Roman" w:cs="Times New Roman"/>
+          <w:sz w:val="24"/>
+          <w:szCs w:val="24"/>
+          <w:lang w:val="es-419"/>
+        </w:rPr>
+      </w:pPr>
+      <w:r>
+        <w:drawing>
+          <wp:inline distT="0" distB="0" distL="0" distR="0" wp14:anchorId="6998A1F9" wp14:editId="10FD90A0">
+            <wp:extent cx="3970020" cy="1731370"/>
+            <wp:effectExtent l="0" t="0" r="0" b="2540"/>
+            <wp:docPr id="1" name="Imagen 1"/>
+            <wp:cNvGraphicFramePr>
+              <a:graphicFrameLocks xmlns:a="http://schemas.openxmlformats.org/drawingml/2006/main" noChangeAspect="1"/>
+            </wp:cNvGraphicFramePr>
+            <a:graphic xmlns:a="http://schemas.openxmlformats.org/drawingml/2006/main">
+              <a:graphicData uri="http://schemas.openxmlformats.org/drawingml/2006/picture">
+                <pic:pic xmlns:pic="http://schemas.openxmlformats.org/drawingml/2006/picture">
+                  <pic:nvPicPr>
+                    <pic:cNvPr id="1" name=""/>
+                    <pic:cNvPicPr/>
+                  </pic:nvPicPr>
+                  <pic:blipFill>
+                    <a:blip r:embed="rId5"/>
+                    <a:stretch>
+                      <a:fillRect/>
+                    </a:stretch>
+                  </pic:blipFill>
+                  <pic:spPr>
+                    <a:xfrm>
+                      <a:off x="0" y="0"/>
+                      <a:ext cx="4008098" cy="1747976"/>
+                    </a:xfrm>
+                    <a:prstGeom prst="rect">
+                      <a:avLst/>
+                    </a:prstGeom>
+                  </pic:spPr>
+                </pic:pic>
+              </a:graphicData>
+            </a:graphic>
+          </wp:inline>
+        </w:drawing>
+      </w:r>
+    </w:p>
+    <w:p>
+      <w:pPr>
+        <w:spacing w:after="0"/>
+        <w:jc w:val="both"/>
+        <w:rPr>
+          <w:rFonts w:ascii="Times New Roman" w:hAnsi="Times New Roman" w:cs="Times New Roman"/>
+          <w:sz w:val="24"/>
+          <w:szCs w:val="24"/>
+          <w:lang w:val="es-419"/>
+        </w:rPr>
+      </w:pPr>
+      <w:r>
+        <w:rPr>
+          <w:rFonts w:ascii="Times New Roman" w:hAnsi="Times New Roman" w:cs="Times New Roman"/>
+          <w:sz w:val="24"/>
+          <w:szCs w:val="24"/>
+          <w:lang w:val="es-419"/>
+        </w:rPr>
+        <w:t>Figura 1: Menu Principal de view.py</w:t>
+      </w:r>
+    </w:p>
+    <w:p>
+      <w:pPr>
+        <w:spacing w:after="0"/>
+        <w:jc w:val="both"/>
+        <w:rPr>
+          <w:rFonts w:ascii="Times New Roman" w:hAnsi="Times New Roman" w:cs="Times New Roman"/>
+          <w:sz w:val="24"/>
+          <w:szCs w:val="24"/>
+          <w:lang w:val="es-419"/>
+        </w:rPr>
+      </w:pPr>
+    </w:p>
+    <w:tbl>
+      <w:tblPr>
+        <w:tblStyle w:val="Tablaconcuadrcula"/>
+        <w:tblW w:w="0" w:type="auto"/>
+        <w:tblLook w:val="04A0" w:firstRow="1" w:lastRow="0" w:firstColumn="1" w:lastColumn="0" w:noHBand="0" w:noVBand="1"/>
+      </w:tblPr>
+      <w:tblGrid>
+        <w:gridCol w:w="2350"/>
+        <w:gridCol w:w="2576"/>
+        <w:gridCol w:w="2714"/>
+        <w:gridCol w:w="1710"/>
+      </w:tblGrid>
+      <w:tr>
+        <w:tc>
+          <w:tcPr>
+            <w:tcW w:w="1982" w:type="dxa"/>
+          </w:tcPr>
+          <w:p>
+            <w:pPr>
+              <w:jc w:val="both"/>
+              <w:rPr>
+                <w:rFonts w:ascii="Times New Roman" w:hAnsi="Times New Roman" w:cs="Times New Roman"/>
+                <w:b/>
+                <w:bCs/>
+                <w:sz w:val="24"/>
+                <w:szCs w:val="24"/>
+                <w:lang w:val="es-419"/>
+              </w:rPr>
+            </w:pPr>
+            <w:r>
+              <w:rPr>
+                <w:rFonts w:ascii="Times New Roman" w:hAnsi="Times New Roman" w:cs="Times New Roman"/>
+                <w:b/>
+                <w:bCs/>
+                <w:sz w:val="24"/>
+                <w:szCs w:val="24"/>
+                <w:lang w:val="es-419"/>
+              </w:rPr>
+              <w:t>INPUT</w:t>
+            </w:r>
+          </w:p>
+        </w:tc>
+        <w:tc>
+          <w:tcPr>
+            <w:tcW w:w="1938" w:type="dxa"/>
+          </w:tcPr>
+          <w:p>
+            <w:pPr>
+              <w:jc w:val="both"/>
+              <w:rPr>
+                <w:rFonts w:ascii="Times New Roman" w:hAnsi="Times New Roman" w:cs="Times New Roman"/>
+                <w:b/>
+                <w:bCs/>
+                <w:sz w:val="24"/>
+                <w:szCs w:val="24"/>
+                <w:lang w:val="es-419"/>
+              </w:rPr>
+            </w:pPr>
+            <w:r>
+              <w:rPr>
+                <w:rFonts w:ascii="Times New Roman" w:hAnsi="Times New Roman" w:cs="Times New Roman"/>
+                <w:b/>
+                <w:bCs/>
+                <w:sz w:val="24"/>
+                <w:szCs w:val="24"/>
+                <w:lang w:val="es-419"/>
+              </w:rPr>
+              <w:t>Descripción INPUT</w:t>
+            </w:r>
+          </w:p>
+        </w:tc>
+        <w:tc>
+          <w:tcPr>
+            <w:tcW w:w="3088" w:type="dxa"/>
+          </w:tcPr>
+          <w:p>
+            <w:pPr>
+              <w:jc w:val="both"/>
+              <w:rPr>
+                <w:rFonts w:ascii="Times New Roman" w:hAnsi="Times New Roman" w:cs="Times New Roman"/>
+                <w:b/>
+                <w:bCs/>
+                <w:sz w:val="24"/>
+                <w:szCs w:val="24"/>
+                <w:lang w:val="es-419"/>
+              </w:rPr>
+            </w:pPr>
+            <w:r>
+              <w:rPr>
+                <w:rFonts w:ascii="Times New Roman" w:hAnsi="Times New Roman" w:cs="Times New Roman"/>
+                <w:b/>
+                <w:bCs/>
+                <w:sz w:val="24"/>
+                <w:szCs w:val="24"/>
+                <w:lang w:val="es-419"/>
+              </w:rPr>
+              <w:t>OUTPUT</w:t>
+            </w:r>
+          </w:p>
+        </w:tc>
+        <w:tc>
+          <w:tcPr>
+            <w:tcW w:w="2342" w:type="dxa"/>
+          </w:tcPr>
+          <w:p>
+            <w:pPr>
+              <w:jc w:val="both"/>
+              <w:rPr>
+                <w:rFonts w:ascii="Times New Roman" w:hAnsi="Times New Roman" w:cs="Times New Roman"/>
+                <w:b/>
+                <w:bCs/>
+                <w:sz w:val="24"/>
+                <w:szCs w:val="24"/>
+                <w:lang w:val="es-419"/>
+              </w:rPr>
+            </w:pPr>
+            <w:r>
+              <w:rPr>
+                <w:rFonts w:ascii="Times New Roman" w:hAnsi="Times New Roman" w:cs="Times New Roman"/>
+                <w:b/>
+                <w:bCs/>
+                <w:sz w:val="24"/>
+                <w:szCs w:val="24"/>
+                <w:lang w:val="es-419"/>
+              </w:rPr>
+              <w:t>Descripción OUTPUT</w:t>
+            </w:r>
+          </w:p>
+        </w:tc>
+      </w:tr>
+      <w:tr>
+        <w:tc>
+          <w:tcPr>
+            <w:tcW w:w="1982" w:type="dxa"/>
+          </w:tcPr>
+          <w:p>
+            <w:pPr>
+              <w:jc w:val="both"/>
+              <w:rPr>
+                <w:rFonts w:ascii="Times New Roman" w:hAnsi="Times New Roman" w:cs="Times New Roman"/>
+                <w:b/>
+                <w:bCs/>
+                <w:sz w:val="24"/>
+                <w:szCs w:val="24"/>
+                <w:lang w:val="es-419"/>
+              </w:rPr>
+            </w:pPr>
+            <w:r>
+              <w:rPr>
+                <w:rFonts w:ascii="Times New Roman" w:hAnsi="Times New Roman" w:cs="Times New Roman"/>
+                <w:b/>
+                <w:bCs/>
+                <w:sz w:val="24"/>
+                <w:szCs w:val="24"/>
+                <w:lang w:val="es-419"/>
+              </w:rPr>
+              <w:t xml:space="preserve">N/A: </w:t>
+            </w:r>
+            <w:r>
+              <w:rPr>
+                <w:rFonts w:ascii="Times New Roman" w:hAnsi="Times New Roman" w:cs="Times New Roman"/>
+                <w:sz w:val="24"/>
+                <w:szCs w:val="24"/>
+                <w:lang w:val="es-419"/>
+              </w:rPr>
+              <w:t>Se inicia la aplicación y se ejecuta el ciclo del Menu Principal</w:t>
+            </w:r>
+          </w:p>
+        </w:tc>
+        <w:tc>
+          <w:tcPr>
+            <w:tcW w:w="1938" w:type="dxa"/>
+          </w:tcPr>
+          <w:p>
+            <w:pPr>
+              <w:jc w:val="both"/>
+              <w:rPr>
+                <w:rFonts w:ascii="Times New Roman" w:hAnsi="Times New Roman" w:cs="Times New Roman"/>
+                <w:b/>
+                <w:bCs/>
+                <w:sz w:val="24"/>
+                <w:szCs w:val="24"/>
+                <w:lang w:val="es-419"/>
+              </w:rPr>
+            </w:pPr>
+          </w:p>
+        </w:tc>
+        <w:tc>
+          <w:tcPr>
+            <w:tcW w:w="3088" w:type="dxa"/>
+          </w:tcPr>
+          <w:p>
+            <w:pPr>
+              <w:jc w:val="both"/>
+              <w:rPr>
+                <w:rFonts w:ascii="Times New Roman" w:hAnsi="Times New Roman" w:cs="Times New Roman"/>
+                <w:b/>
+                <w:bCs/>
+                <w:sz w:val="24"/>
+                <w:szCs w:val="24"/>
+                <w:lang w:val="es-419"/>
+              </w:rPr>
+            </w:pPr>
+            <w:r>
+              <w:rPr>
+                <w:rFonts w:ascii="Times New Roman" w:hAnsi="Times New Roman" w:cs="Times New Roman"/>
+                <w:b/>
+                <w:bCs/>
+                <w:sz w:val="24"/>
+                <w:szCs w:val="24"/>
+                <w:lang w:val="es-419"/>
+              </w:rPr>
+              <w:t>Función:</w:t>
+            </w:r>
+          </w:p>
+          <w:p>
+            <w:pPr>
+              <w:jc w:val="both"/>
+              <w:rPr>
+                <w:rFonts w:ascii="Times New Roman" w:hAnsi="Times New Roman" w:cs="Times New Roman"/>
+                <w:sz w:val="24"/>
+                <w:szCs w:val="24"/>
+                <w:lang w:val="es-419"/>
+              </w:rPr>
+            </w:pPr>
+            <w:r>
+              <w:rPr>
+                <w:rFonts w:ascii="Times New Roman" w:hAnsi="Times New Roman" w:cs="Times New Roman"/>
+                <w:sz w:val="24"/>
+                <w:szCs w:val="24"/>
+                <w:lang w:val="es-419"/>
+              </w:rPr>
+              <w:t>printMenu()</w:t>
+            </w:r>
+          </w:p>
+        </w:tc>
+        <w:tc>
+          <w:tcPr>
+            <w:tcW w:w="2342" w:type="dxa"/>
+          </w:tcPr>
+          <w:p>
+            <w:pPr>
+              <w:jc w:val="both"/>
+              <w:rPr>
+                <w:rFonts w:ascii="Times New Roman" w:hAnsi="Times New Roman" w:cs="Times New Roman"/>
+                <w:sz w:val="24"/>
+                <w:szCs w:val="24"/>
+                <w:lang w:val="es-419"/>
+              </w:rPr>
+            </w:pPr>
+            <w:r>
+              <w:rPr>
+                <w:rFonts w:ascii="Times New Roman" w:hAnsi="Times New Roman" w:cs="Times New Roman"/>
+                <w:sz w:val="24"/>
+                <w:szCs w:val="24"/>
+                <w:lang w:val="es-419"/>
+              </w:rPr>
+              <w:t xml:space="preserve">Menu que le muestra al usuario las </w:t>
+            </w:r>
+            <w:r>
+              <w:rPr>
+                <w:rFonts w:ascii="Times New Roman" w:hAnsi="Times New Roman" w:cs="Times New Roman"/>
+                <w:sz w:val="24"/>
+                <w:szCs w:val="24"/>
+                <w:lang w:val="es-419"/>
+              </w:rPr>
+              <w:t xml:space="preserve">opciones </w:t>
+            </w:r>
+            <w:r>
+              <w:rPr>
+                <w:rFonts w:ascii="Times New Roman" w:hAnsi="Times New Roman" w:cs="Times New Roman"/>
+                <w:sz w:val="24"/>
+                <w:szCs w:val="24"/>
+                <w:lang w:val="es-419"/>
+              </w:rPr>
+              <w:t xml:space="preserve">disponibles en la aplicación y relaciona cada una de estas con un número determinado. Es mostrado mediante el uso de varios print(). </w:t>
+            </w:r>
+          </w:p>
+        </w:tc>
+      </w:tr>
+      <w:tr>
+        <w:tc>
+          <w:tcPr>
+            <w:tcW w:w="1982" w:type="dxa"/>
+          </w:tcPr>
+          <w:p>
+            <w:pPr>
+              <w:jc w:val="both"/>
+              <w:rPr>
+                <w:rFonts w:ascii="Times New Roman" w:hAnsi="Times New Roman" w:cs="Times New Roman"/>
+                <w:sz w:val="24"/>
+                <w:szCs w:val="24"/>
+                <w:lang w:val="es-419"/>
+              </w:rPr>
+            </w:pPr>
+          </w:p>
+          <w:p>
+            <w:pPr>
+              <w:jc w:val="both"/>
+              <w:rPr>
+                <w:rFonts w:ascii="Times New Roman" w:hAnsi="Times New Roman" w:cs="Times New Roman"/>
+                <w:sz w:val="24"/>
+                <w:szCs w:val="24"/>
+                <w:lang w:val="es-CO"/>
+              </w:rPr>
+            </w:pPr>
+            <w:r>
+              <w:rPr>
+                <w:rFonts w:ascii="Times New Roman" w:hAnsi="Times New Roman" w:cs="Times New Roman"/>
+                <w:sz w:val="24"/>
+                <w:szCs w:val="24"/>
+                <w:lang w:val="es-CO"/>
+              </w:rPr>
+              <w:t xml:space="preserve">-Opción del menu a ingresar </w:t>
+            </w:r>
+          </w:p>
+          <w:p>
+            <w:pPr>
+              <w:jc w:val="both"/>
+              <w:rPr>
+                <w:rFonts w:ascii="Times New Roman" w:hAnsi="Times New Roman" w:cs="Times New Roman"/>
+                <w:b/>
+                <w:bCs/>
+                <w:sz w:val="24"/>
+                <w:szCs w:val="24"/>
+                <w:lang w:val="es-419"/>
+              </w:rPr>
+            </w:pPr>
+            <w:r>
+              <w:rPr>
+                <w:rFonts w:ascii="Times New Roman" w:hAnsi="Times New Roman" w:cs="Times New Roman"/>
+                <w:b/>
+                <w:bCs/>
+                <w:sz w:val="24"/>
+                <w:szCs w:val="24"/>
+                <w:lang w:val="es-CO"/>
+              </w:rPr>
+              <w:t>(input = 1)</w:t>
+            </w:r>
+          </w:p>
+        </w:tc>
+        <w:tc>
+          <w:tcPr>
+            <w:tcW w:w="1938" w:type="dxa"/>
+          </w:tcPr>
+          <w:p>
+            <w:pPr>
+              <w:jc w:val="both"/>
+              <w:rPr>
+                <w:rFonts w:ascii="Times New Roman" w:hAnsi="Times New Roman" w:cs="Times New Roman"/>
+                <w:b/>
+                <w:bCs/>
+                <w:sz w:val="24"/>
+                <w:szCs w:val="24"/>
+                <w:lang w:val="es-419"/>
+              </w:rPr>
+            </w:pPr>
+            <w:r>
+              <w:rPr>
+                <w:rFonts w:ascii="Times New Roman" w:hAnsi="Times New Roman" w:cs="Times New Roman"/>
+                <w:sz w:val="24"/>
+                <w:szCs w:val="24"/>
+                <w:lang w:val="es-CO"/>
+              </w:rPr>
+              <w:t xml:space="preserve">Se produce una comunicación entre el view y el controller con </w:t>
+            </w:r>
+            <w:r>
+              <w:rPr>
+                <w:rFonts w:ascii="Times New Roman" w:hAnsi="Times New Roman" w:cs="Times New Roman"/>
+                <w:sz w:val="24"/>
+                <w:szCs w:val="24"/>
+                <w:lang w:val="es-CO"/>
+              </w:rPr>
+              <w:lastRenderedPageBreak/>
+              <w:t>el objetivo de cargar el catalogo de libros.</w:t>
+            </w:r>
+          </w:p>
+        </w:tc>
+        <w:tc>
+          <w:tcPr>
+            <w:tcW w:w="3088" w:type="dxa"/>
+          </w:tcPr>
+          <w:p>
+            <w:pPr>
+              <w:jc w:val="both"/>
+              <w:rPr>
+                <w:rFonts w:ascii="Times New Roman" w:hAnsi="Times New Roman" w:cs="Times New Roman"/>
+                <w:b/>
+                <w:bCs/>
+                <w:sz w:val="24"/>
+                <w:szCs w:val="24"/>
+                <w:lang w:val="es-419"/>
+              </w:rPr>
+            </w:pPr>
+            <w:r>
+              <w:rPr>
+                <w:rFonts w:ascii="Times New Roman" w:hAnsi="Times New Roman" w:cs="Times New Roman"/>
+                <w:b/>
+                <w:bCs/>
+                <w:sz w:val="24"/>
+                <w:szCs w:val="24"/>
+                <w:lang w:val="es-419"/>
+              </w:rPr>
+              <w:lastRenderedPageBreak/>
+              <w:t>Menu Principal:</w:t>
+            </w:r>
+          </w:p>
+          <w:p>
+            <w:pPr>
+              <w:jc w:val="both"/>
+              <w:rPr>
+                <w:rFonts w:ascii="Times New Roman" w:hAnsi="Times New Roman" w:cs="Times New Roman"/>
+                <w:sz w:val="24"/>
+                <w:szCs w:val="24"/>
+                <w:lang w:val="es-CO"/>
+              </w:rPr>
+            </w:pPr>
+            <w:r>
+              <w:rPr>
+                <w:rFonts w:ascii="Times New Roman" w:hAnsi="Times New Roman" w:cs="Times New Roman"/>
+                <w:sz w:val="24"/>
+                <w:szCs w:val="24"/>
+                <w:lang w:val="es-CO"/>
+              </w:rPr>
+              <w:t xml:space="preserve">Múltiples prints que informan acerca del </w:t>
+            </w:r>
+            <w:r>
+              <w:rPr>
+                <w:rFonts w:ascii="Times New Roman" w:hAnsi="Times New Roman" w:cs="Times New Roman"/>
+                <w:sz w:val="24"/>
+                <w:szCs w:val="24"/>
+                <w:lang w:val="es-CO"/>
+              </w:rPr>
+              <w:lastRenderedPageBreak/>
+              <w:t>catalago de libros cargados.</w:t>
+            </w:r>
+          </w:p>
+          <w:p>
+            <w:pPr>
+              <w:jc w:val="both"/>
+              <w:rPr>
+                <w:rFonts w:ascii="Times New Roman" w:hAnsi="Times New Roman" w:cs="Times New Roman"/>
+                <w:b/>
+                <w:bCs/>
+                <w:sz w:val="24"/>
+                <w:szCs w:val="24"/>
+                <w:lang w:val="es-CO"/>
+              </w:rPr>
+            </w:pPr>
+          </w:p>
+          <w:p>
+            <w:pPr>
+              <w:jc w:val="both"/>
+              <w:rPr>
+                <w:rFonts w:ascii="Times New Roman" w:hAnsi="Times New Roman" w:cs="Times New Roman"/>
+                <w:b/>
+                <w:bCs/>
+                <w:sz w:val="24"/>
+                <w:szCs w:val="24"/>
+                <w:lang w:val="es-CO"/>
+              </w:rPr>
+            </w:pPr>
+          </w:p>
+          <w:p>
+            <w:pPr>
+              <w:jc w:val="both"/>
+              <w:rPr>
+                <w:rFonts w:ascii="Times New Roman" w:hAnsi="Times New Roman" w:cs="Times New Roman"/>
+                <w:b/>
+                <w:bCs/>
+                <w:sz w:val="24"/>
+                <w:szCs w:val="24"/>
+                <w:lang w:val="es-CO"/>
+              </w:rPr>
+            </w:pPr>
+          </w:p>
+          <w:p>
+            <w:pPr>
+              <w:jc w:val="both"/>
+              <w:rPr>
+                <w:rFonts w:ascii="Times New Roman" w:hAnsi="Times New Roman" w:cs="Times New Roman"/>
+                <w:b/>
+                <w:bCs/>
+                <w:sz w:val="24"/>
+                <w:szCs w:val="24"/>
+                <w:lang w:val="es-CO"/>
+              </w:rPr>
+            </w:pPr>
+          </w:p>
+          <w:p>
+            <w:pPr>
+              <w:jc w:val="both"/>
+              <w:rPr>
+                <w:rFonts w:ascii="Times New Roman" w:hAnsi="Times New Roman" w:cs="Times New Roman"/>
+                <w:b/>
+                <w:bCs/>
+                <w:sz w:val="24"/>
+                <w:szCs w:val="24"/>
+                <w:lang w:val="es-CO"/>
+              </w:rPr>
+            </w:pPr>
+          </w:p>
+        </w:tc>
+        <w:tc>
+          <w:tcPr>
+            <w:tcW w:w="2342" w:type="dxa"/>
+          </w:tcPr>
+          <w:p>
+            <w:pPr>
+              <w:jc w:val="both"/>
+              <w:rPr>
+                <w:rFonts w:ascii="Times New Roman" w:hAnsi="Times New Roman" w:cs="Times New Roman"/>
+                <w:sz w:val="24"/>
+                <w:szCs w:val="24"/>
+                <w:lang w:val="es-CO"/>
+              </w:rPr>
+            </w:pPr>
+            <w:r>
+              <w:rPr>
+                <w:rFonts w:ascii="Times New Roman" w:hAnsi="Times New Roman" w:cs="Times New Roman"/>
+                <w:sz w:val="24"/>
+                <w:szCs w:val="24"/>
+                <w:lang w:val="es-CO"/>
+              </w:rPr>
+              <w:lastRenderedPageBreak/>
+              <w:t xml:space="preserve">Se retorna al usuario el total de: libros cargados, </w:t>
+            </w:r>
+            <w:r>
+              <w:rPr>
+                <w:rFonts w:ascii="Times New Roman" w:hAnsi="Times New Roman" w:cs="Times New Roman"/>
+                <w:sz w:val="24"/>
+                <w:szCs w:val="24"/>
+                <w:lang w:val="es-CO"/>
+              </w:rPr>
+              <w:lastRenderedPageBreak/>
+              <w:t xml:space="preserve">autores cargados, géneros cargados y la asociación de géneros a libros cargados. </w:t>
+            </w:r>
+          </w:p>
+        </w:tc>
+      </w:tr>
+      <w:tr>
+        <w:tc>
+          <w:tcPr>
+            <w:tcW w:w="1982" w:type="dxa"/>
+          </w:tcPr>
+          <w:p>
+            <w:pPr>
+              <w:pStyle w:val="Prrafodelista"/>
+              <w:numPr>
+                <w:ilvl w:val="0"/>
+                <w:numId w:val="2"/>
+              </w:numPr>
+              <w:jc w:val="both"/>
+              <w:rPr>
+                <w:rFonts w:ascii="Times New Roman" w:hAnsi="Times New Roman" w:cs="Times New Roman"/>
+                <w:sz w:val="24"/>
+                <w:szCs w:val="24"/>
+                <w:lang w:val="es-CO"/>
+              </w:rPr>
+            </w:pPr>
+            <w:r>
+              <w:rPr>
+                <w:rFonts w:ascii="Times New Roman" w:hAnsi="Times New Roman" w:cs="Times New Roman"/>
+                <w:sz w:val="24"/>
+                <w:szCs w:val="24"/>
+                <w:lang w:val="es-CO"/>
+              </w:rPr>
+              <w:lastRenderedPageBreak/>
+              <w:t xml:space="preserve">Opción del </w:t>
+            </w:r>
+            <w:r>
+              <w:rPr>
+                <w:rFonts w:ascii="Times New Roman" w:hAnsi="Times New Roman" w:cs="Times New Roman"/>
+                <w:sz w:val="24"/>
+                <w:szCs w:val="24"/>
+                <w:lang w:val="es-CO"/>
+              </w:rPr>
+              <w:t>menú</w:t>
+            </w:r>
+            <w:r>
+              <w:rPr>
+                <w:rFonts w:ascii="Times New Roman" w:hAnsi="Times New Roman" w:cs="Times New Roman"/>
+                <w:sz w:val="24"/>
+                <w:szCs w:val="24"/>
+                <w:lang w:val="es-CO"/>
+              </w:rPr>
+              <w:t xml:space="preserve"> a ingresar </w:t>
+            </w:r>
+            <w:r>
+              <w:rPr>
+                <w:rFonts w:ascii="Times New Roman" w:hAnsi="Times New Roman" w:cs="Times New Roman"/>
+                <w:b/>
+                <w:bCs/>
+                <w:sz w:val="24"/>
+                <w:szCs w:val="24"/>
+                <w:lang w:val="es-CO"/>
+              </w:rPr>
+              <w:t>(input = 2)</w:t>
+            </w:r>
+          </w:p>
+          <w:p>
+            <w:pPr>
+              <w:pStyle w:val="Prrafodelista"/>
+              <w:jc w:val="both"/>
+              <w:rPr>
+                <w:rFonts w:ascii="Times New Roman" w:hAnsi="Times New Roman" w:cs="Times New Roman"/>
+                <w:sz w:val="24"/>
+                <w:szCs w:val="24"/>
+                <w:lang w:val="es-CO"/>
+              </w:rPr>
+            </w:pPr>
+          </w:p>
+          <w:p>
+            <w:pPr>
+              <w:pStyle w:val="Prrafodelista"/>
+              <w:numPr>
+                <w:ilvl w:val="0"/>
+                <w:numId w:val="2"/>
+              </w:numPr>
+              <w:jc w:val="both"/>
+              <w:rPr>
+                <w:rFonts w:ascii="Times New Roman" w:hAnsi="Times New Roman" w:cs="Times New Roman"/>
+                <w:b/>
+                <w:bCs/>
+                <w:sz w:val="24"/>
+                <w:szCs w:val="24"/>
+                <w:lang w:val="es-CO"/>
+              </w:rPr>
+            </w:pPr>
+            <w:r>
+              <w:rPr>
+                <w:rFonts w:ascii="Times New Roman" w:hAnsi="Times New Roman" w:cs="Times New Roman"/>
+                <w:sz w:val="24"/>
+                <w:szCs w:val="24"/>
+                <w:lang w:val="es-CO"/>
+              </w:rPr>
+              <w:t xml:space="preserve">Top de libros a buscar </w:t>
+            </w:r>
+            <w:r>
+              <w:rPr>
+                <w:rFonts w:ascii="Times New Roman" w:hAnsi="Times New Roman" w:cs="Times New Roman"/>
+                <w:b/>
+                <w:bCs/>
+                <w:sz w:val="24"/>
+                <w:szCs w:val="24"/>
+                <w:lang w:val="es-CO"/>
+              </w:rPr>
+              <w:t>(number)</w:t>
+            </w:r>
+          </w:p>
+          <w:p>
+            <w:pPr>
+              <w:jc w:val="both"/>
+              <w:rPr>
+                <w:rFonts w:ascii="Times New Roman" w:hAnsi="Times New Roman" w:cs="Times New Roman"/>
+                <w:sz w:val="24"/>
+                <w:szCs w:val="24"/>
+                <w:lang w:val="es-CO"/>
+              </w:rPr>
+            </w:pPr>
+          </w:p>
+          <w:p>
+            <w:pPr>
+              <w:jc w:val="both"/>
+              <w:rPr>
+                <w:rFonts w:ascii="Times New Roman" w:hAnsi="Times New Roman" w:cs="Times New Roman"/>
+                <w:sz w:val="24"/>
+                <w:szCs w:val="24"/>
+                <w:lang w:val="es-CO"/>
+              </w:rPr>
+            </w:pPr>
+          </w:p>
+          <w:p>
+            <w:pPr>
+              <w:jc w:val="both"/>
+              <w:rPr>
+                <w:rFonts w:ascii="Times New Roman" w:hAnsi="Times New Roman" w:cs="Times New Roman"/>
+                <w:sz w:val="24"/>
+                <w:szCs w:val="24"/>
+                <w:lang w:val="es-CO"/>
+              </w:rPr>
+            </w:pPr>
+          </w:p>
+          <w:p>
+            <w:pPr>
+              <w:jc w:val="both"/>
+              <w:rPr>
+                <w:rFonts w:ascii="Times New Roman" w:hAnsi="Times New Roman" w:cs="Times New Roman"/>
+                <w:sz w:val="24"/>
+                <w:szCs w:val="24"/>
+                <w:lang w:val="es-CO"/>
+              </w:rPr>
+            </w:pPr>
+          </w:p>
+          <w:p>
+            <w:pPr>
+              <w:jc w:val="both"/>
+              <w:rPr>
+                <w:rFonts w:ascii="Times New Roman" w:hAnsi="Times New Roman" w:cs="Times New Roman"/>
+                <w:sz w:val="24"/>
+                <w:szCs w:val="24"/>
+                <w:lang w:val="es-CO"/>
+              </w:rPr>
+            </w:pPr>
+          </w:p>
+        </w:tc>
+        <w:tc>
+          <w:tcPr>
+            <w:tcW w:w="1938" w:type="dxa"/>
+          </w:tcPr>
+          <w:p>
+            <w:pPr>
+              <w:jc w:val="both"/>
+              <w:rPr>
+                <w:rFonts w:ascii="Times New Roman" w:hAnsi="Times New Roman" w:cs="Times New Roman"/>
+                <w:sz w:val="24"/>
+                <w:szCs w:val="24"/>
+                <w:lang w:val="es-419"/>
+              </w:rPr>
+            </w:pPr>
+            <w:r>
+              <w:rPr>
+                <w:rFonts w:ascii="Times New Roman" w:hAnsi="Times New Roman" w:cs="Times New Roman"/>
+                <w:sz w:val="24"/>
+                <w:szCs w:val="24"/>
+                <w:lang w:val="es-419"/>
+              </w:rPr>
+              <w:t>-</w:t>
+            </w:r>
+            <w:r>
+              <w:rPr>
+                <w:rFonts w:ascii="Times New Roman" w:hAnsi="Times New Roman" w:cs="Times New Roman"/>
+                <w:sz w:val="24"/>
+                <w:szCs w:val="24"/>
+                <w:lang w:val="es-419"/>
+              </w:rPr>
+              <w:t xml:space="preserve">Con el catálogo ya cargado, el ususario le indica al programa que desea </w:t>
+            </w:r>
+            <w:r>
+              <w:rPr>
+                <w:rFonts w:ascii="Times New Roman" w:hAnsi="Times New Roman" w:cs="Times New Roman"/>
+                <w:sz w:val="24"/>
+                <w:szCs w:val="24"/>
+                <w:lang w:val="es-419"/>
+              </w:rPr>
+              <w:t>encontrar un top de los libros cargados (input = 2)</w:t>
+            </w:r>
+            <w:r>
+              <w:rPr>
+                <w:rFonts w:ascii="Times New Roman" w:hAnsi="Times New Roman" w:cs="Times New Roman"/>
+                <w:sz w:val="24"/>
+                <w:szCs w:val="24"/>
+                <w:lang w:val="es-419"/>
+              </w:rPr>
+              <w:t xml:space="preserve"> </w:t>
+            </w:r>
+            <w:r>
+              <w:rPr>
+                <w:rFonts w:ascii="Times New Roman" w:hAnsi="Times New Roman" w:cs="Times New Roman"/>
+                <w:sz w:val="24"/>
+                <w:szCs w:val="24"/>
+                <w:lang w:val="es-419"/>
+              </w:rPr>
+              <w:t>printBestBooks(books)</w:t>
+            </w:r>
+            <w:r>
+              <w:rPr>
+                <w:rFonts w:ascii="Times New Roman" w:hAnsi="Times New Roman" w:cs="Times New Roman"/>
+                <w:sz w:val="24"/>
+                <w:szCs w:val="24"/>
+                <w:lang w:val="es-419"/>
+              </w:rPr>
+              <w:t xml:space="preserve"> </w:t>
+            </w:r>
+            <w:r>
+              <w:rPr>
+                <w:rFonts w:ascii="Times New Roman" w:hAnsi="Times New Roman" w:cs="Times New Roman"/>
+                <w:sz w:val="24"/>
+                <w:szCs w:val="24"/>
+                <w:lang w:val="es-419"/>
+              </w:rPr>
+              <w:t>.</w:t>
+            </w:r>
+          </w:p>
+          <w:p>
+            <w:pPr>
+              <w:jc w:val="both"/>
+              <w:rPr>
+                <w:rFonts w:ascii="Times New Roman" w:hAnsi="Times New Roman" w:cs="Times New Roman"/>
+                <w:sz w:val="24"/>
+                <w:szCs w:val="24"/>
+                <w:lang w:val="es-419"/>
+              </w:rPr>
+            </w:pPr>
+          </w:p>
+          <w:p>
+            <w:pPr>
+              <w:jc w:val="both"/>
+              <w:rPr>
+                <w:rFonts w:ascii="Times New Roman" w:hAnsi="Times New Roman" w:cs="Times New Roman"/>
+                <w:sz w:val="24"/>
+                <w:szCs w:val="24"/>
+                <w:lang w:val="es-419"/>
+              </w:rPr>
+            </w:pPr>
+            <w:r>
+              <w:rPr>
+                <w:rFonts w:ascii="Times New Roman" w:hAnsi="Times New Roman" w:cs="Times New Roman"/>
+                <w:sz w:val="24"/>
+                <w:szCs w:val="24"/>
+                <w:lang w:val="es-419"/>
+              </w:rPr>
+              <w:t>-El usuario le indica al programa el número de libros que desea que aparezca en el top</w:t>
+            </w:r>
+            <w:r>
+              <w:rPr>
+                <w:rFonts w:ascii="Times New Roman" w:hAnsi="Times New Roman" w:cs="Times New Roman"/>
+                <w:sz w:val="24"/>
+                <w:szCs w:val="24"/>
+                <w:lang w:val="es-419"/>
+              </w:rPr>
+              <w:t xml:space="preserve"> (number).</w:t>
+            </w:r>
+          </w:p>
+          <w:p>
+            <w:pPr>
+              <w:jc w:val="both"/>
+              <w:rPr>
+                <w:rFonts w:ascii="Times New Roman" w:hAnsi="Times New Roman" w:cs="Times New Roman"/>
+                <w:sz w:val="24"/>
+                <w:szCs w:val="24"/>
+                <w:lang w:val="es-419"/>
+              </w:rPr>
+            </w:pPr>
+          </w:p>
+          <w:p>
+            <w:pPr>
+              <w:jc w:val="both"/>
+              <w:rPr>
+                <w:rFonts w:ascii="Times New Roman" w:hAnsi="Times New Roman" w:cs="Times New Roman"/>
+                <w:sz w:val="24"/>
+                <w:szCs w:val="24"/>
+                <w:lang w:val="es-419"/>
+              </w:rPr>
+            </w:pPr>
+            <w:r>
+              <w:rPr>
+                <w:rFonts w:ascii="Times New Roman" w:hAnsi="Times New Roman" w:cs="Times New Roman"/>
+                <w:sz w:val="24"/>
+                <w:szCs w:val="24"/>
+                <w:lang w:val="es-419"/>
+              </w:rPr>
+              <w:t>Se ejecuta la función printBestBooks.</w:t>
+            </w:r>
+          </w:p>
+          <w:p>
+            <w:pPr>
+              <w:jc w:val="both"/>
+              <w:rPr>
+                <w:rFonts w:ascii="Times New Roman" w:hAnsi="Times New Roman" w:cs="Times New Roman"/>
+                <w:sz w:val="24"/>
+                <w:szCs w:val="24"/>
+                <w:lang w:val="es-419"/>
+              </w:rPr>
+            </w:pPr>
+          </w:p>
+        </w:tc>
+        <w:tc>
+          <w:tcPr>
+            <w:tcW w:w="3088" w:type="dxa"/>
+          </w:tcPr>
+          <w:p>
+            <w:pPr>
+              <w:jc w:val="both"/>
+              <w:rPr>
+                <w:rFonts w:ascii="Times New Roman" w:hAnsi="Times New Roman" w:cs="Times New Roman"/>
+                <w:b/>
+                <w:bCs/>
+                <w:sz w:val="24"/>
+                <w:szCs w:val="24"/>
+                <w:lang w:val="es-419"/>
+              </w:rPr>
+            </w:pPr>
+            <w:r>
+              <w:rPr>
+                <w:rFonts w:ascii="Times New Roman" w:hAnsi="Times New Roman" w:cs="Times New Roman"/>
+                <w:b/>
+                <w:bCs/>
+                <w:sz w:val="24"/>
+                <w:szCs w:val="24"/>
+                <w:lang w:val="es-419"/>
+              </w:rPr>
+              <w:t xml:space="preserve">Función: </w:t>
+            </w:r>
+          </w:p>
+          <w:p>
+            <w:pPr>
+              <w:jc w:val="both"/>
+              <w:rPr>
+                <w:rFonts w:ascii="Times New Roman" w:hAnsi="Times New Roman" w:cs="Times New Roman"/>
+                <w:sz w:val="24"/>
+                <w:szCs w:val="24"/>
+                <w:lang w:val="es-419"/>
+              </w:rPr>
+            </w:pPr>
+            <w:r>
+              <w:rPr>
+                <w:rFonts w:ascii="Times New Roman" w:hAnsi="Times New Roman" w:cs="Times New Roman"/>
+                <w:sz w:val="24"/>
+                <w:szCs w:val="24"/>
+                <w:lang w:val="es-419"/>
+              </w:rPr>
+              <w:t>printBestBooks(books)</w:t>
+            </w:r>
+          </w:p>
+        </w:tc>
+        <w:tc>
+          <w:tcPr>
+            <w:tcW w:w="2342" w:type="dxa"/>
+          </w:tcPr>
+          <w:p>
+            <w:pPr>
+              <w:jc w:val="both"/>
+              <w:rPr>
+                <w:rFonts w:ascii="Times New Roman" w:hAnsi="Times New Roman" w:cs="Times New Roman"/>
+                <w:i/>
+                <w:iCs/>
+                <w:sz w:val="24"/>
+                <w:szCs w:val="24"/>
+                <w:lang w:val="es-419"/>
+              </w:rPr>
+            </w:pPr>
+            <w:r>
+              <w:rPr>
+                <w:rFonts w:ascii="Times New Roman" w:hAnsi="Times New Roman" w:cs="Times New Roman"/>
+                <w:sz w:val="24"/>
+                <w:szCs w:val="24"/>
+                <w:lang w:val="es-419"/>
+              </w:rPr>
+              <w:t xml:space="preserve">Se le retorna al ususario </w:t>
+            </w:r>
+            <w:r>
+              <w:rPr>
+                <w:rFonts w:ascii="Times New Roman" w:hAnsi="Times New Roman" w:cs="Times New Roman"/>
+                <w:sz w:val="24"/>
+                <w:szCs w:val="24"/>
+                <w:lang w:val="es-419"/>
+              </w:rPr>
+              <w:t xml:space="preserve">la información de los mejores libros que entran al top de longitud </w:t>
+            </w:r>
+            <w:r>
+              <w:rPr>
+                <w:rFonts w:ascii="Times New Roman" w:hAnsi="Times New Roman" w:cs="Times New Roman"/>
+                <w:i/>
+                <w:iCs/>
+                <w:sz w:val="24"/>
+                <w:szCs w:val="24"/>
+                <w:lang w:val="es-419"/>
+              </w:rPr>
+              <w:t>number.</w:t>
+            </w:r>
+          </w:p>
+          <w:p>
+            <w:pPr>
+              <w:jc w:val="both"/>
+              <w:rPr>
+                <w:rFonts w:ascii="Times New Roman" w:hAnsi="Times New Roman" w:cs="Times New Roman"/>
+                <w:sz w:val="24"/>
+                <w:szCs w:val="24"/>
+                <w:lang w:val="es-419"/>
+              </w:rPr>
+            </w:pPr>
+          </w:p>
+          <w:p>
+            <w:pPr>
+              <w:jc w:val="both"/>
+              <w:rPr>
+                <w:rFonts w:ascii="Times New Roman" w:hAnsi="Times New Roman" w:cs="Times New Roman"/>
+                <w:sz w:val="24"/>
+                <w:szCs w:val="24"/>
+                <w:lang w:val="es-419"/>
+              </w:rPr>
+            </w:pPr>
+            <w:r>
+              <w:rPr>
+                <w:rFonts w:ascii="Times New Roman" w:hAnsi="Times New Roman" w:cs="Times New Roman"/>
+                <w:sz w:val="24"/>
+                <w:szCs w:val="24"/>
+                <w:lang w:val="es-419"/>
+              </w:rPr>
+              <w:t>Se le informa al usuario sobre el nombre, isbn y rating de cada libro dentro del top.</w:t>
+            </w:r>
+            <w:r>
+              <w:rPr>
+                <w:rFonts w:ascii="Times New Roman" w:hAnsi="Times New Roman" w:cs="Times New Roman"/>
+                <w:sz w:val="24"/>
+                <w:szCs w:val="24"/>
+                <w:lang w:val="es-419"/>
+              </w:rPr>
+              <w:t xml:space="preserve"> </w:t>
+            </w:r>
+          </w:p>
+        </w:tc>
+      </w:tr>
+      <w:tr>
+        <w:tc>
+          <w:tcPr>
+            <w:tcW w:w="1982" w:type="dxa"/>
+          </w:tcPr>
+          <w:p>
+            <w:pPr>
+              <w:pStyle w:val="Prrafodelista"/>
+              <w:numPr>
+                <w:ilvl w:val="0"/>
+                <w:numId w:val="2"/>
+              </w:numPr>
+              <w:jc w:val="both"/>
+              <w:rPr>
+                <w:rFonts w:ascii="Times New Roman" w:hAnsi="Times New Roman" w:cs="Times New Roman"/>
+                <w:b/>
+                <w:bCs/>
+                <w:sz w:val="24"/>
+                <w:szCs w:val="24"/>
+                <w:lang w:val="es-CO"/>
+              </w:rPr>
+            </w:pPr>
+            <w:r>
+              <w:rPr>
+                <w:rFonts w:ascii="Times New Roman" w:hAnsi="Times New Roman" w:cs="Times New Roman"/>
+                <w:sz w:val="24"/>
+                <w:szCs w:val="24"/>
+                <w:lang w:val="es-CO"/>
+              </w:rPr>
+              <w:t xml:space="preserve">Opción del menú a ingresar </w:t>
+            </w:r>
+            <w:r>
+              <w:rPr>
+                <w:rFonts w:ascii="Times New Roman" w:hAnsi="Times New Roman" w:cs="Times New Roman"/>
+                <w:b/>
+                <w:bCs/>
+                <w:sz w:val="24"/>
+                <w:szCs w:val="24"/>
+                <w:lang w:val="es-CO"/>
+              </w:rPr>
+              <w:t>(input = 3)</w:t>
+            </w:r>
+          </w:p>
+          <w:p>
+            <w:pPr>
+              <w:pStyle w:val="Prrafodelista"/>
+              <w:jc w:val="both"/>
+              <w:rPr>
+                <w:rFonts w:ascii="Times New Roman" w:hAnsi="Times New Roman" w:cs="Times New Roman"/>
+                <w:sz w:val="24"/>
+                <w:szCs w:val="24"/>
+                <w:lang w:val="es-CO"/>
+              </w:rPr>
+            </w:pPr>
+          </w:p>
+          <w:p>
+            <w:pPr>
+              <w:pStyle w:val="Prrafodelista"/>
+              <w:numPr>
+                <w:ilvl w:val="0"/>
+                <w:numId w:val="2"/>
+              </w:numPr>
+              <w:jc w:val="both"/>
+              <w:rPr>
+                <w:rFonts w:ascii="Times New Roman" w:hAnsi="Times New Roman" w:cs="Times New Roman"/>
+                <w:sz w:val="24"/>
+                <w:szCs w:val="24"/>
+                <w:lang w:val="es-CO"/>
+              </w:rPr>
+            </w:pPr>
+            <w:r>
+              <w:rPr>
+                <w:rFonts w:ascii="Times New Roman" w:hAnsi="Times New Roman" w:cs="Times New Roman"/>
+                <w:sz w:val="24"/>
+                <w:szCs w:val="24"/>
+                <w:lang w:val="es-CO"/>
+              </w:rPr>
+              <w:t>Nombre del autor a buscar</w:t>
+            </w:r>
+            <w:r>
+              <w:rPr>
+                <w:rFonts w:ascii="Times New Roman" w:hAnsi="Times New Roman" w:cs="Times New Roman"/>
+                <w:sz w:val="24"/>
+                <w:szCs w:val="24"/>
+                <w:lang w:val="es-CO"/>
+              </w:rPr>
+              <w:t xml:space="preserve"> </w:t>
+            </w:r>
+            <w:r>
+              <w:rPr>
+                <w:rFonts w:ascii="Times New Roman" w:hAnsi="Times New Roman" w:cs="Times New Roman"/>
+                <w:b/>
+                <w:bCs/>
+                <w:sz w:val="24"/>
+                <w:szCs w:val="24"/>
+                <w:lang w:val="es-CO"/>
+              </w:rPr>
+              <w:t>(authorname)</w:t>
+            </w:r>
+          </w:p>
+          <w:p>
+            <w:pPr>
+              <w:jc w:val="both"/>
+              <w:rPr>
+                <w:rFonts w:ascii="Times New Roman" w:hAnsi="Times New Roman" w:cs="Times New Roman"/>
+                <w:b/>
+                <w:bCs/>
+                <w:sz w:val="24"/>
+                <w:szCs w:val="24"/>
+                <w:lang w:val="es-CO"/>
+              </w:rPr>
+            </w:pPr>
+          </w:p>
+        </w:tc>
+        <w:tc>
+          <w:tcPr>
+            <w:tcW w:w="1938" w:type="dxa"/>
+          </w:tcPr>
+          <w:p>
+            <w:pPr>
+              <w:jc w:val="both"/>
+              <w:rPr>
+                <w:rFonts w:ascii="Times New Roman" w:hAnsi="Times New Roman" w:cs="Times New Roman"/>
+                <w:sz w:val="24"/>
+                <w:szCs w:val="24"/>
+                <w:lang w:val="es-CO"/>
+              </w:rPr>
+            </w:pPr>
+            <w:r>
+              <w:rPr>
+                <w:rFonts w:ascii="Times New Roman" w:hAnsi="Times New Roman" w:cs="Times New Roman"/>
+                <w:b/>
+                <w:bCs/>
+                <w:sz w:val="24"/>
+                <w:szCs w:val="24"/>
+                <w:lang w:val="es-CO"/>
+              </w:rPr>
+              <w:t>-</w:t>
+            </w:r>
+            <w:r>
+              <w:rPr>
+                <w:rFonts w:ascii="Times New Roman" w:hAnsi="Times New Roman" w:cs="Times New Roman"/>
+                <w:sz w:val="24"/>
+                <w:szCs w:val="24"/>
+                <w:lang w:val="es-CO"/>
+              </w:rPr>
+              <w:t xml:space="preserve">El usuario le indica al programa que desea consultar los libros de un autor determinado </w:t>
+            </w:r>
+          </w:p>
+          <w:p>
+            <w:pPr>
+              <w:jc w:val="both"/>
+              <w:rPr>
+                <w:rFonts w:ascii="Times New Roman" w:hAnsi="Times New Roman" w:cs="Times New Roman"/>
+                <w:sz w:val="24"/>
+                <w:szCs w:val="24"/>
+                <w:lang w:val="es-CO"/>
+              </w:rPr>
+            </w:pPr>
+            <w:r>
+              <w:rPr>
+                <w:rFonts w:ascii="Times New Roman" w:hAnsi="Times New Roman" w:cs="Times New Roman"/>
+                <w:sz w:val="24"/>
+                <w:szCs w:val="24"/>
+                <w:lang w:val="es-CO"/>
+              </w:rPr>
+              <w:t>(input =3).</w:t>
+            </w:r>
+          </w:p>
+          <w:p>
+            <w:pPr>
+              <w:jc w:val="both"/>
+              <w:rPr>
+                <w:rFonts w:ascii="Times New Roman" w:hAnsi="Times New Roman" w:cs="Times New Roman"/>
+                <w:sz w:val="24"/>
+                <w:szCs w:val="24"/>
+                <w:lang w:val="es-CO"/>
+              </w:rPr>
+            </w:pPr>
+          </w:p>
+          <w:p>
+            <w:pPr>
+              <w:jc w:val="both"/>
+              <w:rPr>
+                <w:rFonts w:ascii="Times New Roman" w:hAnsi="Times New Roman" w:cs="Times New Roman"/>
+                <w:sz w:val="24"/>
+                <w:szCs w:val="24"/>
+                <w:lang w:val="es-CO"/>
+              </w:rPr>
+            </w:pPr>
+            <w:r>
+              <w:rPr>
+                <w:rFonts w:ascii="Times New Roman" w:hAnsi="Times New Roman" w:cs="Times New Roman"/>
+                <w:sz w:val="24"/>
+                <w:szCs w:val="24"/>
+                <w:lang w:val="es-CO"/>
+              </w:rPr>
+              <w:t>-El usuario le indica al programa el nombre del autor determinado (authorname)</w:t>
+            </w:r>
+          </w:p>
+          <w:p>
+            <w:pPr>
+              <w:jc w:val="both"/>
+              <w:rPr>
+                <w:rFonts w:ascii="Times New Roman" w:hAnsi="Times New Roman" w:cs="Times New Roman"/>
+                <w:sz w:val="24"/>
+                <w:szCs w:val="24"/>
+                <w:lang w:val="es-CO"/>
+              </w:rPr>
+            </w:pPr>
+          </w:p>
+          <w:p>
+            <w:pPr>
+              <w:jc w:val="both"/>
+              <w:rPr>
+                <w:rFonts w:ascii="Times New Roman" w:hAnsi="Times New Roman" w:cs="Times New Roman"/>
+                <w:sz w:val="24"/>
+                <w:szCs w:val="24"/>
+                <w:lang w:val="es-CO"/>
+              </w:rPr>
+            </w:pPr>
+            <w:r>
+              <w:rPr>
+                <w:rFonts w:ascii="Times New Roman" w:hAnsi="Times New Roman" w:cs="Times New Roman"/>
+                <w:sz w:val="24"/>
+                <w:szCs w:val="24"/>
+                <w:lang w:val="es-CO"/>
+              </w:rPr>
+              <w:t xml:space="preserve">Se ejecuta la función </w:t>
+            </w:r>
+            <w:r>
+              <w:rPr>
+                <w:rFonts w:ascii="Times New Roman" w:hAnsi="Times New Roman" w:cs="Times New Roman"/>
+                <w:sz w:val="24"/>
+                <w:szCs w:val="24"/>
+                <w:lang w:val="es-419"/>
+              </w:rPr>
+              <w:t>printAuthorData(author)</w:t>
+            </w:r>
+          </w:p>
+        </w:tc>
+        <w:tc>
+          <w:tcPr>
+            <w:tcW w:w="3088" w:type="dxa"/>
+          </w:tcPr>
+          <w:p>
+            <w:pPr>
+              <w:jc w:val="both"/>
+              <w:rPr>
+                <w:rFonts w:ascii="Times New Roman" w:hAnsi="Times New Roman" w:cs="Times New Roman"/>
+                <w:b/>
+                <w:bCs/>
+                <w:sz w:val="24"/>
+                <w:szCs w:val="24"/>
+                <w:lang w:val="es-419"/>
+              </w:rPr>
+            </w:pPr>
+            <w:r>
+              <w:rPr>
+                <w:rFonts w:ascii="Times New Roman" w:hAnsi="Times New Roman" w:cs="Times New Roman"/>
+                <w:b/>
+                <w:bCs/>
+                <w:sz w:val="24"/>
+                <w:szCs w:val="24"/>
+                <w:lang w:val="es-419"/>
+              </w:rPr>
+              <w:t xml:space="preserve">Función: </w:t>
+            </w:r>
+            <w:r>
+              <w:rPr>
+                <w:rFonts w:ascii="Times New Roman" w:hAnsi="Times New Roman" w:cs="Times New Roman"/>
+                <w:sz w:val="24"/>
+                <w:szCs w:val="24"/>
+                <w:lang w:val="es-419"/>
+              </w:rPr>
+              <w:t>printAuthorData(author)</w:t>
+            </w:r>
+          </w:p>
+        </w:tc>
+        <w:tc>
+          <w:tcPr>
+            <w:tcW w:w="2342" w:type="dxa"/>
+          </w:tcPr>
+          <w:p>
+            <w:pPr>
+              <w:jc w:val="both"/>
+              <w:rPr>
+                <w:rFonts w:ascii="Times New Roman" w:hAnsi="Times New Roman" w:cs="Times New Roman"/>
+                <w:sz w:val="24"/>
+                <w:szCs w:val="24"/>
+                <w:lang w:val="es-419"/>
+              </w:rPr>
+            </w:pPr>
+            <w:r>
+              <w:rPr>
+                <w:rFonts w:ascii="Times New Roman" w:hAnsi="Times New Roman" w:cs="Times New Roman"/>
+                <w:sz w:val="24"/>
+                <w:szCs w:val="24"/>
+                <w:lang w:val="es-419"/>
+              </w:rPr>
+              <w:t xml:space="preserve">Se le retorna al usuario el nombre del autor encontrado, el promedio de su rating, el total de sus libros y la información de estos. </w:t>
+            </w:r>
+          </w:p>
+          <w:p>
+            <w:pPr>
+              <w:jc w:val="both"/>
+              <w:rPr>
+                <w:rFonts w:ascii="Times New Roman" w:hAnsi="Times New Roman" w:cs="Times New Roman"/>
+                <w:sz w:val="24"/>
+                <w:szCs w:val="24"/>
+                <w:lang w:val="es-419"/>
+              </w:rPr>
+            </w:pPr>
+          </w:p>
+          <w:p>
+            <w:pPr>
+              <w:jc w:val="both"/>
+              <w:rPr>
+                <w:rFonts w:ascii="Times New Roman" w:hAnsi="Times New Roman" w:cs="Times New Roman"/>
+                <w:sz w:val="24"/>
+                <w:szCs w:val="24"/>
+                <w:lang w:val="es-419"/>
+              </w:rPr>
+            </w:pPr>
+            <w:r>
+              <w:rPr>
+                <w:rFonts w:ascii="Times New Roman" w:hAnsi="Times New Roman" w:cs="Times New Roman"/>
+                <w:sz w:val="24"/>
+                <w:szCs w:val="24"/>
+                <w:lang w:val="es-419"/>
+              </w:rPr>
+              <w:t>Si no se encuentra nombre del autor, también se le informa mediante un mensaje.</w:t>
+            </w:r>
+          </w:p>
+        </w:tc>
+      </w:tr>
+      <w:tr>
+        <w:tc>
+          <w:tcPr>
+            <w:tcW w:w="1982" w:type="dxa"/>
+          </w:tcPr>
+          <w:p>
+            <w:pPr>
+              <w:pStyle w:val="Prrafodelista"/>
+              <w:jc w:val="both"/>
+              <w:rPr>
+                <w:rFonts w:ascii="Times New Roman" w:hAnsi="Times New Roman" w:cs="Times New Roman"/>
+                <w:b/>
+                <w:bCs/>
+                <w:sz w:val="24"/>
+                <w:szCs w:val="24"/>
+                <w:lang w:val="es-CO"/>
+              </w:rPr>
+            </w:pPr>
+            <w:r>
+              <w:rPr>
+                <w:rFonts w:ascii="Times New Roman" w:hAnsi="Times New Roman" w:cs="Times New Roman"/>
+                <w:sz w:val="24"/>
+                <w:szCs w:val="24"/>
+                <w:lang w:val="es-CO"/>
+              </w:rPr>
+              <w:t xml:space="preserve">-Opción del menú a ingresar </w:t>
+            </w:r>
+            <w:r>
+              <w:rPr>
+                <w:rFonts w:ascii="Times New Roman" w:hAnsi="Times New Roman" w:cs="Times New Roman"/>
+                <w:b/>
+                <w:bCs/>
+                <w:sz w:val="24"/>
+                <w:szCs w:val="24"/>
+                <w:lang w:val="es-CO"/>
+              </w:rPr>
+              <w:t>(input = 4)</w:t>
+            </w:r>
+          </w:p>
+          <w:p>
+            <w:pPr>
+              <w:jc w:val="both"/>
+              <w:rPr>
+                <w:rFonts w:ascii="Times New Roman" w:hAnsi="Times New Roman" w:cs="Times New Roman"/>
+                <w:b/>
+                <w:bCs/>
+                <w:sz w:val="24"/>
+                <w:szCs w:val="24"/>
+                <w:lang w:val="es-CO"/>
+              </w:rPr>
+            </w:pPr>
+          </w:p>
+          <w:p>
+            <w:pPr>
+              <w:jc w:val="both"/>
+              <w:rPr>
+                <w:rFonts w:ascii="Times New Roman" w:hAnsi="Times New Roman" w:cs="Times New Roman"/>
+                <w:b/>
+                <w:bCs/>
+                <w:sz w:val="24"/>
+                <w:szCs w:val="24"/>
+                <w:lang w:val="es-CO"/>
+              </w:rPr>
+            </w:pPr>
+          </w:p>
+          <w:p>
+            <w:pPr>
+              <w:pStyle w:val="Prrafodelista"/>
+              <w:jc w:val="both"/>
+              <w:rPr>
+                <w:rFonts w:ascii="Times New Roman" w:hAnsi="Times New Roman" w:cs="Times New Roman"/>
+                <w:sz w:val="24"/>
+                <w:szCs w:val="24"/>
+                <w:lang w:val="es-CO"/>
+              </w:rPr>
+            </w:pPr>
+            <w:r>
+              <w:rPr>
+                <w:rFonts w:ascii="Times New Roman" w:hAnsi="Times New Roman" w:cs="Times New Roman"/>
+                <w:sz w:val="24"/>
+                <w:szCs w:val="24"/>
+                <w:lang w:val="es-CO"/>
+              </w:rPr>
+              <w:t xml:space="preserve">-Etiqueta que se desee buscar </w:t>
+            </w:r>
+            <w:r>
+              <w:rPr>
+                <w:rFonts w:ascii="Times New Roman" w:hAnsi="Times New Roman" w:cs="Times New Roman"/>
+                <w:b/>
+                <w:bCs/>
+                <w:sz w:val="24"/>
+                <w:szCs w:val="24"/>
+                <w:lang w:val="es-CO"/>
+              </w:rPr>
+              <w:t>(label)</w:t>
+            </w:r>
+          </w:p>
+        </w:tc>
+        <w:tc>
+          <w:tcPr>
+            <w:tcW w:w="1938" w:type="dxa"/>
+          </w:tcPr>
+          <w:p>
+            <w:pPr>
+              <w:jc w:val="both"/>
+              <w:rPr>
+                <w:rFonts w:ascii="Times New Roman" w:hAnsi="Times New Roman" w:cs="Times New Roman"/>
+                <w:sz w:val="24"/>
+                <w:szCs w:val="24"/>
+                <w:lang w:val="es-CO"/>
+              </w:rPr>
+            </w:pPr>
+            <w:r>
+              <w:rPr>
+                <w:rFonts w:ascii="Times New Roman" w:hAnsi="Times New Roman" w:cs="Times New Roman"/>
+                <w:b/>
+                <w:bCs/>
+                <w:sz w:val="24"/>
+                <w:szCs w:val="24"/>
+                <w:lang w:val="es-CO"/>
+              </w:rPr>
+              <w:lastRenderedPageBreak/>
+              <w:t xml:space="preserve">- </w:t>
+            </w:r>
+            <w:r>
+              <w:rPr>
+                <w:rFonts w:ascii="Times New Roman" w:hAnsi="Times New Roman" w:cs="Times New Roman"/>
+                <w:sz w:val="24"/>
+                <w:szCs w:val="24"/>
+                <w:lang w:val="es-CO"/>
+              </w:rPr>
+              <w:t xml:space="preserve">El usuario le indica al programa que desea saber el número de </w:t>
+            </w:r>
+            <w:r>
+              <w:rPr>
+                <w:rFonts w:ascii="Times New Roman" w:hAnsi="Times New Roman" w:cs="Times New Roman"/>
+                <w:sz w:val="24"/>
+                <w:szCs w:val="24"/>
+                <w:lang w:val="es-CO"/>
+              </w:rPr>
+              <w:lastRenderedPageBreak/>
+              <w:t>libros bajo una etiqueta determinada (input = 4)</w:t>
+            </w:r>
+          </w:p>
+          <w:p>
+            <w:pPr>
+              <w:jc w:val="both"/>
+              <w:rPr>
+                <w:rFonts w:ascii="Times New Roman" w:hAnsi="Times New Roman" w:cs="Times New Roman"/>
+                <w:sz w:val="24"/>
+                <w:szCs w:val="24"/>
+                <w:lang w:val="es-CO"/>
+              </w:rPr>
+            </w:pPr>
+            <w:r>
+              <w:rPr>
+                <w:rFonts w:ascii="Times New Roman" w:hAnsi="Times New Roman" w:cs="Times New Roman"/>
+                <w:sz w:val="24"/>
+                <w:szCs w:val="24"/>
+                <w:lang w:val="es-CO"/>
+              </w:rPr>
+              <w:t>-El usuario le indica al programa el nombre de la etiqueta (label)</w:t>
+            </w:r>
+          </w:p>
+        </w:tc>
+        <w:tc>
+          <w:tcPr>
+            <w:tcW w:w="3088" w:type="dxa"/>
+          </w:tcPr>
+          <w:p>
+            <w:pPr>
+              <w:jc w:val="both"/>
+              <w:rPr>
+                <w:rFonts w:ascii="Times New Roman" w:hAnsi="Times New Roman" w:cs="Times New Roman"/>
+                <w:sz w:val="24"/>
+                <w:szCs w:val="24"/>
+                <w:lang w:val="es-CO"/>
+              </w:rPr>
+            </w:pPr>
+            <w:r>
+              <w:rPr>
+                <w:rFonts w:ascii="Times New Roman" w:hAnsi="Times New Roman" w:cs="Times New Roman"/>
+                <w:b/>
+                <w:bCs/>
+                <w:sz w:val="24"/>
+                <w:szCs w:val="24"/>
+                <w:lang w:val="es-CO"/>
+              </w:rPr>
+              <w:lastRenderedPageBreak/>
+              <w:t>menuPrincipal</w:t>
+            </w:r>
+            <w:r>
+              <w:rPr>
+                <w:rFonts w:ascii="Times New Roman" w:hAnsi="Times New Roman" w:cs="Times New Roman"/>
+                <w:b/>
+                <w:bCs/>
+                <w:sz w:val="24"/>
+                <w:szCs w:val="24"/>
+                <w:lang w:val="es-CO"/>
+              </w:rPr>
+              <w:t xml:space="preserve">: </w:t>
+            </w:r>
+            <w:r>
+              <w:rPr>
+                <w:rFonts w:ascii="Times New Roman" w:hAnsi="Times New Roman" w:cs="Times New Roman"/>
+                <w:sz w:val="24"/>
+                <w:szCs w:val="24"/>
+                <w:lang w:val="es-CO"/>
+              </w:rPr>
+              <w:t>Multiples prints le informan al ususario so</w:t>
+            </w:r>
+            <w:r>
+              <w:rPr>
+                <w:rFonts w:ascii="Times New Roman" w:hAnsi="Times New Roman" w:cs="Times New Roman"/>
+                <w:sz w:val="24"/>
+                <w:szCs w:val="24"/>
+                <w:lang w:val="es-CO"/>
+              </w:rPr>
+              <w:t xml:space="preserve">bre el total de libros </w:t>
+            </w:r>
+            <w:r>
+              <w:rPr>
+                <w:rFonts w:ascii="Times New Roman" w:hAnsi="Times New Roman" w:cs="Times New Roman"/>
+                <w:sz w:val="24"/>
+                <w:szCs w:val="24"/>
+                <w:lang w:val="es-CO"/>
+              </w:rPr>
+              <w:lastRenderedPageBreak/>
+              <w:t>relacionados a la etiqueta ingr</w:t>
+            </w:r>
+            <w:r>
+              <w:rPr>
+                <w:rFonts w:ascii="Times New Roman" w:hAnsi="Times New Roman" w:cs="Times New Roman"/>
+                <w:sz w:val="24"/>
+                <w:szCs w:val="24"/>
+                <w:lang w:val="es-CO"/>
+              </w:rPr>
+              <w:t>e</w:t>
+            </w:r>
+            <w:r>
+              <w:rPr>
+                <w:rFonts w:ascii="Times New Roman" w:hAnsi="Times New Roman" w:cs="Times New Roman"/>
+                <w:sz w:val="24"/>
+                <w:szCs w:val="24"/>
+                <w:lang w:val="es-CO"/>
+              </w:rPr>
+              <w:t>sada.</w:t>
+            </w:r>
+          </w:p>
+        </w:tc>
+        <w:tc>
+          <w:tcPr>
+            <w:tcW w:w="2342" w:type="dxa"/>
+          </w:tcPr>
+          <w:p>
+            <w:pPr>
+              <w:jc w:val="both"/>
+              <w:rPr>
+                <w:rFonts w:ascii="Times New Roman" w:hAnsi="Times New Roman" w:cs="Times New Roman"/>
+                <w:sz w:val="24"/>
+                <w:szCs w:val="24"/>
+                <w:lang w:val="es-CO"/>
+              </w:rPr>
+            </w:pPr>
+            <w:r>
+              <w:rPr>
+                <w:rFonts w:ascii="Times New Roman" w:hAnsi="Times New Roman" w:cs="Times New Roman"/>
+                <w:sz w:val="24"/>
+                <w:szCs w:val="24"/>
+                <w:lang w:val="es-CO"/>
+              </w:rPr>
+              <w:lastRenderedPageBreak/>
+              <w:t xml:space="preserve">Se le retorna al usuario el número total de libros que </w:t>
+            </w:r>
+            <w:r>
+              <w:rPr>
+                <w:rFonts w:ascii="Times New Roman" w:hAnsi="Times New Roman" w:cs="Times New Roman"/>
+                <w:sz w:val="24"/>
+                <w:szCs w:val="24"/>
+                <w:lang w:val="es-CO"/>
+              </w:rPr>
+              <w:lastRenderedPageBreak/>
+              <w:t>contienen la etiqueta ya ingresada. Si no se encuentra la etiqueta, se retorna un mensaje de error.</w:t>
+            </w:r>
+          </w:p>
+        </w:tc>
+      </w:tr>
+    </w:tbl>
+    <w:p>
+      <w:pPr>
+        <w:spacing w:after="0"/>
+        <w:jc w:val="both"/>
+        <w:rPr>
+          <w:rFonts w:ascii="Times New Roman" w:hAnsi="Times New Roman" w:cs="Times New Roman"/>
+          <w:sz w:val="24"/>
+          <w:szCs w:val="24"/>
+          <w:lang w:val="es-CO"/>
+        </w:rPr>
+      </w:pPr>
+    </w:p>
+    <w:p>
+      <w:pPr>
+        <w:pStyle w:val="Prrafodelista"/>
         <w:numPr>
           <w:ilvl w:val="0"/>
           <w:numId w:val="1"/>
@@ -121,45 +2049,57 @@
         <w:spacing w:after="0"/>
         <w:jc w:val="both"/>
         <w:rPr>
-          <w:rFonts w:ascii="Dax-Regular" w:hAnsi="Dax-Regular"/>
-          <w:lang w:val="es-419"/>
-        </w:rPr>
-      </w:pPr>
-      <w:r>
-        <w:rPr>
-          <w:rFonts w:ascii="Dax-Regular" w:hAnsi="Dax-Regular"/>
+          <w:rFonts w:ascii="Times New Roman" w:hAnsi="Times New Roman" w:cs="Times New Roman"/>
+          <w:sz w:val="24"/>
+          <w:szCs w:val="24"/>
+          <w:lang w:val="es-419"/>
+        </w:rPr>
+      </w:pPr>
+      <w:r>
+        <w:rPr>
+          <w:rFonts w:ascii="Times New Roman" w:hAnsi="Times New Roman" w:cs="Times New Roman"/>
+          <w:sz w:val="24"/>
+          <w:szCs w:val="24"/>
           <w:lang w:val="es-419"/>
         </w:rPr>
         <w:t xml:space="preserve">¿Cómo se almacenan los datos de </w:t>
       </w:r>
       <w:r>
         <w:rPr>
-          <w:rFonts w:ascii="Dax-Regular" w:hAnsi="Dax-Regular"/>
+          <w:rFonts w:ascii="Times New Roman" w:hAnsi="Times New Roman" w:cs="Times New Roman"/>
           <w:b/>
           <w:bCs/>
+          <w:sz w:val="24"/>
+          <w:szCs w:val="24"/>
           <w:lang w:val="es-419"/>
         </w:rPr>
         <w:t>GoodReads</w:t>
       </w:r>
       <w:r>
         <w:rPr>
-          <w:rFonts w:ascii="Dax-Regular" w:hAnsi="Dax-Regular"/>
+          <w:rFonts w:ascii="Times New Roman" w:hAnsi="Times New Roman" w:cs="Times New Roman"/>
+          <w:sz w:val="24"/>
+          <w:szCs w:val="24"/>
           <w:lang w:val="es-419"/>
         </w:rPr>
         <w:t xml:space="preserve"> en el </w:t>
       </w:r>
       <w:r>
         <w:rPr>
-          <w:rFonts w:ascii="Consolas" w:hAnsi="Consolas"/>
+          <w:rFonts w:ascii="Times New Roman" w:hAnsi="Times New Roman" w:cs="Times New Roman"/>
           <w:b/>
           <w:bCs/>
+          <w:sz w:val="24"/>
+          <w:szCs w:val="24"/>
           <w:lang w:val="es-419"/>
         </w:rPr>
         <w:t>model.py</w:t>
       </w:r>
       <w:r>
         <w:rPr>
-          <w:rFonts w:ascii="Dax-Regular" w:hAnsi="Dax-Regular"/>
+          <w:rFonts w:ascii="Times New Roman" w:hAnsi="Times New Roman" w:cs="Times New Roman"/>
+          <w:sz w:val="24"/>
+          <w:szCs w:val="24"/>
           <w:lang w:val="es-419"/>
         </w:rPr>
         <w:t>?</w:t>
@@ -167,7 +2107,306 @@
     </w:p>
     <w:p>
       <w:pPr>
-        <w:pStyle w:val="ListParagraph"/>
+        <w:pStyle w:val="Prrafodelista"/>
+        <w:spacing w:after="0"/>
+        <w:ind w:left="360"/>
+        <w:jc w:val="both"/>
+        <w:rPr>
+          <w:rFonts w:ascii="Times New Roman" w:hAnsi="Times New Roman" w:cs="Times New Roman"/>
+          <w:sz w:val="24"/>
+          <w:szCs w:val="24"/>
+          <w:lang w:val="es-419"/>
+        </w:rPr>
+      </w:pPr>
+    </w:p>
+    <w:p>
+      <w:pPr>
+        <w:pStyle w:val="Prrafodelista"/>
+        <w:spacing w:after="0"/>
+        <w:ind w:left="360"/>
+        <w:jc w:val="both"/>
+        <w:rPr>
+          <w:rFonts w:ascii="Times New Roman" w:hAnsi="Times New Roman" w:cs="Times New Roman"/>
+          <w:sz w:val="24"/>
+          <w:szCs w:val="24"/>
+          <w:lang w:val="es-419"/>
+        </w:rPr>
+      </w:pPr>
+      <w:r>
+        <w:rPr>
+          <w:rFonts w:ascii="Times New Roman" w:hAnsi="Times New Roman" w:cs="Times New Roman"/>
+          <w:sz w:val="24"/>
+          <w:szCs w:val="24"/>
+          <w:lang w:val="es-419"/>
+        </w:rPr>
+        <w:t xml:space="preserve">Los datos de la base de datos </w:t>
+      </w:r>
+      <w:r>
+        <w:rPr>
+          <w:rFonts w:ascii="Times New Roman" w:hAnsi="Times New Roman" w:cs="Times New Roman"/>
+          <w:i/>
+          <w:iCs/>
+          <w:sz w:val="24"/>
+          <w:szCs w:val="24"/>
+          <w:lang w:val="es-419"/>
+        </w:rPr>
+        <w:t xml:space="preserve">GoodReads </w:t>
+      </w:r>
+      <w:r>
+        <w:rPr>
+          <w:rFonts w:ascii="Times New Roman" w:hAnsi="Times New Roman" w:cs="Times New Roman"/>
+          <w:sz w:val="24"/>
+          <w:szCs w:val="24"/>
+          <w:lang w:val="es-419"/>
+        </w:rPr>
+        <w:t xml:space="preserve">se almacenan mediante el uso de un </w:t>
+      </w:r>
+      <w:r>
+        <w:rPr>
+          <w:rFonts w:ascii="Times New Roman" w:hAnsi="Times New Roman" w:cs="Times New Roman"/>
+          <w:sz w:val="24"/>
+          <w:szCs w:val="24"/>
+          <w:u w:val="single"/>
+          <w:lang w:val="es-419"/>
+        </w:rPr>
+        <w:t>diccionario</w:t>
+      </w:r>
+      <w:r>
+        <w:rPr>
+          <w:rFonts w:ascii="Times New Roman" w:hAnsi="Times New Roman" w:cs="Times New Roman"/>
+          <w:sz w:val="24"/>
+          <w:szCs w:val="24"/>
+          <w:lang w:val="es-419"/>
+        </w:rPr>
+        <w:t xml:space="preserve"> cuya estructura y jerarquía </w:t>
+      </w:r>
+      <w:r>
+        <w:rPr>
+          <w:rFonts w:ascii="Times New Roman" w:hAnsi="Times New Roman" w:cs="Times New Roman"/>
+          <w:sz w:val="24"/>
+          <w:szCs w:val="24"/>
+          <w:lang w:val="es-419"/>
+        </w:rPr>
+        <w:t>está</w:t>
+      </w:r>
+      <w:r>
+        <w:rPr>
+          <w:rFonts w:ascii="Times New Roman" w:hAnsi="Times New Roman" w:cs="Times New Roman"/>
+          <w:sz w:val="24"/>
+          <w:szCs w:val="24"/>
+          <w:lang w:val="es-419"/>
+        </w:rPr>
+        <w:t xml:space="preserve"> establecida por la función </w:t>
+      </w:r>
+      <w:r>
+        <w:rPr>
+          <w:rFonts w:ascii="Times New Roman" w:hAnsi="Times New Roman" w:cs="Times New Roman"/>
+          <w:sz w:val="24"/>
+          <w:szCs w:val="24"/>
+          <w:u w:val="single"/>
+          <w:lang w:val="es-419"/>
+        </w:rPr>
+        <w:t>newCatalog</w:t>
+      </w:r>
+      <w:r>
+        <w:rPr>
+          <w:rFonts w:ascii="Times New Roman" w:hAnsi="Times New Roman" w:cs="Times New Roman"/>
+          <w:sz w:val="24"/>
+          <w:szCs w:val="24"/>
+          <w:lang w:val="es-419"/>
+        </w:rPr>
+        <w:t xml:space="preserve"> </w:t>
+      </w:r>
+      <w:r>
+        <w:rPr>
+          <w:rFonts w:ascii="Times New Roman" w:hAnsi="Times New Roman" w:cs="Times New Roman"/>
+          <w:sz w:val="24"/>
+          <w:szCs w:val="24"/>
+          <w:lang w:val="es-419"/>
+        </w:rPr>
+        <w:t>que se observa a continuación:</w:t>
+      </w:r>
+    </w:p>
+    <w:p>
+      <w:pPr>
+        <w:pStyle w:val="Prrafodelista"/>
+        <w:spacing w:after="0"/>
+        <w:ind w:left="360"/>
+        <w:jc w:val="both"/>
+        <w:rPr>
+          <w:rFonts w:ascii="Times New Roman" w:hAnsi="Times New Roman" w:cs="Times New Roman"/>
+          <w:sz w:val="24"/>
+          <w:szCs w:val="24"/>
+          <w:lang w:val="es-419"/>
+        </w:rPr>
+      </w:pPr>
+    </w:p>
+    <w:p>
+      <w:pPr>
+        <w:pStyle w:val="Prrafodelista"/>
+        <w:spacing w:after="0"/>
+        <w:ind w:left="360"/>
+        <w:jc w:val="both"/>
+        <w:rPr>
+          <w:rFonts w:ascii="Times New Roman" w:hAnsi="Times New Roman" w:cs="Times New Roman"/>
+          <w:sz w:val="24"/>
+          <w:szCs w:val="24"/>
+          <w:lang w:val="es-419"/>
+        </w:rPr>
+      </w:pPr>
+      <w:r>
+        <w:drawing>
+          <wp:inline distT="0" distB="0" distL="0" distR="0" wp14:anchorId="61D2EF84" wp14:editId="01EC5003">
+            <wp:extent cx="3924300" cy="2536959"/>
+            <wp:effectExtent l="0" t="0" r="0" b="0"/>
+            <wp:docPr id="2" name="Imagen 2"/>
+            <wp:cNvGraphicFramePr>
+              <a:graphicFrameLocks xmlns:a="http://schemas.openxmlformats.org/drawingml/2006/main" noChangeAspect="1"/>
+            </wp:cNvGraphicFramePr>
+            <a:graphic xmlns:a="http://schemas.openxmlformats.org/drawingml/2006/main">
+              <a:graphicData uri="http://schemas.openxmlformats.org/drawingml/2006/picture">
+                <pic:pic xmlns:pic="http://schemas.openxmlformats.org/drawingml/2006/picture">
+                  <pic:nvPicPr>
+                    <pic:cNvPr id="1" name=""/>
+                    <pic:cNvPicPr/>
+                  </pic:nvPicPr>
+                  <pic:blipFill>
+                    <a:blip r:embed="rId6"/>
+                    <a:stretch>
+                      <a:fillRect/>
+                    </a:stretch>
+                  </pic:blipFill>
+                  <pic:spPr>
+                    <a:xfrm>
+                      <a:off x="0" y="0"/>
+                      <a:ext cx="3935938" cy="2544482"/>
+                    </a:xfrm>
+                    <a:prstGeom prst="rect">
+                      <a:avLst/>
+                    </a:prstGeom>
+                  </pic:spPr>
+                </pic:pic>
+              </a:graphicData>
+            </a:graphic>
+          </wp:inline>
+        </w:drawing>
+      </w:r>
+    </w:p>
+    <w:p>
+      <w:pPr>
+        <w:pStyle w:val="Prrafodelista"/>
+        <w:spacing w:after="0"/>
+        <w:ind w:left="360"/>
+        <w:jc w:val="both"/>
+        <w:rPr>
+          <w:rFonts w:ascii="Times New Roman" w:hAnsi="Times New Roman" w:cs="Times New Roman"/>
+          <w:sz w:val="24"/>
+          <w:szCs w:val="24"/>
+          <w:lang w:val="es-419"/>
+        </w:rPr>
+      </w:pPr>
+      <w:r>
+        <w:rPr>
+          <w:rFonts w:ascii="Times New Roman" w:hAnsi="Times New Roman" w:cs="Times New Roman"/>
+          <w:sz w:val="24"/>
+          <w:szCs w:val="24"/>
+          <w:lang w:val="es-419"/>
+        </w:rPr>
+        <w:t xml:space="preserve">Figura </w:t>
+      </w:r>
+      <w:r>
+        <w:rPr>
+          <w:rFonts w:ascii="Times New Roman" w:hAnsi="Times New Roman" w:cs="Times New Roman"/>
+          <w:sz w:val="24"/>
+          <w:szCs w:val="24"/>
+          <w:lang w:val="es-419"/>
+        </w:rPr>
+        <w:t>2</w:t>
+      </w:r>
+      <w:r>
+        <w:rPr>
+          <w:rFonts w:ascii="Times New Roman" w:hAnsi="Times New Roman" w:cs="Times New Roman"/>
+          <w:sz w:val="24"/>
+          <w:szCs w:val="24"/>
+          <w:lang w:val="es-419"/>
+        </w:rPr>
+        <w:t>: Estructura del diccionario de almacenamiento</w:t>
+      </w:r>
+    </w:p>
+    <w:p>
+      <w:pPr>
+        <w:pStyle w:val="Prrafodelista"/>
+        <w:spacing w:after="0"/>
+        <w:ind w:left="360"/>
+        <w:jc w:val="both"/>
+        <w:rPr>
+          <w:rFonts w:ascii="Times New Roman" w:hAnsi="Times New Roman" w:cs="Times New Roman"/>
+          <w:sz w:val="24"/>
+          <w:szCs w:val="24"/>
+          <w:lang w:val="es-419"/>
+        </w:rPr>
+      </w:pPr>
+    </w:p>
+    <w:p>
+      <w:pPr>
+        <w:pStyle w:val="Prrafodelista"/>
+        <w:spacing w:after="0"/>
+        <w:ind w:left="360"/>
+        <w:jc w:val="both"/>
+        <w:rPr>
+          <w:rFonts w:ascii="Times New Roman" w:hAnsi="Times New Roman" w:cs="Times New Roman"/>
+          <w:sz w:val="24"/>
+          <w:szCs w:val="24"/>
+          <w:lang w:val="es-419"/>
+        </w:rPr>
+      </w:pPr>
+      <w:r>
+        <w:rPr>
+          <w:rFonts w:ascii="Times New Roman" w:hAnsi="Times New Roman" w:cs="Times New Roman"/>
+          <w:sz w:val="24"/>
+          <w:szCs w:val="24"/>
+          <w:lang w:val="es-419"/>
+        </w:rPr>
+        <w:t xml:space="preserve">De acuerdo con la función </w:t>
+      </w:r>
+      <w:r>
+        <w:rPr>
+          <w:rFonts w:ascii="Times New Roman" w:hAnsi="Times New Roman" w:cs="Times New Roman"/>
+          <w:i/>
+          <w:iCs/>
+          <w:sz w:val="24"/>
+          <w:szCs w:val="24"/>
+          <w:lang w:val="es-419"/>
+        </w:rPr>
+        <w:t xml:space="preserve">newCatalog </w:t>
+      </w:r>
+      <w:r>
+        <w:rPr>
+          <w:rFonts w:ascii="Times New Roman" w:hAnsi="Times New Roman" w:cs="Times New Roman"/>
+          <w:sz w:val="24"/>
+          <w:szCs w:val="24"/>
+          <w:lang w:val="es-419"/>
+        </w:rPr>
+        <w:t>los datos son almacenados en un diccionario que cuenta con 4 llaves: books, authors, tags y book_tags. Cada una de estas contiene una lista del tipo “ARRAY_LIST” donde se almacenará la información relacionada a cada libro dentro de la base de datos.</w:t>
+      </w:r>
+    </w:p>
+    <w:p>
+      <w:pPr>
+        <w:pStyle w:val="Prrafodelista"/>
+        <w:spacing w:after="0"/>
+        <w:ind w:left="360"/>
+        <w:jc w:val="both"/>
+        <w:rPr>
+          <w:rFonts w:ascii="Times New Roman" w:hAnsi="Times New Roman" w:cs="Times New Roman"/>
+          <w:sz w:val="24"/>
+          <w:szCs w:val="24"/>
+          <w:lang w:val="es-419"/>
+        </w:rPr>
+      </w:pPr>
+    </w:p>
+    <w:p>
+      <w:pPr>
+        <w:pStyle w:val="Prrafodelista"/>
         <w:numPr>
           <w:ilvl w:val="0"/>
           <w:numId w:val="1"/>
@@ -175,45 +2414,57 @@
         <w:spacing w:after="0"/>
         <w:jc w:val="both"/>
         <w:rPr>
-          <w:rFonts w:ascii="Dax-Regular" w:hAnsi="Dax-Regular"/>
-          <w:lang w:val="es-419"/>
-        </w:rPr>
-      </w:pPr>
-      <w:r>
-        <w:rPr>
-          <w:rFonts w:ascii="Dax-Regular" w:hAnsi="Dax-Regular"/>
-          <w:lang w:val="es-419"/>
-        </w:rPr>
-        <w:t xml:space="preserve">¿Cuáles son las funciones que comunican el el </w:t>
-      </w:r>
-      <w:r>
-        <w:rPr>
-          <w:rFonts w:ascii="Consolas" w:hAnsi="Consolas"/>
+          <w:rFonts w:ascii="Times New Roman" w:hAnsi="Times New Roman" w:cs="Times New Roman"/>
+          <w:sz w:val="24"/>
+          <w:szCs w:val="24"/>
+          <w:lang w:val="es-419"/>
+        </w:rPr>
+      </w:pPr>
+      <w:r>
+        <w:rPr>
+          <w:rFonts w:ascii="Times New Roman" w:hAnsi="Times New Roman" w:cs="Times New Roman"/>
+          <w:sz w:val="24"/>
+          <w:szCs w:val="24"/>
+          <w:lang w:val="es-419"/>
+        </w:rPr>
+        <w:t xml:space="preserve">¿Cuáles son las funciones que comunican el </w:t>
+      </w:r>
+      <w:r>
+        <w:rPr>
+          <w:rFonts w:ascii="Times New Roman" w:hAnsi="Times New Roman" w:cs="Times New Roman"/>
           <w:b/>
           <w:bCs/>
+          <w:sz w:val="24"/>
+          <w:szCs w:val="24"/>
           <w:lang w:val="es-419"/>
         </w:rPr>
         <w:t xml:space="preserve">view.py </w:t>
       </w:r>
       <w:r>
         <w:rPr>
-          <w:rFonts w:ascii="Dax-Regular" w:hAnsi="Dax-Regular"/>
+          <w:rFonts w:ascii="Times New Roman" w:hAnsi="Times New Roman" w:cs="Times New Roman"/>
+          <w:sz w:val="24"/>
+          <w:szCs w:val="24"/>
           <w:lang w:val="es-419"/>
         </w:rPr>
         <w:t>y el</w:t>
       </w:r>
       <w:r>
         <w:rPr>
-          <w:rFonts w:ascii="Consolas" w:hAnsi="Consolas"/>
+          <w:rFonts w:ascii="Times New Roman" w:hAnsi="Times New Roman" w:cs="Times New Roman"/>
           <w:b/>
           <w:bCs/>
+          <w:sz w:val="24"/>
+          <w:szCs w:val="24"/>
           <w:lang w:val="es-419"/>
         </w:rPr>
         <w:t xml:space="preserve"> model.py</w:t>
       </w:r>
       <w:r>
         <w:rPr>
-          <w:rFonts w:ascii="Dax-Regular" w:hAnsi="Dax-Regular"/>
+          <w:rFonts w:ascii="Times New Roman" w:hAnsi="Times New Roman" w:cs="Times New Roman"/>
+          <w:sz w:val="24"/>
+          <w:szCs w:val="24"/>
           <w:lang w:val="es-419"/>
         </w:rPr>
         <w:t>?</w:t>
@@ -221,20 +2472,714 @@
     </w:p>
     <w:p>
       <w:pPr>
-        <w:pStyle w:val="ListParagraph"/>
+        <w:spacing w:after="0"/>
+        <w:jc w:val="both"/>
+        <w:rPr>
+          <w:rFonts w:ascii="Times New Roman" w:hAnsi="Times New Roman" w:cs="Times New Roman"/>
+          <w:sz w:val="24"/>
+          <w:szCs w:val="24"/>
+          <w:lang w:val="es-419"/>
+        </w:rPr>
+      </w:pPr>
+    </w:p>
+    <w:p>
+      <w:pPr>
+        <w:spacing w:after="0"/>
+        <w:ind w:left="360"/>
+        <w:jc w:val="both"/>
+        <w:rPr>
+          <w:rFonts w:ascii="Times New Roman" w:hAnsi="Times New Roman" w:cs="Times New Roman"/>
+          <w:sz w:val="24"/>
+          <w:szCs w:val="24"/>
+          <w:lang w:val="es-419"/>
+        </w:rPr>
+      </w:pPr>
+      <w:r>
+        <w:rPr>
+          <w:rFonts w:ascii="Times New Roman" w:hAnsi="Times New Roman" w:cs="Times New Roman"/>
+          <w:sz w:val="24"/>
+          <w:szCs w:val="24"/>
+          <w:lang w:val="es-419"/>
+        </w:rPr>
+        <w:t xml:space="preserve">Todas las funciones que hacen parte del archivo </w:t>
+      </w:r>
+      <w:r>
+        <w:rPr>
+          <w:rFonts w:ascii="Times New Roman" w:hAnsi="Times New Roman" w:cs="Times New Roman"/>
+          <w:b/>
+          <w:bCs/>
+          <w:sz w:val="24"/>
+          <w:szCs w:val="24"/>
+          <w:lang w:val="es-419"/>
+        </w:rPr>
+        <w:t xml:space="preserve">controller.py </w:t>
+      </w:r>
+      <w:r>
+        <w:rPr>
+          <w:rFonts w:ascii="Times New Roman" w:hAnsi="Times New Roman" w:cs="Times New Roman"/>
+          <w:sz w:val="24"/>
+          <w:szCs w:val="24"/>
+          <w:lang w:val="es-419"/>
+        </w:rPr>
+        <w:t xml:space="preserve">sirven como vehículo para comunicar tanto INPUTS como OUTPUTS entre el </w:t>
+      </w:r>
+      <w:r>
+        <w:rPr>
+          <w:rFonts w:ascii="Times New Roman" w:hAnsi="Times New Roman" w:cs="Times New Roman"/>
+          <w:b/>
+          <w:bCs/>
+          <w:sz w:val="24"/>
+          <w:szCs w:val="24"/>
+          <w:lang w:val="es-419"/>
+        </w:rPr>
+        <w:t>view.py</w:t>
+      </w:r>
+      <w:r>
+        <w:rPr>
+          <w:rFonts w:ascii="Times New Roman" w:hAnsi="Times New Roman" w:cs="Times New Roman"/>
+          <w:sz w:val="24"/>
+          <w:szCs w:val="24"/>
+          <w:lang w:val="es-419"/>
+        </w:rPr>
+        <w:t xml:space="preserve"> y el </w:t>
+      </w:r>
+      <w:r>
+        <w:rPr>
+          <w:rFonts w:ascii="Times New Roman" w:hAnsi="Times New Roman" w:cs="Times New Roman"/>
+          <w:b/>
+          <w:bCs/>
+          <w:sz w:val="24"/>
+          <w:szCs w:val="24"/>
+          <w:lang w:val="es-419"/>
+        </w:rPr>
+        <w:t>model.py</w:t>
+      </w:r>
+      <w:r>
+        <w:rPr>
+          <w:rFonts w:ascii="Times New Roman" w:hAnsi="Times New Roman" w:cs="Times New Roman"/>
+          <w:sz w:val="24"/>
+          <w:szCs w:val="24"/>
+          <w:lang w:val="es-419"/>
+        </w:rPr>
+        <w:t xml:space="preserve">. </w:t>
+      </w:r>
+      <w:r>
+        <w:rPr>
+          <w:rFonts w:ascii="Times New Roman" w:hAnsi="Times New Roman" w:cs="Times New Roman"/>
+          <w:sz w:val="24"/>
+          <w:szCs w:val="24"/>
+          <w:lang w:val="es-419"/>
+        </w:rPr>
+        <w:t>Estas funciones se subdividen en los siguientes grupos:</w:t>
+      </w:r>
+    </w:p>
+    <w:p>
+      <w:pPr>
+        <w:spacing w:after="0"/>
+        <w:ind w:left="360"/>
+        <w:jc w:val="both"/>
+        <w:rPr>
+          <w:rFonts w:ascii="Times New Roman" w:hAnsi="Times New Roman" w:cs="Times New Roman"/>
+          <w:sz w:val="24"/>
+          <w:szCs w:val="24"/>
+          <w:lang w:val="es-419"/>
+        </w:rPr>
+      </w:pPr>
+    </w:p>
+    <w:p>
+      <w:pPr>
+        <w:spacing w:after="0"/>
+        <w:ind w:left="360"/>
+        <w:jc w:val="both"/>
+        <w:rPr>
+          <w:rFonts w:ascii="Times New Roman" w:hAnsi="Times New Roman" w:cs="Times New Roman"/>
+          <w:sz w:val="24"/>
+          <w:szCs w:val="24"/>
+          <w:lang w:val="es-419"/>
+        </w:rPr>
+      </w:pPr>
+    </w:p>
+    <w:p>
+      <w:pPr>
+        <w:spacing w:after="0"/>
+        <w:ind w:left="360"/>
+        <w:jc w:val="both"/>
+        <w:rPr>
+          <w:rFonts w:ascii="Times New Roman" w:hAnsi="Times New Roman" w:cs="Times New Roman"/>
+          <w:sz w:val="24"/>
+          <w:szCs w:val="24"/>
+          <w:lang w:val="es-419"/>
+        </w:rPr>
+      </w:pPr>
+    </w:p>
+    <w:tbl>
+      <w:tblPr>
+        <w:tblStyle w:val="Tablaconcuadrcula"/>
+        <w:tblW w:w="0" w:type="auto"/>
+        <w:tblInd w:w="360" w:type="dxa"/>
+        <w:tblLook w:val="04A0" w:firstRow="1" w:lastRow="0" w:firstColumn="1" w:lastColumn="0" w:noHBand="0" w:noVBand="1"/>
+      </w:tblPr>
+      <w:tblGrid>
+        <w:gridCol w:w="2957"/>
+        <w:gridCol w:w="3092"/>
+        <w:gridCol w:w="2941"/>
+      </w:tblGrid>
+      <w:tr>
+        <w:tc>
+          <w:tcPr>
+            <w:tcW w:w="3116" w:type="dxa"/>
+          </w:tcPr>
+          <w:p>
+            <w:pPr>
+              <w:jc w:val="both"/>
+              <w:rPr>
+                <w:rFonts w:ascii="Times New Roman" w:hAnsi="Times New Roman" w:cs="Times New Roman"/>
+                <w:b/>
+                <w:bCs/>
+                <w:sz w:val="24"/>
+                <w:szCs w:val="24"/>
+                <w:lang w:val="es-419"/>
+              </w:rPr>
+            </w:pPr>
+            <w:r>
+              <w:rPr>
+                <w:rFonts w:ascii="Times New Roman" w:hAnsi="Times New Roman" w:cs="Times New Roman"/>
+                <w:b/>
+                <w:bCs/>
+                <w:sz w:val="24"/>
+                <w:szCs w:val="24"/>
+                <w:lang w:val="es-419"/>
+              </w:rPr>
+              <w:lastRenderedPageBreak/>
+              <w:t>Objetivo</w:t>
+            </w:r>
+          </w:p>
+        </w:tc>
+        <w:tc>
+          <w:tcPr>
+            <w:tcW w:w="3117" w:type="dxa"/>
+          </w:tcPr>
+          <w:p>
+            <w:pPr>
+              <w:jc w:val="both"/>
+              <w:rPr>
+                <w:rFonts w:ascii="Times New Roman" w:hAnsi="Times New Roman" w:cs="Times New Roman"/>
+                <w:b/>
+                <w:bCs/>
+                <w:sz w:val="24"/>
+                <w:szCs w:val="24"/>
+                <w:lang w:val="es-419"/>
+              </w:rPr>
+            </w:pPr>
+            <w:r>
+              <w:rPr>
+                <w:rFonts w:ascii="Times New Roman" w:hAnsi="Times New Roman" w:cs="Times New Roman"/>
+                <w:b/>
+                <w:bCs/>
+                <w:sz w:val="24"/>
+                <w:szCs w:val="24"/>
+                <w:lang w:val="es-419"/>
+              </w:rPr>
+              <w:t>Funciones Incluidas</w:t>
+            </w:r>
+          </w:p>
+        </w:tc>
+        <w:tc>
+          <w:tcPr>
+            <w:tcW w:w="3117" w:type="dxa"/>
+          </w:tcPr>
+          <w:p>
+            <w:pPr>
+              <w:jc w:val="both"/>
+              <w:rPr>
+                <w:rFonts w:ascii="Times New Roman" w:hAnsi="Times New Roman" w:cs="Times New Roman"/>
+                <w:b/>
+                <w:bCs/>
+                <w:sz w:val="24"/>
+                <w:szCs w:val="24"/>
+                <w:lang w:val="es-419"/>
+              </w:rPr>
+            </w:pPr>
+            <w:r>
+              <w:rPr>
+                <w:rFonts w:ascii="Times New Roman" w:hAnsi="Times New Roman" w:cs="Times New Roman"/>
+                <w:b/>
+                <w:bCs/>
+                <w:sz w:val="24"/>
+                <w:szCs w:val="24"/>
+                <w:lang w:val="es-419"/>
+              </w:rPr>
+              <w:t>Descripción</w:t>
+            </w:r>
+          </w:p>
+        </w:tc>
+      </w:tr>
+      <w:tr>
+        <w:tc>
+          <w:tcPr>
+            <w:tcW w:w="3116" w:type="dxa"/>
+          </w:tcPr>
+          <w:p>
+            <w:pPr>
+              <w:jc w:val="both"/>
+              <w:rPr>
+                <w:rFonts w:ascii="Times New Roman" w:hAnsi="Times New Roman" w:cs="Times New Roman"/>
+                <w:sz w:val="24"/>
+                <w:szCs w:val="24"/>
+                <w:lang w:val="es-419"/>
+              </w:rPr>
+            </w:pPr>
+            <w:r>
+              <w:rPr>
+                <w:rFonts w:ascii="Times New Roman" w:hAnsi="Times New Roman" w:cs="Times New Roman"/>
+                <w:sz w:val="24"/>
+                <w:szCs w:val="24"/>
+                <w:lang w:val="es-419"/>
+              </w:rPr>
+              <w:t>Inizializar el catalogo de libros</w:t>
+            </w:r>
+          </w:p>
+        </w:tc>
+        <w:tc>
+          <w:tcPr>
+            <w:tcW w:w="3117" w:type="dxa"/>
+          </w:tcPr>
+          <w:p>
+            <w:pPr>
+              <w:jc w:val="both"/>
+              <w:rPr>
+                <w:rFonts w:ascii="Times New Roman" w:hAnsi="Times New Roman" w:cs="Times New Roman"/>
+                <w:sz w:val="24"/>
+                <w:szCs w:val="24"/>
+                <w:lang w:val="es-419"/>
+              </w:rPr>
+            </w:pPr>
+            <w:r>
+              <w:rPr>
+                <w:rFonts w:ascii="Times New Roman" w:hAnsi="Times New Roman" w:cs="Times New Roman"/>
+                <w:sz w:val="24"/>
+                <w:szCs w:val="24"/>
+                <w:lang w:val="es-419"/>
+              </w:rPr>
+              <w:t>-initCatalog()</w:t>
+            </w:r>
+          </w:p>
+        </w:tc>
+        <w:tc>
+          <w:tcPr>
+            <w:tcW w:w="3117" w:type="dxa"/>
+          </w:tcPr>
+          <w:p>
+            <w:pPr>
+              <w:jc w:val="both"/>
+              <w:rPr>
+                <w:rFonts w:ascii="Times New Roman" w:hAnsi="Times New Roman" w:cs="Times New Roman"/>
+                <w:sz w:val="24"/>
+                <w:szCs w:val="24"/>
+                <w:lang w:val="es-419"/>
+              </w:rPr>
+            </w:pPr>
+            <w:r>
+              <w:rPr>
+                <w:rFonts w:ascii="Times New Roman" w:hAnsi="Times New Roman" w:cs="Times New Roman"/>
+                <w:sz w:val="24"/>
+                <w:szCs w:val="24"/>
+                <w:lang w:val="es-419"/>
+              </w:rPr>
+              <w:t>Esta función es invocada al elegir la opción 1 dentro del Menu Principal del view.py. Esta le indica al model.py que debe prepararse para cargar los datos.</w:t>
+            </w:r>
+          </w:p>
+        </w:tc>
+      </w:tr>
+      <w:tr>
+        <w:tc>
+          <w:tcPr>
+            <w:tcW w:w="3116" w:type="dxa"/>
+          </w:tcPr>
+          <w:p>
+            <w:pPr>
+              <w:jc w:val="both"/>
+              <w:rPr>
+                <w:rFonts w:ascii="Times New Roman" w:hAnsi="Times New Roman" w:cs="Times New Roman"/>
+                <w:sz w:val="24"/>
+                <w:szCs w:val="24"/>
+                <w:lang w:val="es-419"/>
+              </w:rPr>
+            </w:pPr>
+            <w:r>
+              <w:rPr>
+                <w:rFonts w:ascii="Times New Roman" w:hAnsi="Times New Roman" w:cs="Times New Roman"/>
+                <w:sz w:val="24"/>
+                <w:szCs w:val="24"/>
+                <w:lang w:val="es-419"/>
+              </w:rPr>
+              <w:t xml:space="preserve">Cargar los datos </w:t>
+            </w:r>
+          </w:p>
+        </w:tc>
+        <w:tc>
+          <w:tcPr>
+            <w:tcW w:w="3117" w:type="dxa"/>
+          </w:tcPr>
+          <w:p>
+            <w:pPr>
+              <w:jc w:val="both"/>
+              <w:rPr>
+                <w:rFonts w:ascii="Times New Roman" w:hAnsi="Times New Roman" w:cs="Times New Roman"/>
+                <w:sz w:val="24"/>
+                <w:szCs w:val="24"/>
+                <w:lang w:val="es-419"/>
+              </w:rPr>
+            </w:pPr>
+            <w:r>
+              <w:rPr>
+                <w:rFonts w:ascii="Times New Roman" w:hAnsi="Times New Roman" w:cs="Times New Roman"/>
+                <w:sz w:val="24"/>
+                <w:szCs w:val="24"/>
+                <w:lang w:val="es-419"/>
+              </w:rPr>
+              <w:t>-loadData</w:t>
+            </w:r>
+            <w:r>
+              <w:rPr>
+                <w:rFonts w:ascii="Times New Roman" w:hAnsi="Times New Roman" w:cs="Times New Roman"/>
+                <w:sz w:val="24"/>
+                <w:szCs w:val="24"/>
+                <w:lang w:val="es-419"/>
+              </w:rPr>
+              <w:t>()</w:t>
+            </w:r>
+          </w:p>
+          <w:p>
+            <w:pPr>
+              <w:jc w:val="both"/>
+              <w:rPr>
+                <w:rFonts w:ascii="Times New Roman" w:hAnsi="Times New Roman" w:cs="Times New Roman"/>
+                <w:sz w:val="24"/>
+                <w:szCs w:val="24"/>
+                <w:lang w:val="es-419"/>
+              </w:rPr>
+            </w:pPr>
+            <w:r>
+              <w:rPr>
+                <w:rFonts w:ascii="Times New Roman" w:hAnsi="Times New Roman" w:cs="Times New Roman"/>
+                <w:sz w:val="24"/>
+                <w:szCs w:val="24"/>
+                <w:lang w:val="es-419"/>
+              </w:rPr>
+              <w:t>-loadBooks</w:t>
+            </w:r>
+            <w:r>
+              <w:rPr>
+                <w:rFonts w:ascii="Times New Roman" w:hAnsi="Times New Roman" w:cs="Times New Roman"/>
+                <w:sz w:val="24"/>
+                <w:szCs w:val="24"/>
+                <w:lang w:val="es-419"/>
+              </w:rPr>
+              <w:t>()</w:t>
+            </w:r>
+          </w:p>
+          <w:p>
+            <w:pPr>
+              <w:jc w:val="both"/>
+              <w:rPr>
+                <w:rFonts w:ascii="Times New Roman" w:hAnsi="Times New Roman" w:cs="Times New Roman"/>
+                <w:sz w:val="24"/>
+                <w:szCs w:val="24"/>
+                <w:lang w:val="es-419"/>
+              </w:rPr>
+            </w:pPr>
+            <w:r>
+              <w:rPr>
+                <w:rFonts w:ascii="Times New Roman" w:hAnsi="Times New Roman" w:cs="Times New Roman"/>
+                <w:sz w:val="24"/>
+                <w:szCs w:val="24"/>
+                <w:lang w:val="es-419"/>
+              </w:rPr>
+              <w:t>-loadTags</w:t>
+            </w:r>
+            <w:r>
+              <w:rPr>
+                <w:rFonts w:ascii="Times New Roman" w:hAnsi="Times New Roman" w:cs="Times New Roman"/>
+                <w:sz w:val="24"/>
+                <w:szCs w:val="24"/>
+                <w:lang w:val="es-419"/>
+              </w:rPr>
+              <w:t>()</w:t>
+            </w:r>
+          </w:p>
+          <w:p>
+            <w:pPr>
+              <w:jc w:val="both"/>
+              <w:rPr>
+                <w:rFonts w:ascii="Times New Roman" w:hAnsi="Times New Roman" w:cs="Times New Roman"/>
+                <w:sz w:val="24"/>
+                <w:szCs w:val="24"/>
+                <w:lang w:val="es-419"/>
+              </w:rPr>
+            </w:pPr>
+            <w:r>
+              <w:rPr>
+                <w:rFonts w:ascii="Times New Roman" w:hAnsi="Times New Roman" w:cs="Times New Roman"/>
+                <w:sz w:val="24"/>
+                <w:szCs w:val="24"/>
+                <w:lang w:val="es-419"/>
+              </w:rPr>
+              <w:t>-loadBooksTags</w:t>
+            </w:r>
+            <w:r>
+              <w:rPr>
+                <w:rFonts w:ascii="Times New Roman" w:hAnsi="Times New Roman" w:cs="Times New Roman"/>
+                <w:sz w:val="24"/>
+                <w:szCs w:val="24"/>
+                <w:lang w:val="es-419"/>
+              </w:rPr>
+              <w:t>()</w:t>
+            </w:r>
+          </w:p>
+        </w:tc>
+        <w:tc>
+          <w:tcPr>
+            <w:tcW w:w="3117" w:type="dxa"/>
+          </w:tcPr>
+          <w:p>
+            <w:pPr>
+              <w:jc w:val="both"/>
+              <w:rPr>
+                <w:rFonts w:ascii="Times New Roman" w:hAnsi="Times New Roman" w:cs="Times New Roman"/>
+                <w:sz w:val="24"/>
+                <w:szCs w:val="24"/>
+                <w:lang w:val="es-419"/>
+              </w:rPr>
+            </w:pPr>
+            <w:r>
+              <w:rPr>
+                <w:rFonts w:ascii="Times New Roman" w:hAnsi="Times New Roman" w:cs="Times New Roman"/>
+                <w:sz w:val="24"/>
+                <w:szCs w:val="24"/>
+                <w:lang w:val="es-419"/>
+              </w:rPr>
+              <w:t>Este set de funciónes</w:t>
+            </w:r>
+            <w:r>
+              <w:rPr>
+                <w:rFonts w:ascii="Times New Roman" w:hAnsi="Times New Roman" w:cs="Times New Roman"/>
+                <w:sz w:val="24"/>
+                <w:szCs w:val="24"/>
+                <w:lang w:val="es-419"/>
+              </w:rPr>
+              <w:t xml:space="preserve"> también es invocad</w:t>
+            </w:r>
+            <w:r>
+              <w:rPr>
+                <w:rFonts w:ascii="Times New Roman" w:hAnsi="Times New Roman" w:cs="Times New Roman"/>
+                <w:sz w:val="24"/>
+                <w:szCs w:val="24"/>
+                <w:lang w:val="es-419"/>
+              </w:rPr>
+              <w:t>o</w:t>
+            </w:r>
+            <w:r>
+              <w:rPr>
+                <w:rFonts w:ascii="Times New Roman" w:hAnsi="Times New Roman" w:cs="Times New Roman"/>
+                <w:sz w:val="24"/>
+                <w:szCs w:val="24"/>
+                <w:lang w:val="es-419"/>
+              </w:rPr>
+              <w:t xml:space="preserve"> al elegir la opción 1 dentro del menú principal del view.py. Est</w:t>
+            </w:r>
+            <w:r>
+              <w:rPr>
+                <w:rFonts w:ascii="Times New Roman" w:hAnsi="Times New Roman" w:cs="Times New Roman"/>
+                <w:sz w:val="24"/>
+                <w:szCs w:val="24"/>
+                <w:lang w:val="es-419"/>
+              </w:rPr>
+              <w:t>e</w:t>
+            </w:r>
+            <w:r>
+              <w:rPr>
+                <w:rFonts w:ascii="Times New Roman" w:hAnsi="Times New Roman" w:cs="Times New Roman"/>
+                <w:sz w:val="24"/>
+                <w:szCs w:val="24"/>
+                <w:lang w:val="es-419"/>
+              </w:rPr>
+              <w:t xml:space="preserve"> le indica al model.py que debe cargar los datos en sus diferentes secciones.</w:t>
+            </w:r>
+          </w:p>
+        </w:tc>
+      </w:tr>
+      <w:tr>
+        <w:tc>
+          <w:tcPr>
+            <w:tcW w:w="3116" w:type="dxa"/>
+          </w:tcPr>
+          <w:p>
+            <w:pPr>
+              <w:jc w:val="both"/>
+              <w:rPr>
+                <w:rFonts w:ascii="Times New Roman" w:hAnsi="Times New Roman" w:cs="Times New Roman"/>
+                <w:sz w:val="24"/>
+                <w:szCs w:val="24"/>
+                <w:lang w:val="es-419"/>
+              </w:rPr>
+            </w:pPr>
+            <w:r>
+              <w:rPr>
+                <w:rFonts w:ascii="Times New Roman" w:hAnsi="Times New Roman" w:cs="Times New Roman"/>
+                <w:sz w:val="24"/>
+                <w:szCs w:val="24"/>
+                <w:lang w:val="es-419"/>
+              </w:rPr>
+              <w:t>Funciones de Consulta</w:t>
+            </w:r>
+            <w:r>
+              <w:rPr>
+                <w:rFonts w:ascii="Times New Roman" w:hAnsi="Times New Roman" w:cs="Times New Roman"/>
+                <w:sz w:val="24"/>
+                <w:szCs w:val="24"/>
+                <w:lang w:val="es-419"/>
+              </w:rPr>
+              <w:t xml:space="preserve"> y Ordenamiento</w:t>
+            </w:r>
+          </w:p>
+        </w:tc>
+        <w:tc>
+          <w:tcPr>
+            <w:tcW w:w="3117" w:type="dxa"/>
+          </w:tcPr>
+          <w:p>
+            <w:pPr>
+              <w:jc w:val="both"/>
+              <w:rPr>
+                <w:rFonts w:ascii="Times New Roman" w:hAnsi="Times New Roman" w:cs="Times New Roman"/>
+                <w:sz w:val="24"/>
+                <w:szCs w:val="24"/>
+              </w:rPr>
+            </w:pPr>
+            <w:r>
+              <w:rPr>
+                <w:rFonts w:ascii="Times New Roman" w:hAnsi="Times New Roman" w:cs="Times New Roman"/>
+                <w:sz w:val="24"/>
+                <w:szCs w:val="24"/>
+              </w:rPr>
+              <w:t>-sortBooks(catalog)</w:t>
+            </w:r>
+          </w:p>
+          <w:p>
+            <w:pPr>
+              <w:jc w:val="both"/>
+              <w:rPr>
+                <w:rFonts w:ascii="Times New Roman" w:hAnsi="Times New Roman" w:cs="Times New Roman"/>
+                <w:sz w:val="24"/>
+                <w:szCs w:val="24"/>
+              </w:rPr>
+            </w:pPr>
+            <w:r>
+              <w:rPr>
+                <w:rFonts w:ascii="Times New Roman" w:hAnsi="Times New Roman" w:cs="Times New Roman"/>
+                <w:sz w:val="24"/>
+                <w:szCs w:val="24"/>
+              </w:rPr>
+              <w:t>-getBooksbyAuthor(catalog, authorname)</w:t>
+            </w:r>
+          </w:p>
+          <w:p>
+            <w:pPr>
+              <w:jc w:val="both"/>
+              <w:rPr>
+                <w:rFonts w:ascii="Times New Roman" w:hAnsi="Times New Roman" w:cs="Times New Roman"/>
+                <w:sz w:val="24"/>
+                <w:szCs w:val="24"/>
+              </w:rPr>
+            </w:pPr>
+            <w:r>
+              <w:rPr>
+                <w:rFonts w:ascii="Times New Roman" w:hAnsi="Times New Roman" w:cs="Times New Roman"/>
+                <w:sz w:val="24"/>
+                <w:szCs w:val="24"/>
+              </w:rPr>
+              <w:t>-getBestBooks(catalog, number)</w:t>
+            </w:r>
+          </w:p>
+          <w:p>
+            <w:pPr>
+              <w:jc w:val="both"/>
+              <w:rPr>
+                <w:rFonts w:ascii="Times New Roman" w:hAnsi="Times New Roman" w:cs="Times New Roman"/>
+                <w:sz w:val="24"/>
+                <w:szCs w:val="24"/>
+              </w:rPr>
+            </w:pPr>
+            <w:r>
+              <w:rPr>
+                <w:rFonts w:ascii="Times New Roman" w:hAnsi="Times New Roman" w:cs="Times New Roman"/>
+                <w:sz w:val="24"/>
+                <w:szCs w:val="24"/>
+              </w:rPr>
+              <w:t>-countBooksbyTag(catalog, tag)</w:t>
+            </w:r>
+          </w:p>
+        </w:tc>
+        <w:tc>
+          <w:tcPr>
+            <w:tcW w:w="3117" w:type="dxa"/>
+          </w:tcPr>
+          <w:p>
+            <w:pPr>
+              <w:jc w:val="both"/>
+              <w:rPr>
+                <w:rFonts w:ascii="Times New Roman" w:hAnsi="Times New Roman" w:cs="Times New Roman"/>
+                <w:sz w:val="24"/>
+                <w:szCs w:val="24"/>
+                <w:lang w:val="es-CO"/>
+              </w:rPr>
+            </w:pPr>
+            <w:r>
+              <w:rPr>
+                <w:rFonts w:ascii="Times New Roman" w:hAnsi="Times New Roman" w:cs="Times New Roman"/>
+                <w:sz w:val="24"/>
+                <w:szCs w:val="24"/>
+                <w:lang w:val="es-CO"/>
+              </w:rPr>
+              <w:t>Las funciones aquí presentadas son invocadas cuando el usuario escoge opciones específicas en el view.py y su objetivo es comunicarle al model que debe realizar dichas opciones específicas que ha solicitado el ususario.</w:t>
+            </w:r>
+          </w:p>
+        </w:tc>
+      </w:tr>
+    </w:tbl>
+    <w:p>
+      <w:pPr>
+        <w:spacing w:after="0"/>
+        <w:jc w:val="both"/>
+        <w:rPr>
+          <w:rFonts w:ascii="Times New Roman" w:hAnsi="Times New Roman" w:cs="Times New Roman"/>
+          <w:sz w:val="24"/>
+          <w:szCs w:val="24"/>
+          <w:lang w:val="es-CO"/>
+        </w:rPr>
+      </w:pPr>
+    </w:p>
+    <w:p>
+      <w:pPr>
+        <w:pStyle w:val="Prrafodelista"/>
         <w:numPr>
           <w:ilvl w:val="0"/>
           <w:numId w:val="1"/>
         </w:numPr>
         <w:jc w:val="both"/>
         <w:rPr>
-          <w:rFonts w:ascii="Dax-Regular" w:hAnsi="Dax-Regular"/>
-          <w:lang w:val="es-419"/>
-        </w:rPr>
-      </w:pPr>
-      <w:r>
-        <w:rPr>
-          <w:rFonts w:ascii="Dax-Regular" w:hAnsi="Dax-Regular"/>
+          <w:rFonts w:ascii="Times New Roman" w:hAnsi="Times New Roman" w:cs="Times New Roman"/>
+          <w:sz w:val="24"/>
+          <w:szCs w:val="24"/>
+          <w:lang w:val="es-419"/>
+        </w:rPr>
+      </w:pPr>
+      <w:r>
+        <w:rPr>
+          <w:rFonts w:ascii="Times New Roman" w:hAnsi="Times New Roman" w:cs="Times New Roman"/>
+          <w:sz w:val="24"/>
+          <w:szCs w:val="24"/>
           <w:lang w:val="es-419"/>
         </w:rPr>
         <w:t>¿Cómo se crea una lista?</w:t>
@@ -242,52 +3187,99 @@
     </w:p>
     <w:p>
       <w:pPr>
-        <w:pStyle w:val="ListParagraph"/>
+        <w:jc w:val="both"/>
+        <w:rPr>
+          <w:rFonts w:ascii="Times New Roman" w:hAnsi="Times New Roman" w:cs="Times New Roman"/>
+          <w:sz w:val="24"/>
+          <w:szCs w:val="24"/>
+          <w:lang w:val="es-419"/>
+        </w:rPr>
+      </w:pPr>
+    </w:p>
+    <w:p>
+      <w:pPr>
+        <w:jc w:val="both"/>
+        <w:rPr>
+          <w:rFonts w:ascii="Times New Roman" w:hAnsi="Times New Roman" w:cs="Times New Roman"/>
+          <w:sz w:val="24"/>
+          <w:szCs w:val="24"/>
+          <w:lang w:val="es-419"/>
+        </w:rPr>
+      </w:pPr>
+    </w:p>
+    <w:p>
+      <w:pPr>
+        <w:pStyle w:val="Prrafodelista"/>
         <w:numPr>
           <w:ilvl w:val="0"/>
           <w:numId w:val="1"/>
         </w:numPr>
         <w:jc w:val="both"/>
         <w:rPr>
-          <w:rFonts w:ascii="Dax-Regular" w:hAnsi="Dax-Regular"/>
-          <w:lang w:val="es-419"/>
-        </w:rPr>
-      </w:pPr>
-      <w:r>
-        <w:rPr>
-          <w:rFonts w:ascii="Dax-Regular" w:hAnsi="Dax-Regular"/>
+          <w:rFonts w:ascii="Times New Roman" w:hAnsi="Times New Roman" w:cs="Times New Roman"/>
+          <w:sz w:val="24"/>
+          <w:szCs w:val="24"/>
+          <w:lang w:val="es-419"/>
+        </w:rPr>
+      </w:pPr>
+      <w:r>
+        <w:rPr>
+          <w:rFonts w:ascii="Times New Roman" w:hAnsi="Times New Roman" w:cs="Times New Roman"/>
+          <w:sz w:val="24"/>
+          <w:szCs w:val="24"/>
           <w:lang w:val="es-419"/>
         </w:rPr>
         <w:t xml:space="preserve">¿Qué hace el parámetro </w:t>
       </w:r>
       <w:r>
         <w:rPr>
-          <w:rFonts w:ascii="Consolas" w:hAnsi="Consolas"/>
+          <w:rFonts w:ascii="Times New Roman" w:hAnsi="Times New Roman" w:cs="Times New Roman"/>
           <w:b/>
           <w:iCs/>
+          <w:sz w:val="24"/>
+          <w:szCs w:val="24"/>
           <w:lang w:val="es-419"/>
         </w:rPr>
         <w:t xml:space="preserve">cmpfunction=None </w:t>
       </w:r>
       <w:r>
         <w:rPr>
-          <w:rFonts w:ascii="Dax-Regular" w:hAnsi="Dax-Regular"/>
+          <w:rFonts w:ascii="Times New Roman" w:hAnsi="Times New Roman" w:cs="Times New Roman"/>
+          <w:sz w:val="24"/>
+          <w:szCs w:val="24"/>
           <w:lang w:val="es-419"/>
         </w:rPr>
         <w:t xml:space="preserve">en la función </w:t>
       </w:r>
-      <w:r>
-        <w:rPr>
-          <w:rFonts w:ascii="Consolas" w:hAnsi="Consolas"/>
+      <w:proofErr w:type="gramStart"/>
+      <w:r>
+        <w:rPr>
+          <w:rFonts w:ascii="Times New Roman" w:hAnsi="Times New Roman" w:cs="Times New Roman"/>
           <w:b/>
           <w:bCs/>
-          <w:lang w:val="es-419"/>
-        </w:rPr>
-        <w:t>newList()</w:t>
-      </w:r>
-      <w:r>
-        <w:rPr>
-          <w:rFonts w:ascii="Dax-Regular" w:hAnsi="Dax-Regular"/>
+          <w:sz w:val="24"/>
+          <w:szCs w:val="24"/>
+          <w:lang w:val="es-419"/>
+        </w:rPr>
+        <w:t>newList(</w:t>
+      </w:r>
+      <w:proofErr w:type="gramEnd"/>
+      <w:r>
+        <w:rPr>
+          <w:rFonts w:ascii="Times New Roman" w:hAnsi="Times New Roman" w:cs="Times New Roman"/>
+          <w:b/>
+          <w:bCs/>
+          <w:sz w:val="24"/>
+          <w:szCs w:val="24"/>
+          <w:lang w:val="es-419"/>
+        </w:rPr>
+        <w:t>)</w:t>
+      </w:r>
+      <w:r>
+        <w:rPr>
+          <w:rFonts w:ascii="Times New Roman" w:hAnsi="Times New Roman" w:cs="Times New Roman"/>
+          <w:sz w:val="24"/>
+          <w:szCs w:val="24"/>
           <w:lang w:val="es-419"/>
         </w:rPr>
         <w:t>?</w:t>
@@ -295,36 +3287,71 @@
     </w:p>
     <w:p>
       <w:pPr>
-        <w:pStyle w:val="ListParagraph"/>
+        <w:pStyle w:val="Prrafodelista"/>
         <w:numPr>
           <w:ilvl w:val="0"/>
           <w:numId w:val="1"/>
         </w:numPr>
         <w:jc w:val="both"/>
         <w:rPr>
-          <w:rFonts w:ascii="Dax-Regular" w:hAnsi="Dax-Regular"/>
-          <w:lang w:val="es-419"/>
-        </w:rPr>
-      </w:pPr>
-      <w:r>
-        <w:rPr>
-          <w:rFonts w:ascii="Dax-Regular" w:hAnsi="Dax-Regular"/>
-          <w:lang w:val="es-419"/>
-        </w:rPr>
-        <w:t xml:space="preserve">¿Qué hace la funció </w:t>
-      </w:r>
-      <w:r>
-        <w:rPr>
-          <w:rFonts w:ascii="Consolas" w:hAnsi="Consolas"/>
+          <w:rFonts w:ascii="Times New Roman" w:hAnsi="Times New Roman" w:cs="Times New Roman"/>
+          <w:sz w:val="24"/>
+          <w:szCs w:val="24"/>
+          <w:lang w:val="es-419"/>
+        </w:rPr>
+      </w:pPr>
+      <w:r>
+        <w:rPr>
+          <w:rFonts w:ascii="Times New Roman" w:hAnsi="Times New Roman" w:cs="Times New Roman"/>
+          <w:sz w:val="24"/>
+          <w:szCs w:val="24"/>
+          <w:lang w:val="es-419"/>
+        </w:rPr>
+        <w:t xml:space="preserve">¿Qué hace la </w:t>
+      </w:r>
+      <w:r>
+        <w:rPr>
+          <w:rFonts w:ascii="Times New Roman" w:hAnsi="Times New Roman" w:cs="Times New Roman"/>
+          <w:sz w:val="24"/>
+          <w:szCs w:val="24"/>
+          <w:lang w:val="es-419"/>
+        </w:rPr>
+        <w:t>funció</w:t>
+      </w:r>
+      <w:r>
+        <w:rPr>
+          <w:rFonts w:ascii="Times New Roman" w:hAnsi="Times New Roman" w:cs="Times New Roman"/>
+          <w:sz w:val="24"/>
+          <w:szCs w:val="24"/>
+          <w:lang w:val="es-419"/>
+        </w:rPr>
+        <w:t>n</w:t>
+      </w:r>
+      <w:r>
+        <w:rPr>
+          <w:rFonts w:ascii="Times New Roman" w:hAnsi="Times New Roman" w:cs="Times New Roman"/>
+          <w:sz w:val="24"/>
+          <w:szCs w:val="24"/>
+          <w:lang w:val="es-419"/>
+        </w:rPr>
+        <w:t xml:space="preserve"> </w:t>
+      </w:r>
+      <w:r>
+        <w:rPr>
+          <w:rFonts w:ascii="Times New Roman" w:hAnsi="Times New Roman" w:cs="Times New Roman"/>
           <w:b/>
           <w:iCs/>
+          <w:sz w:val="24"/>
+          <w:szCs w:val="24"/>
           <w:lang w:val="es-419"/>
         </w:rPr>
         <w:t>addLast()</w:t>
       </w:r>
       <w:r>
         <w:rPr>
-          <w:rFonts w:ascii="Dax-Regular" w:hAnsi="Dax-Regular"/>
+          <w:rFonts w:ascii="Times New Roman" w:hAnsi="Times New Roman" w:cs="Times New Roman"/>
+          <w:sz w:val="24"/>
+          <w:szCs w:val="24"/>
           <w:lang w:val="es-419"/>
         </w:rPr>
         <w:t>?</w:t>
@@ -332,36 +3359,44 @@
     </w:p>
     <w:p>
       <w:pPr>
-        <w:pStyle w:val="ListParagraph"/>
+        <w:pStyle w:val="Prrafodelista"/>
         <w:numPr>
           <w:ilvl w:val="0"/>
           <w:numId w:val="1"/>
         </w:numPr>
         <w:jc w:val="both"/>
         <w:rPr>
-          <w:rFonts w:ascii="Dax-Regular" w:hAnsi="Dax-Regular"/>
-          <w:lang w:val="es-419"/>
-        </w:rPr>
-      </w:pPr>
-      <w:r>
-        <w:rPr>
-          <w:rFonts w:ascii="Dax-Regular" w:hAnsi="Dax-Regular"/>
+          <w:rFonts w:ascii="Times New Roman" w:hAnsi="Times New Roman" w:cs="Times New Roman"/>
+          <w:sz w:val="24"/>
+          <w:szCs w:val="24"/>
+          <w:lang w:val="es-419"/>
+        </w:rPr>
+      </w:pPr>
+      <w:r>
+        <w:rPr>
+          <w:rFonts w:ascii="Times New Roman" w:hAnsi="Times New Roman" w:cs="Times New Roman"/>
+          <w:sz w:val="24"/>
+          <w:szCs w:val="24"/>
           <w:lang w:val="es-419"/>
         </w:rPr>
         <w:t xml:space="preserve">¿Qué hace la función </w:t>
       </w:r>
       <w:r>
         <w:rPr>
-          <w:rFonts w:ascii="Consolas" w:hAnsi="Consolas"/>
+          <w:rFonts w:ascii="Times New Roman" w:hAnsi="Times New Roman" w:cs="Times New Roman"/>
           <w:b/>
           <w:iCs/>
+          <w:sz w:val="24"/>
+          <w:szCs w:val="24"/>
           <w:lang w:val="es-419"/>
         </w:rPr>
         <w:t>getElement()</w:t>
       </w:r>
       <w:r>
         <w:rPr>
-          <w:rFonts w:ascii="Dax-Regular" w:hAnsi="Dax-Regular"/>
+          <w:rFonts w:ascii="Times New Roman" w:hAnsi="Times New Roman" w:cs="Times New Roman"/>
+          <w:sz w:val="24"/>
+          <w:szCs w:val="24"/>
           <w:lang w:val="es-419"/>
         </w:rPr>
         <w:t>?</w:t>
@@ -369,36 +3404,44 @@
     </w:p>
     <w:p>
       <w:pPr>
-        <w:pStyle w:val="ListParagraph"/>
+        <w:pStyle w:val="Prrafodelista"/>
         <w:numPr>
           <w:ilvl w:val="0"/>
           <w:numId w:val="1"/>
         </w:numPr>
         <w:jc w:val="both"/>
         <w:rPr>
-          <w:rFonts w:ascii="Dax-Regular" w:hAnsi="Dax-Regular"/>
-          <w:lang w:val="es-419"/>
-        </w:rPr>
-      </w:pPr>
-      <w:r>
-        <w:rPr>
-          <w:rFonts w:ascii="Dax-Regular" w:hAnsi="Dax-Regular"/>
+          <w:rFonts w:ascii="Times New Roman" w:hAnsi="Times New Roman" w:cs="Times New Roman"/>
+          <w:sz w:val="24"/>
+          <w:szCs w:val="24"/>
+          <w:lang w:val="es-419"/>
+        </w:rPr>
+      </w:pPr>
+      <w:r>
+        <w:rPr>
+          <w:rFonts w:ascii="Times New Roman" w:hAnsi="Times New Roman" w:cs="Times New Roman"/>
+          <w:sz w:val="24"/>
+          <w:szCs w:val="24"/>
           <w:lang w:val="es-419"/>
         </w:rPr>
         <w:t xml:space="preserve">¿Qué hace la función </w:t>
       </w:r>
       <w:r>
         <w:rPr>
-          <w:rFonts w:ascii="Consolas" w:hAnsi="Consolas"/>
+          <w:rFonts w:ascii="Times New Roman" w:hAnsi="Times New Roman" w:cs="Times New Roman"/>
           <w:b/>
           <w:iCs/>
+          <w:sz w:val="24"/>
+          <w:szCs w:val="24"/>
           <w:lang w:val="es-419"/>
         </w:rPr>
         <w:t>subList()</w:t>
       </w:r>
       <w:r>
         <w:rPr>
-          <w:rFonts w:ascii="Dax-Regular" w:hAnsi="Dax-Regular"/>
+          <w:rFonts w:ascii="Times New Roman" w:hAnsi="Times New Roman" w:cs="Times New Roman"/>
+          <w:sz w:val="24"/>
+          <w:szCs w:val="24"/>
           <w:lang w:val="es-419"/>
         </w:rPr>
         <w:t>?</w:t>
@@ -406,52 +3449,88 @@
     </w:p>
     <w:p>
       <w:pPr>
-        <w:pStyle w:val="ListParagraph"/>
+        <w:pStyle w:val="Prrafodelista"/>
         <w:numPr>
           <w:ilvl w:val="0"/>
           <w:numId w:val="1"/>
         </w:numPr>
         <w:jc w:val="both"/>
         <w:rPr>
-          <w:rFonts w:ascii="Dax-Regular" w:hAnsi="Dax-Regular"/>
-          <w:lang w:val="es-419"/>
-        </w:rPr>
-      </w:pPr>
-      <w:r>
-        <w:rPr>
-          <w:rFonts w:ascii="Dax-Regular" w:hAnsi="Dax-Regular"/>
+          <w:rFonts w:ascii="Times New Roman" w:hAnsi="Times New Roman" w:cs="Times New Roman"/>
+          <w:sz w:val="24"/>
+          <w:szCs w:val="24"/>
+          <w:lang w:val="es-419"/>
+        </w:rPr>
+      </w:pPr>
+      <w:r>
+        <w:rPr>
+          <w:rFonts w:ascii="Times New Roman" w:hAnsi="Times New Roman" w:cs="Times New Roman"/>
+          <w:sz w:val="24"/>
+          <w:szCs w:val="24"/>
           <w:lang w:val="es-419"/>
         </w:rPr>
         <w:t xml:space="preserve">¿Observó algún cambio en el comportamiento del programa al cambiar la implementación del parámetro </w:t>
       </w:r>
       <w:r>
         <w:rPr>
-          <w:rFonts w:ascii="Consolas" w:hAnsi="Consolas"/>
+          <w:rFonts w:ascii="Times New Roman" w:hAnsi="Times New Roman" w:cs="Times New Roman"/>
           <w:b/>
           <w:bCs/>
+          <w:sz w:val="24"/>
+          <w:szCs w:val="24"/>
           <w:lang w:val="es-419"/>
         </w:rPr>
         <w:t>“ARRAY_LIST”</w:t>
       </w:r>
       <w:r>
         <w:rPr>
-          <w:rFonts w:ascii="Dax-Regular" w:hAnsi="Dax-Regular"/>
+          <w:rFonts w:ascii="Times New Roman" w:hAnsi="Times New Roman" w:cs="Times New Roman"/>
+          <w:sz w:val="24"/>
+          <w:szCs w:val="24"/>
           <w:lang w:val="es-419"/>
         </w:rPr>
         <w:t xml:space="preserve"> a </w:t>
       </w:r>
       <w:r>
         <w:rPr>
-          <w:rFonts w:ascii="Consolas" w:hAnsi="Consolas"/>
+          <w:rFonts w:ascii="Times New Roman" w:hAnsi="Times New Roman" w:cs="Times New Roman"/>
           <w:b/>
           <w:bCs/>
-          <w:lang w:val="es-419"/>
-        </w:rPr>
-        <w:t>“SINGLE_LINKED”</w:t>
-      </w:r>
-      <w:r>
-        <w:rPr>
-          <w:rFonts w:ascii="Dax-Regular" w:hAnsi="Dax-Regular"/>
+          <w:sz w:val="24"/>
+          <w:szCs w:val="24"/>
+          <w:lang w:val="es-419"/>
+        </w:rPr>
+        <w:t>“</w:t>
+      </w:r>
+      <w:proofErr w:type="gramStart"/>
+      <w:r>
+        <w:rPr>
+          <w:rFonts w:ascii="Times New Roman" w:hAnsi="Times New Roman" w:cs="Times New Roman"/>
+          <w:b/>
+          <w:bCs/>
+          <w:sz w:val="24"/>
+          <w:szCs w:val="24"/>
+          <w:lang w:val="es-419"/>
+        </w:rPr>
+        <w:t>SINGLE</w:t>
+      </w:r>
+      <w:proofErr w:type="gramEnd"/>
+      <w:r>
+        <w:rPr>
+          <w:rFonts w:ascii="Times New Roman" w:hAnsi="Times New Roman" w:cs="Times New Roman"/>
+          <w:b/>
+          <w:bCs/>
+          <w:sz w:val="24"/>
+          <w:szCs w:val="24"/>
+          <w:lang w:val="es-419"/>
+        </w:rPr>
+        <w:t>_LINKED”</w:t>
+      </w:r>
+      <w:r>
+        <w:rPr>
+          <w:rFonts w:ascii="Times New Roman" w:hAnsi="Times New Roman" w:cs="Times New Roman"/>
+          <w:sz w:val="24"/>
+          <w:szCs w:val="24"/>
           <w:lang w:val="es-419"/>
         </w:rPr>
         <w:t>?</w:t>
@@ -589,8 +3668,123 @@
       </w:rPr>
     </w:lvl>
   </w:abstractNum>
+  <w:abstractNum w:abstractNumId="1" w15:restartNumberingAfterBreak="0">
+    <w:nsid w:val="4EB672FB"/>
+    <w:multiLevelType w:val="hybridMultilevel"/>
+    <w:tmpl w:val="C7D268EA"/>
+    <w:lvl w:ilvl="0" w:tplc="63C28506">
+      <w:numFmt w:val="bullet"/>
+      <w:lvlText w:val="-"/>
+      <w:lvlJc w:val="left"/>
+      <w:pPr>
+        <w:ind w:left="720" w:hanging="360"/>
+      </w:pPr>
+      <w:rPr>
+        <w:rFonts w:ascii="Times New Roman" w:eastAsiaTheme="minorEastAsia" w:hAnsi="Times New Roman" w:cs="Times New Roman" w:hint="default"/>
+      </w:rPr>
+    </w:lvl>
+    <w:lvl w:ilvl="1" w:tplc="240A0003" w:tentative="1">
+      <w:start w:val="1"/>
+      <w:numFmt w:val="bullet"/>
+      <w:lvlText w:val="o"/>
+      <w:lvlJc w:val="left"/>
+      <w:pPr>
+        <w:ind w:left="1440" w:hanging="360"/>
+      </w:pPr>
+      <w:rPr>
+        <w:rFonts w:ascii="Courier New" w:hAnsi="Courier New" w:cs="Courier New" w:hint="default"/>
+      </w:rPr>
+    </w:lvl>
+    <w:lvl w:ilvl="2" w:tplc="240A0005" w:tentative="1">
+      <w:start w:val="1"/>
+      <w:numFmt w:val="bullet"/>
+      <w:lvlText w:val=""/>
+      <w:lvlJc w:val="left"/>
+      <w:pPr>
+        <w:ind w:left="2160" w:hanging="360"/>
+      </w:pPr>
+      <w:rPr>
+        <w:rFonts w:ascii="Wingdings" w:hAnsi="Wingdings" w:hint="default"/>
+      </w:rPr>
+    </w:lvl>
+    <w:lvl w:ilvl="3" w:tplc="240A0001" w:tentative="1">
+      <w:start w:val="1"/>
+      <w:numFmt w:val="bullet"/>
+      <w:lvlText w:val=""/>
+      <w:lvlJc w:val="left"/>
+      <w:pPr>
+        <w:ind w:left="2880" w:hanging="360"/>
+      </w:pPr>
+      <w:rPr>
+        <w:rFonts w:ascii="Symbol" w:hAnsi="Symbol" w:hint="default"/>
+      </w:rPr>
+    </w:lvl>
+    <w:lvl w:ilvl="4" w:tplc="240A0003" w:tentative="1">
+      <w:start w:val="1"/>
+      <w:numFmt w:val="bullet"/>
+      <w:lvlText w:val="o"/>
+      <w:lvlJc w:val="left"/>
+      <w:pPr>
+        <w:ind w:left="3600" w:hanging="360"/>
+      </w:pPr>
+      <w:rPr>
+        <w:rFonts w:ascii="Courier New" w:hAnsi="Courier New" w:cs="Courier New" w:hint="default"/>
+      </w:rPr>
+    </w:lvl>
+    <w:lvl w:ilvl="5" w:tplc="240A0005" w:tentative="1">
+      <w:start w:val="1"/>
+      <w:numFmt w:val="bullet"/>
+      <w:lvlText w:val=""/>
+      <w:lvlJc w:val="left"/>
+      <w:pPr>
+        <w:ind w:left="4320" w:hanging="360"/>
+      </w:pPr>
+      <w:rPr>
+        <w:rFonts w:ascii="Wingdings" w:hAnsi="Wingdings" w:hint="default"/>
+      </w:rPr>
+    </w:lvl>
+    <w:lvl w:ilvl="6" w:tplc="240A0001" w:tentative="1">
+      <w:start w:val="1"/>
+      <w:numFmt w:val="bullet"/>
+      <w:lvlText w:val=""/>
+      <w:lvlJc w:val="left"/>
+      <w:pPr>
+        <w:ind w:left="5040" w:hanging="360"/>
+      </w:pPr>
+      <w:rPr>
+        <w:rFonts w:ascii="Symbol" w:hAnsi="Symbol" w:hint="default"/>
+      </w:rPr>
+    </w:lvl>
+    <w:lvl w:ilvl="7" w:tplc="240A0003" w:tentative="1">
+      <w:start w:val="1"/>
+      <w:numFmt w:val="bullet"/>
+      <w:lvlText w:val="o"/>
+      <w:lvlJc w:val="left"/>
+      <w:pPr>
+        <w:ind w:left="5760" w:hanging="360"/>
+      </w:pPr>
+      <w:rPr>
+        <w:rFonts w:ascii="Courier New" w:hAnsi="Courier New" w:cs="Courier New" w:hint="default"/>
+      </w:rPr>
+    </w:lvl>
+    <w:lvl w:ilvl="8" w:tplc="240A0005" w:tentative="1">
+      <w:start w:val="1"/>
+      <w:numFmt w:val="bullet"/>
+      <w:lvlText w:val=""/>
+      <w:lvlJc w:val="left"/>
+      <w:pPr>
+        <w:ind w:left="6480" w:hanging="360"/>
+      </w:pPr>
+      <w:rPr>
+        <w:rFonts w:ascii="Wingdings" w:hAnsi="Wingdings" w:hint="default"/>
+      </w:rPr>
+    </w:lvl>
+  </w:abstractNum>
   <w:num w:numId="1">
     <w:abstractNumId w:val="0"/>
+  </w:num>
+  <w:num w:numId="2">
+    <w:abstractNumId w:val="1"/>
   </w:num>
 </w:numbering>
 </file>
@@ -997,13 +4191,13 @@
       <w:noProof/>
     </w:rPr>
   </w:style>
-  <w:style w:type="character" w:default="1" w:styleId="DefaultParagraphFont">
+  <w:style w:type="character" w:default="1" w:styleId="Fuentedeprrafopredeter">
     <w:name w:val="Default Paragraph Font"/>
     <w:uiPriority w:val="1"/>
     <w:semiHidden/>
     <w:unhideWhenUsed/>
   </w:style>
-  <w:style w:type="table" w:default="1" w:styleId="TableNormal">
+  <w:style w:type="table" w:default="1" w:styleId="Tablanormal">
     <w:name w:val="Normal Table"/>
     <w:uiPriority w:val="99"/>
     <w:semiHidden/>
@@ -1018,17 +4212,17 @@
       </w:tblCellMar>
     </w:tblPr>
   </w:style>
-  <w:style w:type="numbering" w:default="1" w:styleId="NoList">
+  <w:style w:type="numbering" w:default="1" w:styleId="Sinlista">
     <w:name w:val="No List"/>
     <w:uiPriority w:val="99"/>
     <w:semiHidden/>
     <w:unhideWhenUsed/>
   </w:style>
-  <w:style w:type="paragraph" w:styleId="Title">
+  <w:style w:type="paragraph" w:styleId="Ttulo">
     <w:name w:val="Title"/>
     <w:basedOn w:val="Normal"/>
     <w:next w:val="Normal"/>
-    <w:link w:val="TitleChar"/>
+    <w:link w:val="TtuloCar"/>
     <w:uiPriority w:val="10"/>
     <w:qFormat/>
     <w:rsid w:val="00BA3B38"/>
@@ -1044,10 +4238,10 @@
       <w:szCs w:val="56"/>
     </w:rPr>
   </w:style>
-  <w:style w:type="character" w:customStyle="1" w:styleId="TitleChar">
-    <w:name w:val="Title Char"/>
-    <w:basedOn w:val="DefaultParagraphFont"/>
-    <w:link w:val="Title"/>
+  <w:style w:type="character" w:customStyle="1" w:styleId="TtuloCar">
+    <w:name w:val="Título Car"/>
+    <w:basedOn w:val="Fuentedeprrafopredeter"/>
+    <w:link w:val="Ttulo"/>
     <w:uiPriority w:val="10"/>
     <w:rsid w:val="00BA3B38"/>
     <w:rPr>
@@ -1059,7 +4253,7 @@
       <w:szCs w:val="56"/>
     </w:rPr>
   </w:style>
-  <w:style w:type="paragraph" w:styleId="ListParagraph">
+  <w:style w:type="paragraph" w:styleId="Prrafodelista">
     <w:name w:val="List Paragraph"/>
     <w:basedOn w:val="Normal"/>
     <w:uiPriority w:val="34"/>
@@ -1072,6 +4266,25 @@
     <w:rPr>
       <w:noProof w:val="0"/>
     </w:rPr>
+  </w:style>
+  <w:style w:type="table" w:styleId="Tablaconcuadrcula">
+    <w:name w:val="Table Grid"/>
+    <w:basedOn w:val="Tablanormal"/>
+    <w:uiPriority w:val="39"/>
+    <w:rsid w:val="00E53F1F"/>
+    <w:pPr>
+      <w:spacing w:after="0" w:line="240" w:lineRule="auto"/>
+    </w:pPr>
+    <w:tblPr>
+      <w:tblBorders>
+        <w:top w:val="single" w:sz="4" w:space="0" w:color="auto"/>
+        <w:left w:val="single" w:sz="4" w:space="0" w:color="auto"/>
+        <w:bottom w:val="single" w:sz="4" w:space="0" w:color="auto"/>
+        <w:right w:val="single" w:sz="4" w:space="0" w:color="auto"/>
+        <w:insideH w:val="single" w:sz="4" w:space="0" w:color="auto"/>
+        <w:insideV w:val="single" w:sz="4" w:space="0" w:color="auto"/>
+      </w:tblBorders>
+    </w:tblPr>
   </w:style>
 </w:styles>
 </file>

</xml_diff>

<commit_message>
Segundo set de preguntas
</commit_message>
<xml_diff>
--- a/Docs/Observaciones-Lab 3.docx
+++ b/Docs/Observaciones-Lab 3.docx
@@ -3195,6 +3195,1286 @@
           <w:lang w:val="es-419"/>
         </w:rPr>
       </w:pPr>
+      <w:r>
+        <w:rPr>
+          <w:rFonts w:ascii="Times New Roman" w:hAnsi="Times New Roman" w:cs="Times New Roman"/>
+          <w:sz w:val="24"/>
+          <w:szCs w:val="24"/>
+          <w:lang w:val="es-419"/>
+        </w:rPr>
+        <mc:AlternateContent>
+          <mc:Choice Requires="wps">
+            <w:drawing>
+              <wp:anchor distT="45720" distB="45720" distL="114300" distR="114300" simplePos="0" relativeHeight="251661312" behindDoc="0" locked="0" layoutInCell="1" allowOverlap="1" wp14:anchorId="1CA7CBB4" wp14:editId="1E93DBA5">
+                <wp:simplePos x="0" y="0"/>
+                <wp:positionH relativeFrom="column">
+                  <wp:posOffset>4351020</wp:posOffset>
+                </wp:positionH>
+                <wp:positionV relativeFrom="paragraph">
+                  <wp:posOffset>708025</wp:posOffset>
+                </wp:positionV>
+                <wp:extent cx="2324100" cy="617220"/>
+                <wp:effectExtent l="0" t="0" r="19050" b="11430"/>
+                <wp:wrapSquare wrapText="bothSides"/>
+                <wp:docPr id="217" name="Cuadro de texto 2"/>
+                <wp:cNvGraphicFramePr>
+                  <a:graphicFrameLocks xmlns:a="http://schemas.openxmlformats.org/drawingml/2006/main"/>
+                </wp:cNvGraphicFramePr>
+                <a:graphic xmlns:a="http://schemas.openxmlformats.org/drawingml/2006/main">
+                  <a:graphicData uri="http://schemas.microsoft.com/office/word/2010/wordprocessingShape">
+                    <wps:wsp>
+                      <wps:cNvSpPr txBox="1">
+                        <a:spLocks noChangeArrowheads="1"/>
+                      </wps:cNvSpPr>
+                      <wps:spPr bwMode="auto">
+                        <a:xfrm>
+                          <a:off x="0" y="0"/>
+                          <a:ext cx="2324100" cy="617220"/>
+                        </a:xfrm>
+                        <a:prstGeom prst="rect">
+                          <a:avLst/>
+                        </a:prstGeom>
+                        <a:solidFill>
+                          <a:srgbClr val="FFFFFF"/>
+                        </a:solidFill>
+                        <a:ln w="9525">
+                          <a:solidFill>
+                            <a:srgbClr val="000000"/>
+                          </a:solidFill>
+                          <a:miter lim="800000"/>
+                          <a:headEnd/>
+                          <a:tailEnd/>
+                        </a:ln>
+                      </wps:spPr>
+                      <wps:txbx>
+                        <w:txbxContent>
+                          <w:p>
+                            <w:pPr>
+                              <w:rPr>
+                                <w:rFonts w:ascii="Times New Roman" w:hAnsi="Times New Roman" w:cs="Times New Roman"/>
+                                <w:sz w:val="20"/>
+                                <w:szCs w:val="20"/>
+                                <w:lang w:val="es-CO"/>
+                              </w:rPr>
+                            </w:pPr>
+                            <w:r>
+                              <w:rPr>
+                                <w:rFonts w:ascii="Times New Roman" w:hAnsi="Times New Roman" w:cs="Times New Roman"/>
+                                <w:sz w:val="20"/>
+                                <w:szCs w:val="20"/>
+                                <w:lang w:val="es-CO"/>
+                              </w:rPr>
+                              <w:t>Indica el tipo de estructura de datos que será utilizado por</w:t>
+                            </w:r>
+                            <w:r>
+                              <w:rPr>
+                                <w:rFonts w:ascii="Times New Roman" w:hAnsi="Times New Roman" w:cs="Times New Roman"/>
+                                <w:sz w:val="20"/>
+                                <w:szCs w:val="20"/>
+                                <w:lang w:val="es-CO"/>
+                              </w:rPr>
+                              <w:t xml:space="preserve"> el TAD lista. </w:t>
+                            </w:r>
+                            <w:r>
+                              <w:rPr>
+                                <w:rFonts w:ascii="Times New Roman" w:hAnsi="Times New Roman" w:cs="Times New Roman"/>
+                                <w:sz w:val="20"/>
+                                <w:szCs w:val="20"/>
+                                <w:lang w:val="es-CO"/>
+                              </w:rPr>
+                              <w:t xml:space="preserve"> </w:t>
+                            </w:r>
+                            <w:r>
+                              <w:rPr>
+                                <w:rFonts w:ascii="Times New Roman" w:hAnsi="Times New Roman" w:cs="Times New Roman"/>
+                                <w:sz w:val="20"/>
+                                <w:szCs w:val="20"/>
+                                <w:lang w:val="es-CO"/>
+                              </w:rPr>
+                              <w:t>(Array o Single Linked List)</w:t>
+                            </w:r>
+                          </w:p>
+                        </w:txbxContent>
+                      </wps:txbx>
+                      <wps:bodyPr rot="0" vert="horz" wrap="square" lIns="91440" tIns="45720" rIns="91440" bIns="45720" anchor="t" anchorCtr="0">
+                        <a:noAutofit/>
+                      </wps:bodyPr>
+                    </wps:wsp>
+                  </a:graphicData>
+                </a:graphic>
+                <wp14:sizeRelH relativeFrom="margin">
+                  <wp14:pctWidth>0</wp14:pctWidth>
+                </wp14:sizeRelH>
+                <wp14:sizeRelV relativeFrom="margin">
+                  <wp14:pctHeight>0</wp14:pctHeight>
+                </wp14:sizeRelV>
+              </wp:anchor>
+            </w:drawing>
+          </mc:Choice>
+          <mc:Fallback>
+            <w:pict>
+              <v:shapetype w14:anchorId="1CA7CBB4" id="_x0000_t202" coordsize="21600,21600" o:spt="202" path="m,l,21600r21600,l21600,xe">
+                <v:stroke joinstyle="miter"/>
+                <v:path gradientshapeok="t" o:connecttype="rect"/>
+              </v:shapetype>
+              <v:shape id="Cuadro de texto 2" o:spid="_x0000_s1026" type="#_x0000_t202" style="position:absolute;left:0;text-align:left;margin-left:342.6pt;margin-top:55.75pt;width:183pt;height:48.6pt;z-index:251661312;visibility:visible;mso-wrap-style:square;mso-width-percent:0;mso-height-percent:0;mso-wrap-distance-left:9pt;mso-wrap-distance-top:3.6pt;mso-wrap-distance-right:9pt;mso-wrap-distance-bottom:3.6pt;mso-position-horizontal:absolute;mso-position-horizontal-relative:text;mso-position-vertical:absolute;mso-position-vertical-relative:text;mso-width-percent:0;mso-height-percent:0;mso-width-relative:margin;mso-height-relative:margin;v-text-anchor:top" o:gfxdata="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">
+                <v:textbox>
+                  <w:txbxContent>
+                    <w:p>
+                      <w:pPr>
+                        <w:rPr>
+                          <w:rFonts w:ascii="Times New Roman" w:hAnsi="Times New Roman" w:cs="Times New Roman"/>
+                          <w:sz w:val="20"/>
+                          <w:szCs w:val="20"/>
+                          <w:lang w:val="es-CO"/>
+                        </w:rPr>
+                      </w:pPr>
+                      <w:r>
+                        <w:rPr>
+                          <w:rFonts w:ascii="Times New Roman" w:hAnsi="Times New Roman" w:cs="Times New Roman"/>
+                          <w:sz w:val="20"/>
+                          <w:szCs w:val="20"/>
+                          <w:lang w:val="es-CO"/>
+                        </w:rPr>
+                        <w:t>Indica el tipo de estructura de datos que será utilizado por</w:t>
+                      </w:r>
+                      <w:r>
+                        <w:rPr>
+                          <w:rFonts w:ascii="Times New Roman" w:hAnsi="Times New Roman" w:cs="Times New Roman"/>
+                          <w:sz w:val="20"/>
+                          <w:szCs w:val="20"/>
+                          <w:lang w:val="es-CO"/>
+                        </w:rPr>
+                        <w:t xml:space="preserve"> el TAD lista. </w:t>
+                      </w:r>
+                      <w:r>
+                        <w:rPr>
+                          <w:rFonts w:ascii="Times New Roman" w:hAnsi="Times New Roman" w:cs="Times New Roman"/>
+                          <w:sz w:val="20"/>
+                          <w:szCs w:val="20"/>
+                          <w:lang w:val="es-CO"/>
+                        </w:rPr>
+                        <w:t xml:space="preserve"> </w:t>
+                      </w:r>
+                      <w:r>
+                        <w:rPr>
+                          <w:rFonts w:ascii="Times New Roman" w:hAnsi="Times New Roman" w:cs="Times New Roman"/>
+                          <w:sz w:val="20"/>
+                          <w:szCs w:val="20"/>
+                          <w:lang w:val="es-CO"/>
+                        </w:rPr>
+                        <w:t>(Array o Single Linked List)</w:t>
+                      </w:r>
+                    </w:p>
+                  </w:txbxContent>
+                </v:textbox>
+                <w10:wrap type="square"/>
+              </v:shape>
+            </w:pict>
+          </mc:Fallback>
+        </mc:AlternateContent>
+      </w:r>
+      <w:r>
+        <w:rPr>
+          <w:rFonts w:ascii="Times New Roman" w:hAnsi="Times New Roman" w:cs="Times New Roman"/>
+          <w:sz w:val="24"/>
+          <w:szCs w:val="24"/>
+          <w:lang w:val="es-419"/>
+        </w:rPr>
+        <w:t xml:space="preserve">Dentro del archivo </w:t>
+      </w:r>
+      <w:r>
+        <w:rPr>
+          <w:rFonts w:ascii="Times New Roman" w:hAnsi="Times New Roman" w:cs="Times New Roman"/>
+          <w:b/>
+          <w:bCs/>
+          <w:i/>
+          <w:iCs/>
+          <w:sz w:val="24"/>
+          <w:szCs w:val="24"/>
+          <w:lang w:val="es-419"/>
+        </w:rPr>
+        <w:t xml:space="preserve">list.py </w:t>
+      </w:r>
+      <w:r>
+        <w:rPr>
+          <w:rFonts w:ascii="Times New Roman" w:hAnsi="Times New Roman" w:cs="Times New Roman"/>
+          <w:sz w:val="24"/>
+          <w:szCs w:val="24"/>
+          <w:lang w:val="es-419"/>
+        </w:rPr>
+        <w:t xml:space="preserve">de la librería DISClib es posible encontrar la función </w:t>
+      </w:r>
+      <w:r>
+        <w:rPr>
+          <w:rFonts w:ascii="Times New Roman" w:hAnsi="Times New Roman" w:cs="Times New Roman"/>
+          <w:sz w:val="24"/>
+          <w:szCs w:val="24"/>
+          <w:u w:val="single"/>
+          <w:lang w:val="es-419"/>
+        </w:rPr>
+        <w:t>newList()</w:t>
+      </w:r>
+      <w:r>
+        <w:rPr>
+          <w:rFonts w:ascii="Times New Roman" w:hAnsi="Times New Roman" w:cs="Times New Roman"/>
+          <w:sz w:val="24"/>
+          <w:szCs w:val="24"/>
+          <w:lang w:val="es-419"/>
+        </w:rPr>
+        <w:t>, esta</w:t>
+      </w:r>
+      <w:r>
+        <w:rPr>
+          <w:rFonts w:ascii="Times New Roman" w:hAnsi="Times New Roman" w:cs="Times New Roman"/>
+          <w:sz w:val="24"/>
+          <w:szCs w:val="24"/>
+          <w:lang w:val="es-419"/>
+        </w:rPr>
+        <w:t xml:space="preserve"> indica los parametros y requisitos necesarios para dar con la creación de una lista. Cada uno de estos parametros modificará la forma, tipo e incluso comportamiento de la lista creada como se verá a continuación: </w:t>
+      </w:r>
+    </w:p>
+    <w:p>
+      <w:pPr>
+        <w:jc w:val="both"/>
+        <w:rPr>
+          <w:rFonts w:ascii="Times New Roman" w:hAnsi="Times New Roman" w:cs="Times New Roman"/>
+          <w:sz w:val="24"/>
+          <w:szCs w:val="24"/>
+          <w:lang w:val="es-419"/>
+        </w:rPr>
+      </w:pPr>
+      <w:r>
+        <w:rPr>
+          <w:rFonts w:ascii="Times New Roman" w:hAnsi="Times New Roman" w:cs="Times New Roman"/>
+          <w:sz w:val="24"/>
+          <w:szCs w:val="24"/>
+          <w:lang w:val="es-419"/>
+        </w:rPr>
+        <mc:AlternateContent>
+          <mc:Choice Requires="wps">
+            <w:drawing>
+              <wp:anchor distT="0" distB="0" distL="114300" distR="114300" simplePos="0" relativeHeight="251674624" behindDoc="0" locked="0" layoutInCell="1" allowOverlap="1" wp14:anchorId="0F97727C" wp14:editId="38E3D4A3">
+                <wp:simplePos x="0" y="0"/>
+                <wp:positionH relativeFrom="column">
+                  <wp:posOffset>1950720</wp:posOffset>
+                </wp:positionH>
+                <wp:positionV relativeFrom="paragraph">
+                  <wp:posOffset>1236980</wp:posOffset>
+                </wp:positionV>
+                <wp:extent cx="0" cy="746760"/>
+                <wp:effectExtent l="57150" t="38100" r="57150" b="15240"/>
+                <wp:wrapNone/>
+                <wp:docPr id="22" name="Conector recto de flecha 22"/>
+                <wp:cNvGraphicFramePr/>
+                <a:graphic xmlns:a="http://schemas.openxmlformats.org/drawingml/2006/main">
+                  <a:graphicData uri="http://schemas.microsoft.com/office/word/2010/wordprocessingShape">
+                    <wps:wsp>
+                      <wps:cNvCnPr/>
+                      <wps:spPr>
+                        <a:xfrm flipV="1">
+                          <a:off x="0" y="0"/>
+                          <a:ext cx="0" cy="746760"/>
+                        </a:xfrm>
+                        <a:prstGeom prst="straightConnector1">
+                          <a:avLst/>
+                        </a:prstGeom>
+                        <a:ln w="28575">
+                          <a:tailEnd type="triangle"/>
+                        </a:ln>
+                      </wps:spPr>
+                      <wps:style>
+                        <a:lnRef idx="1">
+                          <a:schemeClr val="accent1"/>
+                        </a:lnRef>
+                        <a:fillRef idx="0">
+                          <a:schemeClr val="accent1"/>
+                        </a:fillRef>
+                        <a:effectRef idx="0">
+                          <a:schemeClr val="accent1"/>
+                        </a:effectRef>
+                        <a:fontRef idx="minor">
+                          <a:schemeClr val="tx1"/>
+                        </a:fontRef>
+                      </wps:style>
+                      <wps:bodyPr/>
+                    </wps:wsp>
+                  </a:graphicData>
+                </a:graphic>
+              </wp:anchor>
+            </w:drawing>
+          </mc:Choice>
+          <mc:Fallback>
+            <w:pict>
+              <v:shapetype w14:anchorId="4D745DF3" id="_x0000_t32" coordsize="21600,21600" o:spt="32" o:oned="t" path="m,l21600,21600e" filled="f">
+                <v:path arrowok="t" fillok="f" o:connecttype="none"/>
+                <o:lock v:ext="edit" shapetype="t"/>
+              </v:shapetype>
+              <v:shape id="Conector recto de flecha 22" o:spid="_x0000_s1026" type="#_x0000_t32" style="position:absolute;margin-left:153.6pt;margin-top:97.4pt;width:0;height:58.8pt;flip:y;z-index:251674624;visibility:visible;mso-wrap-style:square;mso-wrap-distance-left:9pt;mso-wrap-distance-top:0;mso-wrap-distance-right:9pt;mso-wrap-distance-bottom:0;mso-position-horizontal:absolute;mso-position-horizontal-relative:text;mso-position-vertical:absolute;mso-position-vertical-relative:text" o:gfxdata="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" strokecolor="#4472c4 [3204]" strokeweight="2.25pt">
+                <v:stroke endarrow="block" joinstyle="miter"/>
+              </v:shape>
+            </w:pict>
+          </mc:Fallback>
+        </mc:AlternateContent>
+      </w:r>
+      <w:r>
+        <w:rPr>
+          <w:rFonts w:ascii="Times New Roman" w:hAnsi="Times New Roman" w:cs="Times New Roman"/>
+          <w:sz w:val="24"/>
+          <w:szCs w:val="24"/>
+          <w:lang w:val="es-419"/>
+        </w:rPr>
+        <mc:AlternateContent>
+          <mc:Choice Requires="wps">
+            <w:drawing>
+              <wp:anchor distT="0" distB="0" distL="114300" distR="114300" simplePos="0" relativeHeight="251673600" behindDoc="0" locked="0" layoutInCell="1" allowOverlap="1" wp14:anchorId="139E7DBA" wp14:editId="4B195445">
+                <wp:simplePos x="0" y="0"/>
+                <wp:positionH relativeFrom="column">
+                  <wp:posOffset>2438400</wp:posOffset>
+                </wp:positionH>
+                <wp:positionV relativeFrom="paragraph">
+                  <wp:posOffset>916940</wp:posOffset>
+                </wp:positionV>
+                <wp:extent cx="1836420" cy="1402080"/>
+                <wp:effectExtent l="0" t="76200" r="11430" b="26670"/>
+                <wp:wrapNone/>
+                <wp:docPr id="21" name="Conector: angular 21"/>
+                <wp:cNvGraphicFramePr/>
+                <a:graphic xmlns:a="http://schemas.openxmlformats.org/drawingml/2006/main">
+                  <a:graphicData uri="http://schemas.microsoft.com/office/word/2010/wordprocessingShape">
+                    <wps:wsp>
+                      <wps:cNvCnPr/>
+                      <wps:spPr>
+                        <a:xfrm flipH="1" flipV="1">
+                          <a:off x="0" y="0"/>
+                          <a:ext cx="1836420" cy="1402080"/>
+                        </a:xfrm>
+                        <a:prstGeom prst="bentConnector3">
+                          <a:avLst>
+                            <a:gd name="adj1" fmla="val 59524"/>
+                          </a:avLst>
+                        </a:prstGeom>
+                        <a:ln w="28575">
+                          <a:tailEnd type="triangle"/>
+                        </a:ln>
+                      </wps:spPr>
+                      <wps:style>
+                        <a:lnRef idx="1">
+                          <a:schemeClr val="accent1"/>
+                        </a:lnRef>
+                        <a:fillRef idx="0">
+                          <a:schemeClr val="accent1"/>
+                        </a:fillRef>
+                        <a:effectRef idx="0">
+                          <a:schemeClr val="accent1"/>
+                        </a:effectRef>
+                        <a:fontRef idx="minor">
+                          <a:schemeClr val="tx1"/>
+                        </a:fontRef>
+                      </wps:style>
+                      <wps:bodyPr/>
+                    </wps:wsp>
+                  </a:graphicData>
+                </a:graphic>
+                <wp14:sizeRelH relativeFrom="margin">
+                  <wp14:pctWidth>0</wp14:pctWidth>
+                </wp14:sizeRelH>
+                <wp14:sizeRelV relativeFrom="margin">
+                  <wp14:pctHeight>0</wp14:pctHeight>
+                </wp14:sizeRelV>
+              </wp:anchor>
+            </w:drawing>
+          </mc:Choice>
+          <mc:Fallback>
+            <w:pict>
+              <v:shapetype w14:anchorId="799F4A0D" id="_x0000_t34" coordsize="21600,21600" o:spt="34" o:oned="t" adj="10800" path="m,l@0,0@0,21600,21600,21600e" filled="f">
+                <v:stroke joinstyle="miter"/>
+                <v:formulas>
+                  <v:f eqn="val #0"/>
+                </v:formulas>
+                <v:path arrowok="t" fillok="f" o:connecttype="none"/>
+                <v:handles>
+                  <v:h position="#0,center"/>
+                </v:handles>
+                <o:lock v:ext="edit" shapetype="t"/>
+              </v:shapetype>
+              <v:shape id="Conector: angular 21" o:spid="_x0000_s1026" type="#_x0000_t34" style="position:absolute;margin-left:192pt;margin-top:72.2pt;width:144.6pt;height:110.4pt;flip:x y;z-index:251673600;visibility:visible;mso-wrap-style:square;mso-width-percent:0;mso-height-percent:0;mso-wrap-distance-left:9pt;mso-wrap-distance-top:0;mso-wrap-distance-right:9pt;mso-wrap-distance-bottom:0;mso-position-horizontal:absolute;mso-position-horizontal-relative:text;mso-position-vertical:absolute;mso-position-vertical-relative:text;mso-width-percent:0;mso-height-percent:0;mso-width-relative:margin;mso-height-relative:margin" o:gfxdata="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" adj="12857" strokecolor="#4472c4 [3204]" strokeweight="2.25pt">
+                <v:stroke endarrow="block"/>
+              </v:shape>
+            </w:pict>
+          </mc:Fallback>
+        </mc:AlternateContent>
+      </w:r>
+      <w:r>
+        <w:rPr>
+          <w:rFonts w:ascii="Times New Roman" w:hAnsi="Times New Roman" w:cs="Times New Roman"/>
+          <w:sz w:val="24"/>
+          <w:szCs w:val="24"/>
+          <w:lang w:val="es-419"/>
+        </w:rPr>
+        <mc:AlternateContent>
+          <mc:Choice Requires="wps">
+            <w:drawing>
+              <wp:anchor distT="0" distB="0" distL="114300" distR="114300" simplePos="0" relativeHeight="251672576" behindDoc="0" locked="0" layoutInCell="1" allowOverlap="1" wp14:anchorId="36EC5207" wp14:editId="25BCF807">
+                <wp:simplePos x="0" y="0"/>
+                <wp:positionH relativeFrom="column">
+                  <wp:posOffset>2026920</wp:posOffset>
+                </wp:positionH>
+                <wp:positionV relativeFrom="paragraph">
+                  <wp:posOffset>673100</wp:posOffset>
+                </wp:positionV>
+                <wp:extent cx="2270760" cy="845820"/>
+                <wp:effectExtent l="0" t="76200" r="15240" b="30480"/>
+                <wp:wrapNone/>
+                <wp:docPr id="20" name="Conector: angular 20"/>
+                <wp:cNvGraphicFramePr/>
+                <a:graphic xmlns:a="http://schemas.openxmlformats.org/drawingml/2006/main">
+                  <a:graphicData uri="http://schemas.microsoft.com/office/word/2010/wordprocessingShape">
+                    <wps:wsp>
+                      <wps:cNvCnPr/>
+                      <wps:spPr>
+                        <a:xfrm flipH="1" flipV="1">
+                          <a:off x="0" y="0"/>
+                          <a:ext cx="2270760" cy="845820"/>
+                        </a:xfrm>
+                        <a:prstGeom prst="bentConnector3">
+                          <a:avLst>
+                            <a:gd name="adj1" fmla="val 42953"/>
+                          </a:avLst>
+                        </a:prstGeom>
+                        <a:ln w="28575">
+                          <a:tailEnd type="triangle"/>
+                        </a:ln>
+                      </wps:spPr>
+                      <wps:style>
+                        <a:lnRef idx="1">
+                          <a:schemeClr val="accent1"/>
+                        </a:lnRef>
+                        <a:fillRef idx="0">
+                          <a:schemeClr val="accent1"/>
+                        </a:fillRef>
+                        <a:effectRef idx="0">
+                          <a:schemeClr val="accent1"/>
+                        </a:effectRef>
+                        <a:fontRef idx="minor">
+                          <a:schemeClr val="tx1"/>
+                        </a:fontRef>
+                      </wps:style>
+                      <wps:bodyPr/>
+                    </wps:wsp>
+                  </a:graphicData>
+                </a:graphic>
+              </wp:anchor>
+            </w:drawing>
+          </mc:Choice>
+          <mc:Fallback>
+            <w:pict>
+              <v:shape w14:anchorId="6951A02E" id="Conector: angular 20" o:spid="_x0000_s1026" type="#_x0000_t34" style="position:absolute;margin-left:159.6pt;margin-top:53pt;width:178.8pt;height:66.6pt;flip:x y;z-index:251672576;visibility:visible;mso-wrap-style:square;mso-wrap-distance-left:9pt;mso-wrap-distance-top:0;mso-wrap-distance-right:9pt;mso-wrap-distance-bottom:0;mso-position-horizontal:absolute;mso-position-horizontal-relative:text;mso-position-vertical:absolute;mso-position-vertical-relative:text" o:gfxdata="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" adj="9278" strokecolor="#4472c4 [3204]" strokeweight="2.25pt">
+                <v:stroke endarrow="block"/>
+              </v:shape>
+            </w:pict>
+          </mc:Fallback>
+        </mc:AlternateContent>
+      </w:r>
+      <w:r>
+        <w:rPr>
+          <w:rFonts w:ascii="Times New Roman" w:hAnsi="Times New Roman" w:cs="Times New Roman"/>
+          <w:sz w:val="24"/>
+          <w:szCs w:val="24"/>
+          <w:lang w:val="es-419"/>
+        </w:rPr>
+        <mc:AlternateContent>
+          <mc:Choice Requires="wps">
+            <w:drawing>
+              <wp:anchor distT="0" distB="0" distL="114300" distR="114300" simplePos="0" relativeHeight="251671552" behindDoc="0" locked="0" layoutInCell="1" allowOverlap="1" wp14:anchorId="3C41DB86" wp14:editId="5D83D8C4">
+                <wp:simplePos x="0" y="0"/>
+                <wp:positionH relativeFrom="column">
+                  <wp:posOffset>2750820</wp:posOffset>
+                </wp:positionH>
+                <wp:positionV relativeFrom="paragraph">
+                  <wp:posOffset>467360</wp:posOffset>
+                </wp:positionV>
+                <wp:extent cx="1577340" cy="320040"/>
+                <wp:effectExtent l="0" t="76200" r="3810" b="22860"/>
+                <wp:wrapNone/>
+                <wp:docPr id="17" name="Conector: angular 17"/>
+                <wp:cNvGraphicFramePr/>
+                <a:graphic xmlns:a="http://schemas.openxmlformats.org/drawingml/2006/main">
+                  <a:graphicData uri="http://schemas.microsoft.com/office/word/2010/wordprocessingShape">
+                    <wps:wsp>
+                      <wps:cNvCnPr/>
+                      <wps:spPr>
+                        <a:xfrm flipH="1" flipV="1">
+                          <a:off x="0" y="0"/>
+                          <a:ext cx="1577340" cy="320040"/>
+                        </a:xfrm>
+                        <a:prstGeom prst="bentConnector3">
+                          <a:avLst>
+                            <a:gd name="adj1" fmla="val 36957"/>
+                          </a:avLst>
+                        </a:prstGeom>
+                        <a:ln w="28575">
+                          <a:tailEnd type="triangle"/>
+                        </a:ln>
+                      </wps:spPr>
+                      <wps:style>
+                        <a:lnRef idx="1">
+                          <a:schemeClr val="accent1"/>
+                        </a:lnRef>
+                        <a:fillRef idx="0">
+                          <a:schemeClr val="accent1"/>
+                        </a:fillRef>
+                        <a:effectRef idx="0">
+                          <a:schemeClr val="accent1"/>
+                        </a:effectRef>
+                        <a:fontRef idx="minor">
+                          <a:schemeClr val="tx1"/>
+                        </a:fontRef>
+                      </wps:style>
+                      <wps:bodyPr/>
+                    </wps:wsp>
+                  </a:graphicData>
+                </a:graphic>
+              </wp:anchor>
+            </w:drawing>
+          </mc:Choice>
+          <mc:Fallback>
+            <w:pict>
+              <v:shape w14:anchorId="5F19EE70" id="Conector: angular 17" o:spid="_x0000_s1026" type="#_x0000_t34" style="position:absolute;margin-left:216.6pt;margin-top:36.8pt;width:124.2pt;height:25.2pt;flip:x y;z-index:251671552;visibility:visible;mso-wrap-style:square;mso-wrap-distance-left:9pt;mso-wrap-distance-top:0;mso-wrap-distance-right:9pt;mso-wrap-distance-bottom:0;mso-position-horizontal:absolute;mso-position-horizontal-relative:text;mso-position-vertical:absolute;mso-position-vertical-relative:text" o:gfxdata="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" adj="7983" strokecolor="#4472c4 [3204]" strokeweight="2.25pt">
+                <v:stroke endarrow="block"/>
+              </v:shape>
+            </w:pict>
+          </mc:Fallback>
+        </mc:AlternateContent>
+      </w:r>
+      <w:r>
+        <w:rPr>
+          <w:rFonts w:ascii="Times New Roman" w:hAnsi="Times New Roman" w:cs="Times New Roman"/>
+          <w:sz w:val="24"/>
+          <w:szCs w:val="24"/>
+          <w:lang w:val="es-419"/>
+        </w:rPr>
+        <mc:AlternateContent>
+          <mc:Choice Requires="wps">
+            <w:drawing>
+              <wp:anchor distT="0" distB="0" distL="114300" distR="114300" simplePos="0" relativeHeight="251670528" behindDoc="0" locked="0" layoutInCell="1" allowOverlap="1" wp14:anchorId="4DE675E3" wp14:editId="3B20FB1D">
+                <wp:simplePos x="0" y="0"/>
+                <wp:positionH relativeFrom="column">
+                  <wp:posOffset>3802380</wp:posOffset>
+                </wp:positionH>
+                <wp:positionV relativeFrom="paragraph">
+                  <wp:posOffset>223520</wp:posOffset>
+                </wp:positionV>
+                <wp:extent cx="533400" cy="0"/>
+                <wp:effectExtent l="19050" t="76200" r="0" b="76200"/>
+                <wp:wrapNone/>
+                <wp:docPr id="15" name="Conector recto de flecha 15"/>
+                <wp:cNvGraphicFramePr/>
+                <a:graphic xmlns:a="http://schemas.openxmlformats.org/drawingml/2006/main">
+                  <a:graphicData uri="http://schemas.microsoft.com/office/word/2010/wordprocessingShape">
+                    <wps:wsp>
+                      <wps:cNvCnPr/>
+                      <wps:spPr>
+                        <a:xfrm flipH="1">
+                          <a:off x="0" y="0"/>
+                          <a:ext cx="533400" cy="0"/>
+                        </a:xfrm>
+                        <a:prstGeom prst="straightConnector1">
+                          <a:avLst/>
+                        </a:prstGeom>
+                        <a:ln w="28575">
+                          <a:tailEnd type="triangle"/>
+                        </a:ln>
+                      </wps:spPr>
+                      <wps:style>
+                        <a:lnRef idx="1">
+                          <a:schemeClr val="accent1"/>
+                        </a:lnRef>
+                        <a:fillRef idx="0">
+                          <a:schemeClr val="accent1"/>
+                        </a:fillRef>
+                        <a:effectRef idx="0">
+                          <a:schemeClr val="accent1"/>
+                        </a:effectRef>
+                        <a:fontRef idx="minor">
+                          <a:schemeClr val="tx1"/>
+                        </a:fontRef>
+                      </wps:style>
+                      <wps:bodyPr/>
+                    </wps:wsp>
+                  </a:graphicData>
+                </a:graphic>
+              </wp:anchor>
+            </w:drawing>
+          </mc:Choice>
+          <mc:Fallback>
+            <w:pict>
+              <v:shape w14:anchorId="27EA96DF" id="Conector recto de flecha 15" o:spid="_x0000_s1026" type="#_x0000_t32" style="position:absolute;margin-left:299.4pt;margin-top:17.6pt;width:42pt;height:0;flip:x;z-index:251670528;visibility:visible;mso-wrap-style:square;mso-wrap-distance-left:9pt;mso-wrap-distance-top:0;mso-wrap-distance-right:9pt;mso-wrap-distance-bottom:0;mso-position-horizontal:absolute;mso-position-horizontal-relative:text;mso-position-vertical:absolute;mso-position-vertical-relative:text" o:gfxdata="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" strokecolor="#4472c4 [3204]" strokeweight="2.25pt">
+                <v:stroke endarrow="block" joinstyle="miter"/>
+              </v:shape>
+            </w:pict>
+          </mc:Fallback>
+        </mc:AlternateContent>
+      </w:r>
+      <w:r>
+        <w:rPr>
+          <w:rFonts w:ascii="Times New Roman" w:hAnsi="Times New Roman" w:cs="Times New Roman"/>
+          <w:sz w:val="24"/>
+          <w:szCs w:val="24"/>
+          <w:lang w:val="es-419"/>
+        </w:rPr>
+        <mc:AlternateContent>
+          <mc:Choice Requires="wps">
+            <w:drawing>
+              <wp:anchor distT="45720" distB="45720" distL="114300" distR="114300" simplePos="0" relativeHeight="251665408" behindDoc="0" locked="0" layoutInCell="1" allowOverlap="1" wp14:anchorId="32FDF38C" wp14:editId="14910E31">
+                <wp:simplePos x="0" y="0"/>
+                <wp:positionH relativeFrom="column">
+                  <wp:posOffset>4343400</wp:posOffset>
+                </wp:positionH>
+                <wp:positionV relativeFrom="paragraph">
+                  <wp:posOffset>1145540</wp:posOffset>
+                </wp:positionV>
+                <wp:extent cx="2324100" cy="723900"/>
+                <wp:effectExtent l="0" t="0" r="19050" b="19050"/>
+                <wp:wrapSquare wrapText="bothSides"/>
+                <wp:docPr id="12" name="Cuadro de texto 2"/>
+                <wp:cNvGraphicFramePr>
+                  <a:graphicFrameLocks xmlns:a="http://schemas.openxmlformats.org/drawingml/2006/main"/>
+                </wp:cNvGraphicFramePr>
+                <a:graphic xmlns:a="http://schemas.openxmlformats.org/drawingml/2006/main">
+                  <a:graphicData uri="http://schemas.microsoft.com/office/word/2010/wordprocessingShape">
+                    <wps:wsp>
+                      <wps:cNvSpPr txBox="1">
+                        <a:spLocks noChangeArrowheads="1"/>
+                      </wps:cNvSpPr>
+                      <wps:spPr bwMode="auto">
+                        <a:xfrm>
+                          <a:off x="0" y="0"/>
+                          <a:ext cx="2324100" cy="723900"/>
+                        </a:xfrm>
+                        <a:prstGeom prst="rect">
+                          <a:avLst/>
+                        </a:prstGeom>
+                        <a:solidFill>
+                          <a:srgbClr val="FFFFFF"/>
+                        </a:solidFill>
+                        <a:ln w="9525">
+                          <a:solidFill>
+                            <a:srgbClr val="000000"/>
+                          </a:solidFill>
+                          <a:miter lim="800000"/>
+                          <a:headEnd/>
+                          <a:tailEnd/>
+                        </a:ln>
+                      </wps:spPr>
+                      <wps:txbx>
+                        <w:txbxContent>
+                          <w:p>
+                            <w:pPr>
+                              <w:rPr>
+                                <w:rFonts w:ascii="Times New Roman" w:hAnsi="Times New Roman" w:cs="Times New Roman"/>
+                                <w:sz w:val="20"/>
+                                <w:szCs w:val="20"/>
+                                <w:lang w:val="es-CO"/>
+                              </w:rPr>
+                            </w:pPr>
+                            <w:r>
+                              <w:rPr>
+                                <w:rFonts w:ascii="Times New Roman" w:hAnsi="Times New Roman" w:cs="Times New Roman"/>
+                                <w:sz w:val="20"/>
+                                <w:szCs w:val="20"/>
+                                <w:lang w:val="es-CO"/>
+                              </w:rPr>
+                              <w:t>En dado caso de que se mantenga la función de comparación por defecto, este es un identificador para comparar dos elementos.</w:t>
+                            </w:r>
+                          </w:p>
+                        </w:txbxContent>
+                      </wps:txbx>
+                      <wps:bodyPr rot="0" vert="horz" wrap="square" lIns="91440" tIns="45720" rIns="91440" bIns="45720" anchor="t" anchorCtr="0">
+                        <a:noAutofit/>
+                      </wps:bodyPr>
+                    </wps:wsp>
+                  </a:graphicData>
+                </a:graphic>
+                <wp14:sizeRelH relativeFrom="margin">
+                  <wp14:pctWidth>0</wp14:pctWidth>
+                </wp14:sizeRelH>
+                <wp14:sizeRelV relativeFrom="margin">
+                  <wp14:pctHeight>0</wp14:pctHeight>
+                </wp14:sizeRelV>
+              </wp:anchor>
+            </w:drawing>
+          </mc:Choice>
+          <mc:Fallback>
+            <w:pict>
+              <v:shape w14:anchorId="32FDF38C" id="_x0000_s1027" type="#_x0000_t202" style="position:absolute;left:0;text-align:left;margin-left:342pt;margin-top:90.2pt;width:183pt;height:57pt;z-index:251665408;visibility:visible;mso-wrap-style:square;mso-width-percent:0;mso-height-percent:0;mso-wrap-distance-left:9pt;mso-wrap-distance-top:3.6pt;mso-wrap-distance-right:9pt;mso-wrap-distance-bottom:3.6pt;mso-position-horizontal:absolute;mso-position-horizontal-relative:text;mso-position-vertical:absolute;mso-position-vertical-relative:text;mso-width-percent:0;mso-height-percent:0;mso-width-relative:margin;mso-height-relative:margin;v-text-anchor:top" o:gfxdata="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">
+                <v:textbox>
+                  <w:txbxContent>
+                    <w:p>
+                      <w:pPr>
+                        <w:rPr>
+                          <w:rFonts w:ascii="Times New Roman" w:hAnsi="Times New Roman" w:cs="Times New Roman"/>
+                          <w:sz w:val="20"/>
+                          <w:szCs w:val="20"/>
+                          <w:lang w:val="es-CO"/>
+                        </w:rPr>
+                      </w:pPr>
+                      <w:r>
+                        <w:rPr>
+                          <w:rFonts w:ascii="Times New Roman" w:hAnsi="Times New Roman" w:cs="Times New Roman"/>
+                          <w:sz w:val="20"/>
+                          <w:szCs w:val="20"/>
+                          <w:lang w:val="es-CO"/>
+                        </w:rPr>
+                        <w:t>En dado caso de que se mantenga la función de comparación por defecto, este es un identificador para comparar dos elementos.</w:t>
+                      </w:r>
+                    </w:p>
+                  </w:txbxContent>
+                </v:textbox>
+                <w10:wrap type="square"/>
+              </v:shape>
+            </w:pict>
+          </mc:Fallback>
+        </mc:AlternateContent>
+      </w:r>
+      <w:r>
+        <w:rPr>
+          <w:rFonts w:ascii="Times New Roman" w:hAnsi="Times New Roman" w:cs="Times New Roman"/>
+          <w:sz w:val="24"/>
+          <w:szCs w:val="24"/>
+          <w:lang w:val="es-419"/>
+        </w:rPr>
+        <mc:AlternateContent>
+          <mc:Choice Requires="wps">
+            <w:drawing>
+              <wp:anchor distT="45720" distB="45720" distL="114300" distR="114300" simplePos="0" relativeHeight="251663360" behindDoc="0" locked="0" layoutInCell="1" allowOverlap="1" wp14:anchorId="00FAD9D9" wp14:editId="18C9AA98">
+                <wp:simplePos x="0" y="0"/>
+                <wp:positionH relativeFrom="column">
+                  <wp:posOffset>4343400</wp:posOffset>
+                </wp:positionH>
+                <wp:positionV relativeFrom="paragraph">
+                  <wp:posOffset>574040</wp:posOffset>
+                </wp:positionV>
+                <wp:extent cx="2324100" cy="449580"/>
+                <wp:effectExtent l="0" t="0" r="19050" b="26670"/>
+                <wp:wrapSquare wrapText="bothSides"/>
+                <wp:docPr id="10" name="Cuadro de texto 2"/>
+                <wp:cNvGraphicFramePr>
+                  <a:graphicFrameLocks xmlns:a="http://schemas.openxmlformats.org/drawingml/2006/main"/>
+                </wp:cNvGraphicFramePr>
+                <a:graphic xmlns:a="http://schemas.openxmlformats.org/drawingml/2006/main">
+                  <a:graphicData uri="http://schemas.microsoft.com/office/word/2010/wordprocessingShape">
+                    <wps:wsp>
+                      <wps:cNvSpPr txBox="1">
+                        <a:spLocks noChangeArrowheads="1"/>
+                      </wps:cNvSpPr>
+                      <wps:spPr bwMode="auto">
+                        <a:xfrm>
+                          <a:off x="0" y="0"/>
+                          <a:ext cx="2324100" cy="449580"/>
+                        </a:xfrm>
+                        <a:prstGeom prst="rect">
+                          <a:avLst/>
+                        </a:prstGeom>
+                        <a:solidFill>
+                          <a:srgbClr val="FFFFFF"/>
+                        </a:solidFill>
+                        <a:ln w="9525">
+                          <a:solidFill>
+                            <a:srgbClr val="000000"/>
+                          </a:solidFill>
+                          <a:miter lim="800000"/>
+                          <a:headEnd/>
+                          <a:tailEnd/>
+                        </a:ln>
+                      </wps:spPr>
+                      <wps:txbx>
+                        <w:txbxContent>
+                          <w:p>
+                            <w:pPr>
+                              <w:rPr>
+                                <w:rFonts w:ascii="Times New Roman" w:hAnsi="Times New Roman" w:cs="Times New Roman"/>
+                                <w:sz w:val="20"/>
+                                <w:szCs w:val="20"/>
+                                <w:lang w:val="es-CO"/>
+                              </w:rPr>
+                            </w:pPr>
+                            <w:r>
+                              <w:rPr>
+                                <w:rFonts w:ascii="Times New Roman" w:hAnsi="Times New Roman" w:cs="Times New Roman"/>
+                                <w:sz w:val="20"/>
+                                <w:szCs w:val="20"/>
+                                <w:lang w:val="es-CO"/>
+                              </w:rPr>
+                              <w:t>Función específica utilizada para comparar los elementos de la lista.</w:t>
+                            </w:r>
+                          </w:p>
+                        </w:txbxContent>
+                      </wps:txbx>
+                      <wps:bodyPr rot="0" vert="horz" wrap="square" lIns="91440" tIns="45720" rIns="91440" bIns="45720" anchor="t" anchorCtr="0">
+                        <a:noAutofit/>
+                      </wps:bodyPr>
+                    </wps:wsp>
+                  </a:graphicData>
+                </a:graphic>
+                <wp14:sizeRelH relativeFrom="margin">
+                  <wp14:pctWidth>0</wp14:pctWidth>
+                </wp14:sizeRelH>
+                <wp14:sizeRelV relativeFrom="margin">
+                  <wp14:pctHeight>0</wp14:pctHeight>
+                </wp14:sizeRelV>
+              </wp:anchor>
+            </w:drawing>
+          </mc:Choice>
+          <mc:Fallback>
+            <w:pict>
+              <v:shape w14:anchorId="00FAD9D9" id="_x0000_s1028" type="#_x0000_t202" style="position:absolute;left:0;text-align:left;margin-left:342pt;margin-top:45.2pt;width:183pt;height:35.4pt;z-index:251663360;visibility:visible;mso-wrap-style:square;mso-width-percent:0;mso-height-percent:0;mso-wrap-distance-left:9pt;mso-wrap-distance-top:3.6pt;mso-wrap-distance-right:9pt;mso-wrap-distance-bottom:3.6pt;mso-position-horizontal:absolute;mso-position-horizontal-relative:text;mso-position-vertical:absolute;mso-position-vertical-relative:text;mso-width-percent:0;mso-height-percent:0;mso-width-relative:margin;mso-height-relative:margin;v-text-anchor:top" o:gfxdata="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">
+                <v:textbox>
+                  <w:txbxContent>
+                    <w:p>
+                      <w:pPr>
+                        <w:rPr>
+                          <w:rFonts w:ascii="Times New Roman" w:hAnsi="Times New Roman" w:cs="Times New Roman"/>
+                          <w:sz w:val="20"/>
+                          <w:szCs w:val="20"/>
+                          <w:lang w:val="es-CO"/>
+                        </w:rPr>
+                      </w:pPr>
+                      <w:r>
+                        <w:rPr>
+                          <w:rFonts w:ascii="Times New Roman" w:hAnsi="Times New Roman" w:cs="Times New Roman"/>
+                          <w:sz w:val="20"/>
+                          <w:szCs w:val="20"/>
+                          <w:lang w:val="es-CO"/>
+                        </w:rPr>
+                        <w:t>Función específica utilizada para comparar los elementos de la lista.</w:t>
+                      </w:r>
+                    </w:p>
+                  </w:txbxContent>
+                </v:textbox>
+                <w10:wrap type="square"/>
+              </v:shape>
+            </w:pict>
+          </mc:Fallback>
+        </mc:AlternateContent>
+      </w:r>
+      <w:r>
+        <w:drawing>
+          <wp:inline distT="0" distB="0" distL="0" distR="0" wp14:anchorId="7538A88E" wp14:editId="43174A81">
+            <wp:extent cx="3954780" cy="1478280"/>
+            <wp:effectExtent l="0" t="0" r="7620" b="7620"/>
+            <wp:docPr id="3" name="Imagen 3"/>
+            <wp:cNvGraphicFramePr>
+              <a:graphicFrameLocks xmlns:a="http://schemas.openxmlformats.org/drawingml/2006/main" noChangeAspect="1"/>
+            </wp:cNvGraphicFramePr>
+            <a:graphic xmlns:a="http://schemas.openxmlformats.org/drawingml/2006/main">
+              <a:graphicData uri="http://schemas.openxmlformats.org/drawingml/2006/picture">
+                <pic:pic xmlns:pic="http://schemas.openxmlformats.org/drawingml/2006/picture">
+                  <pic:nvPicPr>
+                    <pic:cNvPr id="1" name=""/>
+                    <pic:cNvPicPr/>
+                  </pic:nvPicPr>
+                  <pic:blipFill rotWithShape="1">
+                    <a:blip r:embed="rId7"/>
+                    <a:srcRect r="8747" b="12316"/>
+                    <a:stretch/>
+                  </pic:blipFill>
+                  <pic:spPr bwMode="auto">
+                    <a:xfrm>
+                      <a:off x="0" y="0"/>
+                      <a:ext cx="3954780" cy="1478280"/>
+                    </a:xfrm>
+                    <a:prstGeom prst="rect">
+                      <a:avLst/>
+                    </a:prstGeom>
+                    <a:ln>
+                      <a:noFill/>
+                    </a:ln>
+                    <a:extLst>
+                      <a:ext uri="{53640926-AAD7-44D8-BBD7-CCE9431645EC}">
+                        <a14:shadowObscured xmlns:a14="http://schemas.microsoft.com/office/drawing/2010/main"/>
+                      </a:ext>
+                    </a:extLst>
+                  </pic:spPr>
+                </pic:pic>
+              </a:graphicData>
+            </a:graphic>
+          </wp:inline>
+        </w:drawing>
+      </w:r>
+    </w:p>
+    <w:p>
+      <w:pPr>
+        <w:jc w:val="both"/>
+        <w:rPr>
+          <w:rFonts w:ascii="Times New Roman" w:hAnsi="Times New Roman" w:cs="Times New Roman"/>
+          <w:sz w:val="24"/>
+          <w:szCs w:val="24"/>
+          <w:lang w:val="es-419"/>
+        </w:rPr>
+      </w:pPr>
+      <w:r>
+        <w:rPr>
+          <w:rFonts w:ascii="Times New Roman" w:hAnsi="Times New Roman" w:cs="Times New Roman"/>
+          <w:sz w:val="24"/>
+          <w:szCs w:val="24"/>
+          <w:lang w:val="es-419"/>
+        </w:rPr>
+        <w:t>Figura 3. Función newList</w:t>
+      </w:r>
+      <w:r>
+        <w:rPr>
+          <w:rFonts w:ascii="Times New Roman" w:hAnsi="Times New Roman" w:cs="Times New Roman"/>
+          <w:sz w:val="24"/>
+          <w:szCs w:val="24"/>
+          <w:lang w:val="es-419"/>
+        </w:rPr>
+        <w:t>()</w:t>
+      </w:r>
+    </w:p>
+    <w:p>
+      <w:pPr>
+        <w:jc w:val="both"/>
+        <w:rPr>
+          <w:rFonts w:ascii="Times New Roman" w:hAnsi="Times New Roman" w:cs="Times New Roman"/>
+          <w:sz w:val="24"/>
+          <w:szCs w:val="24"/>
+          <w:lang w:val="es-419"/>
+        </w:rPr>
+      </w:pPr>
+      <w:r>
+        <w:rPr>
+          <w:rFonts w:ascii="Times New Roman" w:hAnsi="Times New Roman" w:cs="Times New Roman"/>
+          <w:sz w:val="24"/>
+          <w:szCs w:val="24"/>
+          <w:lang w:val="es-419"/>
+        </w:rPr>
+        <mc:AlternateContent>
+          <mc:Choice Requires="wps">
+            <w:drawing>
+              <wp:anchor distT="45720" distB="45720" distL="114300" distR="114300" simplePos="0" relativeHeight="251669504" behindDoc="0" locked="0" layoutInCell="1" allowOverlap="1" wp14:anchorId="4A6CA359" wp14:editId="2F14BE02">
+                <wp:simplePos x="0" y="0"/>
+                <wp:positionH relativeFrom="column">
+                  <wp:posOffset>1607820</wp:posOffset>
+                </wp:positionH>
+                <wp:positionV relativeFrom="paragraph">
+                  <wp:posOffset>114300</wp:posOffset>
+                </wp:positionV>
+                <wp:extent cx="1409700" cy="586740"/>
+                <wp:effectExtent l="0" t="0" r="19050" b="22860"/>
+                <wp:wrapSquare wrapText="bothSides"/>
+                <wp:docPr id="14" name="Cuadro de texto 2"/>
+                <wp:cNvGraphicFramePr>
+                  <a:graphicFrameLocks xmlns:a="http://schemas.openxmlformats.org/drawingml/2006/main"/>
+                </wp:cNvGraphicFramePr>
+                <a:graphic xmlns:a="http://schemas.openxmlformats.org/drawingml/2006/main">
+                  <a:graphicData uri="http://schemas.microsoft.com/office/word/2010/wordprocessingShape">
+                    <wps:wsp>
+                      <wps:cNvSpPr txBox="1">
+                        <a:spLocks noChangeArrowheads="1"/>
+                      </wps:cNvSpPr>
+                      <wps:spPr bwMode="auto">
+                        <a:xfrm>
+                          <a:off x="0" y="0"/>
+                          <a:ext cx="1409700" cy="586740"/>
+                        </a:xfrm>
+                        <a:prstGeom prst="rect">
+                          <a:avLst/>
+                        </a:prstGeom>
+                        <a:solidFill>
+                          <a:srgbClr val="FFFFFF"/>
+                        </a:solidFill>
+                        <a:ln w="9525">
+                          <a:solidFill>
+                            <a:srgbClr val="000000"/>
+                          </a:solidFill>
+                          <a:miter lim="800000"/>
+                          <a:headEnd/>
+                          <a:tailEnd/>
+                        </a:ln>
+                      </wps:spPr>
+                      <wps:txbx>
+                        <w:txbxContent>
+                          <w:p>
+                            <w:pPr>
+                              <w:rPr>
+                                <w:rFonts w:ascii="Times New Roman" w:hAnsi="Times New Roman" w:cs="Times New Roman"/>
+                                <w:sz w:val="20"/>
+                                <w:szCs w:val="20"/>
+                                <w:lang w:val="es-CO"/>
+                              </w:rPr>
+                            </w:pPr>
+                            <w:r>
+                              <w:rPr>
+                                <w:rFonts w:ascii="Times New Roman" w:hAnsi="Times New Roman" w:cs="Times New Roman"/>
+                                <w:sz w:val="20"/>
+                                <w:szCs w:val="20"/>
+                                <w:lang w:val="es-CO"/>
+                              </w:rPr>
+                              <w:t>Valor que separará los elementos (Por defecto es “,”)</w:t>
+                            </w:r>
+                          </w:p>
+                        </w:txbxContent>
+                      </wps:txbx>
+                      <wps:bodyPr rot="0" vert="horz" wrap="square" lIns="91440" tIns="45720" rIns="91440" bIns="45720" anchor="t" anchorCtr="0">
+                        <a:noAutofit/>
+                      </wps:bodyPr>
+                    </wps:wsp>
+                  </a:graphicData>
+                </a:graphic>
+                <wp14:sizeRelH relativeFrom="margin">
+                  <wp14:pctWidth>0</wp14:pctWidth>
+                </wp14:sizeRelH>
+                <wp14:sizeRelV relativeFrom="margin">
+                  <wp14:pctHeight>0</wp14:pctHeight>
+                </wp14:sizeRelV>
+              </wp:anchor>
+            </w:drawing>
+          </mc:Choice>
+          <mc:Fallback>
+            <w:pict>
+              <v:shape w14:anchorId="4A6CA359" id="_x0000_s1029" type="#_x0000_t202" style="position:absolute;left:0;text-align:left;margin-left:126.6pt;margin-top:9pt;width:111pt;height:46.2pt;z-index:251669504;visibility:visible;mso-wrap-style:square;mso-width-percent:0;mso-height-percent:0;mso-wrap-distance-left:9pt;mso-wrap-distance-top:3.6pt;mso-wrap-distance-right:9pt;mso-wrap-distance-bottom:3.6pt;mso-position-horizontal:absolute;mso-position-horizontal-relative:text;mso-position-vertical:absolute;mso-position-vertical-relative:text;mso-width-percent:0;mso-height-percent:0;mso-width-relative:margin;mso-height-relative:margin;v-text-anchor:top" o:gfxdata="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">
+                <v:textbox>
+                  <w:txbxContent>
+                    <w:p>
+                      <w:pPr>
+                        <w:rPr>
+                          <w:rFonts w:ascii="Times New Roman" w:hAnsi="Times New Roman" w:cs="Times New Roman"/>
+                          <w:sz w:val="20"/>
+                          <w:szCs w:val="20"/>
+                          <w:lang w:val="es-CO"/>
+                        </w:rPr>
+                      </w:pPr>
+                      <w:r>
+                        <w:rPr>
+                          <w:rFonts w:ascii="Times New Roman" w:hAnsi="Times New Roman" w:cs="Times New Roman"/>
+                          <w:sz w:val="20"/>
+                          <w:szCs w:val="20"/>
+                          <w:lang w:val="es-CO"/>
+                        </w:rPr>
+                        <w:t>Valor que separará los elementos (Por defecto es “,”)</w:t>
+                      </w:r>
+                    </w:p>
+                  </w:txbxContent>
+                </v:textbox>
+                <w10:wrap type="square"/>
+              </v:shape>
+            </w:pict>
+          </mc:Fallback>
+        </mc:AlternateContent>
+      </w:r>
+      <w:r>
+        <w:rPr>
+          <w:rFonts w:ascii="Times New Roman" w:hAnsi="Times New Roman" w:cs="Times New Roman"/>
+          <w:sz w:val="24"/>
+          <w:szCs w:val="24"/>
+          <w:lang w:val="es-419"/>
+        </w:rPr>
+        <mc:AlternateContent>
+          <mc:Choice Requires="wps">
+            <w:drawing>
+              <wp:anchor distT="45720" distB="45720" distL="114300" distR="114300" simplePos="0" relativeHeight="251667456" behindDoc="0" locked="0" layoutInCell="1" allowOverlap="1" wp14:anchorId="26F5D74D" wp14:editId="1A438207">
+                <wp:simplePos x="0" y="0"/>
+                <wp:positionH relativeFrom="column">
+                  <wp:posOffset>4328160</wp:posOffset>
+                </wp:positionH>
+                <wp:positionV relativeFrom="paragraph">
+                  <wp:posOffset>121920</wp:posOffset>
+                </wp:positionV>
+                <wp:extent cx="2316480" cy="579120"/>
+                <wp:effectExtent l="0" t="0" r="26670" b="11430"/>
+                <wp:wrapSquare wrapText="bothSides"/>
+                <wp:docPr id="13" name="Cuadro de texto 2"/>
+                <wp:cNvGraphicFramePr>
+                  <a:graphicFrameLocks xmlns:a="http://schemas.openxmlformats.org/drawingml/2006/main"/>
+                </wp:cNvGraphicFramePr>
+                <a:graphic xmlns:a="http://schemas.openxmlformats.org/drawingml/2006/main">
+                  <a:graphicData uri="http://schemas.microsoft.com/office/word/2010/wordprocessingShape">
+                    <wps:wsp>
+                      <wps:cNvSpPr txBox="1">
+                        <a:spLocks noChangeArrowheads="1"/>
+                      </wps:cNvSpPr>
+                      <wps:spPr bwMode="auto">
+                        <a:xfrm>
+                          <a:off x="0" y="0"/>
+                          <a:ext cx="2316480" cy="579120"/>
+                        </a:xfrm>
+                        <a:prstGeom prst="rect">
+                          <a:avLst/>
+                        </a:prstGeom>
+                        <a:solidFill>
+                          <a:srgbClr val="FFFFFF"/>
+                        </a:solidFill>
+                        <a:ln w="9525">
+                          <a:solidFill>
+                            <a:srgbClr val="000000"/>
+                          </a:solidFill>
+                          <a:miter lim="800000"/>
+                          <a:headEnd/>
+                          <a:tailEnd/>
+                        </a:ln>
+                      </wps:spPr>
+                      <wps:txbx>
+                        <w:txbxContent>
+                          <w:p>
+                            <w:pPr>
+                              <w:rPr>
+                                <w:rFonts w:ascii="Times New Roman" w:hAnsi="Times New Roman" w:cs="Times New Roman"/>
+                                <w:sz w:val="20"/>
+                                <w:szCs w:val="20"/>
+                                <w:lang w:val="es-CO"/>
+                              </w:rPr>
+                            </w:pPr>
+                            <w:r>
+                              <w:rPr>
+                                <w:rFonts w:ascii="Times New Roman" w:hAnsi="Times New Roman" w:cs="Times New Roman"/>
+                                <w:sz w:val="20"/>
+                                <w:szCs w:val="20"/>
+                                <w:lang w:val="es-CO"/>
+                              </w:rPr>
+                              <w:t>Nombre del archivo de tipo .CSV a partir de cuyos elementos se espera generar la lista.</w:t>
+                            </w:r>
+                          </w:p>
+                        </w:txbxContent>
+                      </wps:txbx>
+                      <wps:bodyPr rot="0" vert="horz" wrap="square" lIns="91440" tIns="45720" rIns="91440" bIns="45720" anchor="t" anchorCtr="0">
+                        <a:noAutofit/>
+                      </wps:bodyPr>
+                    </wps:wsp>
+                  </a:graphicData>
+                </a:graphic>
+                <wp14:sizeRelH relativeFrom="margin">
+                  <wp14:pctWidth>0</wp14:pctWidth>
+                </wp14:sizeRelH>
+                <wp14:sizeRelV relativeFrom="margin">
+                  <wp14:pctHeight>0</wp14:pctHeight>
+                </wp14:sizeRelV>
+              </wp:anchor>
+            </w:drawing>
+          </mc:Choice>
+          <mc:Fallback>
+            <w:pict>
+              <v:shape w14:anchorId="26F5D74D" id="_x0000_s1030" type="#_x0000_t202" style="position:absolute;left:0;text-align:left;margin-left:340.8pt;margin-top:9.6pt;width:182.4pt;height:45.6pt;z-index:251667456;visibility:visible;mso-wrap-style:square;mso-width-percent:0;mso-height-percent:0;mso-wrap-distance-left:9pt;mso-wrap-distance-top:3.6pt;mso-wrap-distance-right:9pt;mso-wrap-distance-bottom:3.6pt;mso-position-horizontal:absolute;mso-position-horizontal-relative:text;mso-position-vertical:absolute;mso-position-vertical-relative:text;mso-width-percent:0;mso-height-percent:0;mso-width-relative:margin;mso-height-relative:margin;v-text-anchor:top" o:gfxdata="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">
+                <v:textbox>
+                  <w:txbxContent>
+                    <w:p>
+                      <w:pPr>
+                        <w:rPr>
+                          <w:rFonts w:ascii="Times New Roman" w:hAnsi="Times New Roman" w:cs="Times New Roman"/>
+                          <w:sz w:val="20"/>
+                          <w:szCs w:val="20"/>
+                          <w:lang w:val="es-CO"/>
+                        </w:rPr>
+                      </w:pPr>
+                      <w:r>
+                        <w:rPr>
+                          <w:rFonts w:ascii="Times New Roman" w:hAnsi="Times New Roman" w:cs="Times New Roman"/>
+                          <w:sz w:val="20"/>
+                          <w:szCs w:val="20"/>
+                          <w:lang w:val="es-CO"/>
+                        </w:rPr>
+                        <w:t>Nombre del archivo de tipo .CSV a partir de cuyos elementos se espera generar la lista.</w:t>
+                      </w:r>
+                    </w:p>
+                  </w:txbxContent>
+                </v:textbox>
+                <w10:wrap type="square"/>
+              </v:shape>
+            </w:pict>
+          </mc:Fallback>
+        </mc:AlternateContent>
+      </w:r>
+    </w:p>
+    <w:p>
+      <w:pPr>
+        <w:jc w:val="both"/>
+        <w:rPr>
+          <w:rFonts w:ascii="Times New Roman" w:hAnsi="Times New Roman" w:cs="Times New Roman"/>
+          <w:sz w:val="24"/>
+          <w:szCs w:val="24"/>
+          <w:lang w:val="es-419"/>
+        </w:rPr>
+      </w:pPr>
+    </w:p>
+    <w:p>
+      <w:pPr>
+        <w:jc w:val="both"/>
+        <w:rPr>
+          <w:rFonts w:ascii="Times New Roman" w:hAnsi="Times New Roman" w:cs="Times New Roman"/>
+          <w:sz w:val="24"/>
+          <w:szCs w:val="24"/>
+          <w:lang w:val="es-419"/>
+        </w:rPr>
+      </w:pPr>
+    </w:p>
+    <w:p>
+      <w:pPr>
+        <w:jc w:val="both"/>
+        <w:rPr>
+          <w:rFonts w:ascii="Times New Roman" w:hAnsi="Times New Roman" w:cs="Times New Roman"/>
+          <w:sz w:val="24"/>
+          <w:szCs w:val="24"/>
+          <w:lang w:val="es-419"/>
+        </w:rPr>
+      </w:pPr>
+      <w:r>
+        <w:lastRenderedPageBreak/>
+        <w:drawing>
+          <wp:inline distT="0" distB="0" distL="0" distR="0" wp14:anchorId="663DE30D" wp14:editId="70D4F317">
+            <wp:extent cx="5943600" cy="1250315"/>
+            <wp:effectExtent l="0" t="0" r="0" b="6985"/>
+            <wp:docPr id="23" name="Imagen 23"/>
+            <wp:cNvGraphicFramePr>
+              <a:graphicFrameLocks xmlns:a="http://schemas.openxmlformats.org/drawingml/2006/main" noChangeAspect="1"/>
+            </wp:cNvGraphicFramePr>
+            <a:graphic xmlns:a="http://schemas.openxmlformats.org/drawingml/2006/main">
+              <a:graphicData uri="http://schemas.openxmlformats.org/drawingml/2006/picture">
+                <pic:pic xmlns:pic="http://schemas.openxmlformats.org/drawingml/2006/picture">
+                  <pic:nvPicPr>
+                    <pic:cNvPr id="1" name=""/>
+                    <pic:cNvPicPr/>
+                  </pic:nvPicPr>
+                  <pic:blipFill>
+                    <a:blip r:embed="rId8"/>
+                    <a:stretch>
+                      <a:fillRect/>
+                    </a:stretch>
+                  </pic:blipFill>
+                  <pic:spPr>
+                    <a:xfrm>
+                      <a:off x="0" y="0"/>
+                      <a:ext cx="5943600" cy="1250315"/>
+                    </a:xfrm>
+                    <a:prstGeom prst="rect">
+                      <a:avLst/>
+                    </a:prstGeom>
+                  </pic:spPr>
+                </pic:pic>
+              </a:graphicData>
+            </a:graphic>
+          </wp:inline>
+        </w:drawing>
+      </w:r>
+    </w:p>
+    <w:p>
+      <w:pPr>
+        <w:jc w:val="both"/>
+        <w:rPr>
+          <w:rFonts w:ascii="Times New Roman" w:hAnsi="Times New Roman" w:cs="Times New Roman"/>
+          <w:sz w:val="24"/>
+          <w:szCs w:val="24"/>
+          <w:lang w:val="es-419"/>
+        </w:rPr>
+      </w:pPr>
+      <w:r>
+        <w:rPr>
+          <w:rFonts w:ascii="Times New Roman" w:hAnsi="Times New Roman" w:cs="Times New Roman"/>
+          <w:sz w:val="24"/>
+          <w:szCs w:val="24"/>
+          <w:lang w:val="es-419"/>
+        </w:rPr>
+        <w:t>Figura 4. Implementación de la función newList() para crear el TAD lista.</w:t>
+      </w:r>
     </w:p>
     <w:p>
       <w:pPr>
@@ -3251,7 +4531,6 @@
         </w:rPr>
         <w:t xml:space="preserve">en la función </w:t>
       </w:r>
-      <w:proofErr w:type="gramStart"/>
       <w:r>
         <w:rPr>
           <w:rFonts w:ascii="Times New Roman" w:hAnsi="Times New Roman" w:cs="Times New Roman"/>
@@ -3261,19 +4540,7 @@
           <w:szCs w:val="24"/>
           <w:lang w:val="es-419"/>
         </w:rPr>
-        <w:t>newList(</w:t>
-      </w:r>
-      <w:proofErr w:type="gramEnd"/>
-      <w:r>
-        <w:rPr>
-          <w:rFonts w:ascii="Times New Roman" w:hAnsi="Times New Roman" w:cs="Times New Roman"/>
-          <w:b/>
-          <w:bCs/>
-          <w:sz w:val="24"/>
-          <w:szCs w:val="24"/>
-          <w:lang w:val="es-419"/>
-        </w:rPr>
-        <w:t>)</w:t>
+        <w:t>newList()</w:t>
       </w:r>
       <w:r>
         <w:rPr>
@@ -3284,6 +4551,191 @@
         </w:rPr>
         <w:t>?</w:t>
       </w:r>
+    </w:p>
+    <w:p>
+      <w:pPr>
+        <w:jc w:val="both"/>
+        <w:rPr>
+          <w:rFonts w:ascii="Times New Roman" w:hAnsi="Times New Roman" w:cs="Times New Roman"/>
+          <w:sz w:val="24"/>
+          <w:szCs w:val="24"/>
+          <w:lang w:val="es-419"/>
+        </w:rPr>
+      </w:pPr>
+    </w:p>
+    <w:p>
+      <w:pPr>
+        <w:jc w:val="both"/>
+        <w:rPr>
+          <w:rFonts w:ascii="Times New Roman" w:hAnsi="Times New Roman" w:cs="Times New Roman"/>
+          <w:sz w:val="24"/>
+          <w:szCs w:val="24"/>
+          <w:lang w:val="es-419"/>
+        </w:rPr>
+      </w:pPr>
+      <w:r>
+        <w:rPr>
+          <w:rFonts w:ascii="Times New Roman" w:hAnsi="Times New Roman" w:cs="Times New Roman"/>
+          <w:sz w:val="24"/>
+          <w:szCs w:val="24"/>
+          <w:lang w:val="es-419"/>
+        </w:rPr>
+        <w:t>Este parametro establece una función de comparación específica con la cual se podran comparar los elementos que pertenezcan al TAD</w:t>
+      </w:r>
+      <w:r>
+        <w:rPr>
+          <w:rFonts w:ascii="Times New Roman" w:hAnsi="Times New Roman" w:cs="Times New Roman"/>
+          <w:sz w:val="24"/>
+          <w:szCs w:val="24"/>
+          <w:lang w:val="es-419"/>
+        </w:rPr>
+        <w:t xml:space="preserve"> </w:t>
+      </w:r>
+      <w:r>
+        <w:rPr>
+          <w:rFonts w:ascii="Times New Roman" w:hAnsi="Times New Roman" w:cs="Times New Roman"/>
+          <w:sz w:val="24"/>
+          <w:szCs w:val="24"/>
+          <w:lang w:val="es-419"/>
+        </w:rPr>
+        <w:t>Lista creado.</w:t>
+      </w:r>
+      <w:r>
+        <w:rPr>
+          <w:rFonts w:ascii="Times New Roman" w:hAnsi="Times New Roman" w:cs="Times New Roman"/>
+          <w:sz w:val="24"/>
+          <w:szCs w:val="24"/>
+          <w:lang w:val="es-419"/>
+        </w:rPr>
+        <w:t xml:space="preserve"> En dado caso de que no se provea una función (c</w:t>
+      </w:r>
+      <w:r>
+        <w:rPr>
+          <w:rFonts w:ascii="Times New Roman" w:hAnsi="Times New Roman" w:cs="Times New Roman"/>
+          <w:sz w:val="24"/>
+          <w:szCs w:val="24"/>
+          <w:lang w:val="es-419"/>
+        </w:rPr>
+        <w:t>mpfunction = None), el programa automáticamente recurrirá a la función de comparación por defecto</w:t>
+      </w:r>
+      <w:r>
+        <w:rPr>
+          <w:rFonts w:ascii="Times New Roman" w:hAnsi="Times New Roman" w:cs="Times New Roman"/>
+          <w:sz w:val="24"/>
+          <w:szCs w:val="24"/>
+          <w:lang w:val="es-419"/>
+        </w:rPr>
+        <w:t xml:space="preserve">. Para más información es posible referirse a la documentación incluida en el archivo </w:t>
+      </w:r>
+      <w:r>
+        <w:rPr>
+          <w:rFonts w:ascii="Times New Roman" w:hAnsi="Times New Roman" w:cs="Times New Roman"/>
+          <w:i/>
+          <w:iCs/>
+          <w:sz w:val="24"/>
+          <w:szCs w:val="24"/>
+          <w:lang w:val="es-419"/>
+        </w:rPr>
+        <w:t>list.py</w:t>
+      </w:r>
+      <w:r>
+        <w:rPr>
+          <w:rFonts w:ascii="Times New Roman" w:hAnsi="Times New Roman" w:cs="Times New Roman"/>
+          <w:sz w:val="24"/>
+          <w:szCs w:val="24"/>
+          <w:lang w:val="es-419"/>
+        </w:rPr>
+        <w:t xml:space="preserve"> referente a este paramentro:</w:t>
+      </w:r>
+    </w:p>
+    <w:p>
+      <w:pPr>
+        <w:jc w:val="both"/>
+        <w:rPr>
+          <w:rFonts w:ascii="Times New Roman" w:hAnsi="Times New Roman" w:cs="Times New Roman"/>
+          <w:sz w:val="24"/>
+          <w:szCs w:val="24"/>
+          <w:lang w:val="es-419"/>
+        </w:rPr>
+      </w:pPr>
+      <w:r>
+        <w:drawing>
+          <wp:inline distT="0" distB="0" distL="0" distR="0" wp14:anchorId="751FD58A" wp14:editId="49008B0E">
+            <wp:extent cx="4168140" cy="658620"/>
+            <wp:effectExtent l="0" t="0" r="3810" b="8255"/>
+            <wp:docPr id="24" name="Imagen 24"/>
+            <wp:cNvGraphicFramePr>
+              <a:graphicFrameLocks xmlns:a="http://schemas.openxmlformats.org/drawingml/2006/main" noChangeAspect="1"/>
+            </wp:cNvGraphicFramePr>
+            <a:graphic xmlns:a="http://schemas.openxmlformats.org/drawingml/2006/main">
+              <a:graphicData uri="http://schemas.openxmlformats.org/drawingml/2006/picture">
+                <pic:pic xmlns:pic="http://schemas.openxmlformats.org/drawingml/2006/picture">
+                  <pic:nvPicPr>
+                    <pic:cNvPr id="1" name=""/>
+                    <pic:cNvPicPr/>
+                  </pic:nvPicPr>
+                  <pic:blipFill>
+                    <a:blip r:embed="rId9"/>
+                    <a:stretch>
+                      <a:fillRect/>
+                    </a:stretch>
+                  </pic:blipFill>
+                  <pic:spPr>
+                    <a:xfrm>
+                      <a:off x="0" y="0"/>
+                      <a:ext cx="4249231" cy="671433"/>
+                    </a:xfrm>
+                    <a:prstGeom prst="rect">
+                      <a:avLst/>
+                    </a:prstGeom>
+                  </pic:spPr>
+                </pic:pic>
+              </a:graphicData>
+            </a:graphic>
+          </wp:inline>
+        </w:drawing>
+      </w:r>
+    </w:p>
+    <w:p>
+      <w:pPr>
+        <w:rPr>
+          <w:rFonts w:ascii="Times New Roman" w:hAnsi="Times New Roman" w:cs="Times New Roman"/>
+          <w:sz w:val="24"/>
+          <w:szCs w:val="24"/>
+          <w:u w:val="single"/>
+          <w:lang w:val="es-419"/>
+        </w:rPr>
+      </w:pPr>
+      <w:r>
+        <w:rPr>
+          <w:rFonts w:ascii="Times New Roman" w:hAnsi="Times New Roman" w:cs="Times New Roman"/>
+          <w:sz w:val="24"/>
+          <w:szCs w:val="24"/>
+          <w:lang w:val="es-419"/>
+        </w:rPr>
+        <w:t xml:space="preserve">Figura 5: Documentación referente al parametro </w:t>
+      </w:r>
+      <w:r>
+        <w:rPr>
+          <w:rFonts w:ascii="Times New Roman" w:hAnsi="Times New Roman" w:cs="Times New Roman"/>
+          <w:sz w:val="24"/>
+          <w:szCs w:val="24"/>
+          <w:u w:val="single"/>
+          <w:lang w:val="es-419"/>
+        </w:rPr>
+        <w:t>cmpfunction</w:t>
+      </w:r>
+    </w:p>
+    <w:p>
+      <w:pPr>
+        <w:jc w:val="both"/>
+        <w:rPr>
+          <w:rFonts w:ascii="Times New Roman" w:hAnsi="Times New Roman" w:cs="Times New Roman"/>
+          <w:sz w:val="24"/>
+          <w:szCs w:val="24"/>
+          <w:lang w:val="es-419"/>
+        </w:rPr>
+      </w:pPr>
     </w:p>
     <w:p>
       <w:pPr>
@@ -3360,10 +4812,7 @@
     <w:p>
       <w:pPr>
         <w:pStyle w:val="Prrafodelista"/>
-        <w:numPr>
-          <w:ilvl w:val="0"/>
-          <w:numId w:val="1"/>
-        </w:numPr>
+        <w:ind w:left="360"/>
         <w:jc w:val="both"/>
         <w:rPr>
           <w:rFonts w:ascii="Times New Roman" w:hAnsi="Times New Roman" w:cs="Times New Roman"/>
@@ -3372,35 +4821,185 @@
           <w:lang w:val="es-419"/>
         </w:rPr>
       </w:pPr>
-      <w:r>
-        <w:rPr>
-          <w:rFonts w:ascii="Times New Roman" w:hAnsi="Times New Roman" w:cs="Times New Roman"/>
-          <w:sz w:val="24"/>
-          <w:szCs w:val="24"/>
-          <w:lang w:val="es-419"/>
-        </w:rPr>
-        <w:t xml:space="preserve">¿Qué hace la función </w:t>
-      </w:r>
-      <w:r>
-        <w:rPr>
-          <w:rFonts w:ascii="Times New Roman" w:hAnsi="Times New Roman" w:cs="Times New Roman"/>
-          <w:b/>
-          <w:iCs/>
-          <w:sz w:val="24"/>
-          <w:szCs w:val="24"/>
-          <w:lang w:val="es-419"/>
-        </w:rPr>
-        <w:t>getElement()</w:t>
-      </w:r>
-      <w:r>
-        <w:rPr>
-          <w:rFonts w:ascii="Times New Roman" w:hAnsi="Times New Roman" w:cs="Times New Roman"/>
-          <w:sz w:val="24"/>
-          <w:szCs w:val="24"/>
-          <w:lang w:val="es-419"/>
-        </w:rPr>
-        <w:t>?</w:t>
-      </w:r>
+    </w:p>
+    <w:p>
+      <w:pPr>
+        <w:pStyle w:val="Prrafodelista"/>
+        <w:ind w:left="360"/>
+        <w:jc w:val="both"/>
+        <w:rPr>
+          <w:rFonts w:ascii="Times New Roman" w:hAnsi="Times New Roman" w:cs="Times New Roman"/>
+          <w:sz w:val="24"/>
+          <w:szCs w:val="24"/>
+          <w:lang w:val="es-419"/>
+        </w:rPr>
+      </w:pPr>
+      <w:r>
+        <w:drawing>
+          <wp:inline distT="0" distB="0" distL="0" distR="0" wp14:anchorId="5B72F6AD" wp14:editId="67591A0D">
+            <wp:extent cx="4579620" cy="2545701"/>
+            <wp:effectExtent l="0" t="0" r="0" b="7620"/>
+            <wp:docPr id="25" name="Imagen 25"/>
+            <wp:cNvGraphicFramePr>
+              <a:graphicFrameLocks xmlns:a="http://schemas.openxmlformats.org/drawingml/2006/main" noChangeAspect="1"/>
+            </wp:cNvGraphicFramePr>
+            <a:graphic xmlns:a="http://schemas.openxmlformats.org/drawingml/2006/main">
+              <a:graphicData uri="http://schemas.openxmlformats.org/drawingml/2006/picture">
+                <pic:pic xmlns:pic="http://schemas.openxmlformats.org/drawingml/2006/picture">
+                  <pic:nvPicPr>
+                    <pic:cNvPr id="1" name=""/>
+                    <pic:cNvPicPr/>
+                  </pic:nvPicPr>
+                  <pic:blipFill>
+                    <a:blip r:embed="rId10"/>
+                    <a:stretch>
+                      <a:fillRect/>
+                    </a:stretch>
+                  </pic:blipFill>
+                  <pic:spPr>
+                    <a:xfrm>
+                      <a:off x="0" y="0"/>
+                      <a:ext cx="4592534" cy="2552880"/>
+                    </a:xfrm>
+                    <a:prstGeom prst="rect">
+                      <a:avLst/>
+                    </a:prstGeom>
+                  </pic:spPr>
+                </pic:pic>
+              </a:graphicData>
+            </a:graphic>
+          </wp:inline>
+        </w:drawing>
+      </w:r>
+    </w:p>
+    <w:p>
+      <w:pPr>
+        <w:pStyle w:val="Prrafodelista"/>
+        <w:ind w:left="360"/>
+        <w:jc w:val="both"/>
+        <w:rPr>
+          <w:rFonts w:ascii="Times New Roman" w:hAnsi="Times New Roman" w:cs="Times New Roman"/>
+          <w:sz w:val="24"/>
+          <w:szCs w:val="24"/>
+          <w:lang w:val="es-419"/>
+        </w:rPr>
+      </w:pPr>
+      <w:r>
+        <w:rPr>
+          <w:rFonts w:ascii="Times New Roman" w:hAnsi="Times New Roman" w:cs="Times New Roman"/>
+          <w:sz w:val="24"/>
+          <w:szCs w:val="24"/>
+          <w:lang w:val="es-419"/>
+        </w:rPr>
+        <w:t>Figura 7: Función addLast()</w:t>
+      </w:r>
+    </w:p>
+    <w:p>
+      <w:pPr>
+        <w:pStyle w:val="Prrafodelista"/>
+        <w:ind w:left="360"/>
+        <w:jc w:val="both"/>
+        <w:rPr>
+          <w:rFonts w:ascii="Times New Roman" w:hAnsi="Times New Roman" w:cs="Times New Roman"/>
+          <w:sz w:val="24"/>
+          <w:szCs w:val="24"/>
+          <w:lang w:val="es-419"/>
+        </w:rPr>
+      </w:pPr>
+      <w:r>
+        <w:rPr>
+          <w:rFonts w:ascii="Times New Roman" w:hAnsi="Times New Roman" w:cs="Times New Roman"/>
+          <w:sz w:val="24"/>
+          <w:szCs w:val="24"/>
+          <w:lang w:val="es-419"/>
+        </w:rPr>
+        <w:lastRenderedPageBreak/>
+        <w:t xml:space="preserve">La función addLast() añade un elemento a la última posición de la lista y actualiza el apuntador a la última posición mediante el incremento del tamaño de la lista en 1. Esta función hace parte del TAD Lista ya que permite realizar esta acción en una lista de tipo Array o en una Single </w:t>
+      </w:r>
+      <w:proofErr w:type="spellStart"/>
+      <w:r>
+        <w:rPr>
+          <w:rFonts w:ascii="Times New Roman" w:hAnsi="Times New Roman" w:cs="Times New Roman"/>
+          <w:sz w:val="24"/>
+          <w:szCs w:val="24"/>
+          <w:lang w:val="es-419"/>
+        </w:rPr>
+        <w:t>Linked</w:t>
+      </w:r>
+      <w:proofErr w:type="spellEnd"/>
+      <w:r>
+        <w:rPr>
+          <w:rFonts w:ascii="Times New Roman" w:hAnsi="Times New Roman" w:cs="Times New Roman"/>
+          <w:sz w:val="24"/>
+          <w:szCs w:val="24"/>
+          <w:lang w:val="es-419"/>
+        </w:rPr>
+        <w:t xml:space="preserve"> </w:t>
+      </w:r>
+      <w:proofErr w:type="spellStart"/>
+      <w:r>
+        <w:rPr>
+          <w:rFonts w:ascii="Times New Roman" w:hAnsi="Times New Roman" w:cs="Times New Roman"/>
+          <w:sz w:val="24"/>
+          <w:szCs w:val="24"/>
+          <w:lang w:val="es-419"/>
+        </w:rPr>
+        <w:t>List</w:t>
+      </w:r>
+      <w:proofErr w:type="spellEnd"/>
+      <w:r>
+        <w:rPr>
+          <w:rFonts w:ascii="Times New Roman" w:hAnsi="Times New Roman" w:cs="Times New Roman"/>
+          <w:sz w:val="24"/>
+          <w:szCs w:val="24"/>
+          <w:lang w:val="es-419"/>
+        </w:rPr>
+        <w:t xml:space="preserve">. No obstante, es importante tener en cuenta que la efectividad de esta función variará dependiendo del tipo de estructura de datos que se </w:t>
+      </w:r>
+      <w:r>
+        <w:rPr>
+          <w:rFonts w:ascii="Times New Roman" w:hAnsi="Times New Roman" w:cs="Times New Roman"/>
+          <w:sz w:val="24"/>
+          <w:szCs w:val="24"/>
+          <w:lang w:val="es-419"/>
+        </w:rPr>
+        <w:t>utilice</w:t>
+      </w:r>
+      <w:r>
+        <w:rPr>
+          <w:rFonts w:ascii="Times New Roman" w:hAnsi="Times New Roman" w:cs="Times New Roman"/>
+          <w:sz w:val="24"/>
+          <w:szCs w:val="24"/>
+          <w:lang w:val="es-419"/>
+        </w:rPr>
+        <w:t xml:space="preserve">. </w:t>
+      </w:r>
+    </w:p>
+    <w:p>
+      <w:pPr>
+        <w:pStyle w:val="Prrafodelista"/>
+        <w:ind w:left="360"/>
+        <w:jc w:val="both"/>
+        <w:rPr>
+          <w:rFonts w:ascii="Times New Roman" w:hAnsi="Times New Roman" w:cs="Times New Roman"/>
+          <w:sz w:val="24"/>
+          <w:szCs w:val="24"/>
+          <w:lang w:val="es-419"/>
+        </w:rPr>
+      </w:pPr>
+    </w:p>
+    <w:p>
+      <w:pPr>
+        <w:pStyle w:val="Prrafodelista"/>
+        <w:ind w:left="360"/>
+        <w:jc w:val="both"/>
+        <w:rPr>
+          <w:rFonts w:ascii="Times New Roman" w:hAnsi="Times New Roman" w:cs="Times New Roman"/>
+          <w:sz w:val="24"/>
+          <w:szCs w:val="24"/>
+          <w:lang w:val="es-419"/>
+        </w:rPr>
+      </w:pPr>
     </w:p>
     <w:p>
       <w:pPr>
@@ -3435,7 +5034,7 @@
           <w:szCs w:val="24"/>
           <w:lang w:val="es-419"/>
         </w:rPr>
-        <w:t>subList()</w:t>
+        <w:t>getElement()</w:t>
       </w:r>
       <w:r>
         <w:rPr>
@@ -3446,6 +5045,171 @@
         </w:rPr>
         <w:t>?</w:t>
       </w:r>
+    </w:p>
+    <w:p>
+      <w:pPr>
+        <w:jc w:val="both"/>
+        <w:rPr>
+          <w:rFonts w:ascii="Times New Roman" w:hAnsi="Times New Roman" w:cs="Times New Roman"/>
+          <w:sz w:val="24"/>
+          <w:szCs w:val="24"/>
+          <w:lang w:val="es-419"/>
+        </w:rPr>
+      </w:pPr>
+      <w:r>
+        <w:drawing>
+          <wp:inline distT="0" distB="0" distL="0" distR="0" wp14:anchorId="0F671911" wp14:editId="43916543">
+            <wp:extent cx="4845596" cy="3337560"/>
+            <wp:effectExtent l="0" t="0" r="0" b="0"/>
+            <wp:docPr id="26" name="Imagen 26"/>
+            <wp:cNvGraphicFramePr>
+              <a:graphicFrameLocks xmlns:a="http://schemas.openxmlformats.org/drawingml/2006/main" noChangeAspect="1"/>
+            </wp:cNvGraphicFramePr>
+            <a:graphic xmlns:a="http://schemas.openxmlformats.org/drawingml/2006/main">
+              <a:graphicData uri="http://schemas.openxmlformats.org/drawingml/2006/picture">
+                <pic:pic xmlns:pic="http://schemas.openxmlformats.org/drawingml/2006/picture">
+                  <pic:nvPicPr>
+                    <pic:cNvPr id="1" name=""/>
+                    <pic:cNvPicPr/>
+                  </pic:nvPicPr>
+                  <pic:blipFill>
+                    <a:blip r:embed="rId11"/>
+                    <a:stretch>
+                      <a:fillRect/>
+                    </a:stretch>
+                  </pic:blipFill>
+                  <pic:spPr>
+                    <a:xfrm>
+                      <a:off x="0" y="0"/>
+                      <a:ext cx="4875031" cy="3357835"/>
+                    </a:xfrm>
+                    <a:prstGeom prst="rect">
+                      <a:avLst/>
+                    </a:prstGeom>
+                  </pic:spPr>
+                </pic:pic>
+              </a:graphicData>
+            </a:graphic>
+          </wp:inline>
+        </w:drawing>
+      </w:r>
+    </w:p>
+    <w:p>
+      <w:pPr>
+        <w:jc w:val="both"/>
+        <w:rPr>
+          <w:rFonts w:ascii="Times New Roman" w:hAnsi="Times New Roman" w:cs="Times New Roman"/>
+          <w:sz w:val="24"/>
+          <w:szCs w:val="24"/>
+          <w:lang w:val="es-419"/>
+        </w:rPr>
+      </w:pPr>
+      <w:r>
+        <w:rPr>
+          <w:rFonts w:ascii="Times New Roman" w:hAnsi="Times New Roman" w:cs="Times New Roman"/>
+          <w:sz w:val="24"/>
+          <w:szCs w:val="24"/>
+          <w:lang w:val="es-419"/>
+        </w:rPr>
+        <w:t>Figura 8: Función getElement()</w:t>
+      </w:r>
+    </w:p>
+    <w:p>
+      <w:pPr>
+        <w:jc w:val="both"/>
+        <w:rPr>
+          <w:rFonts w:ascii="Times New Roman" w:hAnsi="Times New Roman" w:cs="Times New Roman"/>
+          <w:sz w:val="24"/>
+          <w:szCs w:val="24"/>
+          <w:lang w:val="es-419"/>
+        </w:rPr>
+      </w:pPr>
+    </w:p>
+    <w:p>
+      <w:pPr>
+        <w:jc w:val="both"/>
+        <w:rPr>
+          <w:rFonts w:ascii="Times New Roman" w:hAnsi="Times New Roman" w:cs="Times New Roman"/>
+          <w:sz w:val="24"/>
+          <w:szCs w:val="24"/>
+          <w:lang w:val="es-419"/>
+        </w:rPr>
+      </w:pPr>
+      <w:r>
+        <w:rPr>
+          <w:rFonts w:ascii="Times New Roman" w:hAnsi="Times New Roman" w:cs="Times New Roman"/>
+          <w:sz w:val="24"/>
+          <w:szCs w:val="24"/>
+          <w:lang w:val="es-419"/>
+        </w:rPr>
+        <w:t xml:space="preserve">La función getElement(lst, pos) recibe como parámetros la lista sobre la que se está trabajando y una posición en específico (a partir del 1). Con base en esta información esta función retornará e objeto que se encuentra en dicha posición (pos) dentro de la lista (lst). Nuevamente, el tiempo de impementación variará dependiendo de la estructura de datos utilizada.  </w:t>
+      </w:r>
+    </w:p>
+    <w:p>
+      <w:pPr>
+        <w:jc w:val="both"/>
+        <w:rPr>
+          <w:rFonts w:ascii="Times New Roman" w:hAnsi="Times New Roman" w:cs="Times New Roman"/>
+          <w:sz w:val="24"/>
+          <w:szCs w:val="24"/>
+          <w:lang w:val="es-419"/>
+        </w:rPr>
+      </w:pPr>
+    </w:p>
+    <w:p>
+      <w:pPr>
+        <w:jc w:val="both"/>
+        <w:rPr>
+          <w:rFonts w:ascii="Times New Roman" w:hAnsi="Times New Roman" w:cs="Times New Roman"/>
+          <w:sz w:val="24"/>
+          <w:szCs w:val="24"/>
+          <w:lang w:val="es-419"/>
+        </w:rPr>
+      </w:pPr>
+    </w:p>
+    <w:p>
+      <w:pPr>
+        <w:jc w:val="both"/>
+        <w:rPr>
+          <w:rFonts w:ascii="Times New Roman" w:hAnsi="Times New Roman" w:cs="Times New Roman"/>
+          <w:sz w:val="24"/>
+          <w:szCs w:val="24"/>
+          <w:lang w:val="es-419"/>
+        </w:rPr>
+      </w:pPr>
+    </w:p>
+    <w:p>
+      <w:pPr>
+        <w:jc w:val="both"/>
+        <w:rPr>
+          <w:rFonts w:ascii="Times New Roman" w:hAnsi="Times New Roman" w:cs="Times New Roman"/>
+          <w:sz w:val="24"/>
+          <w:szCs w:val="24"/>
+          <w:lang w:val="es-419"/>
+        </w:rPr>
+      </w:pPr>
+    </w:p>
+    <w:p>
+      <w:pPr>
+        <w:jc w:val="both"/>
+        <w:rPr>
+          <w:rFonts w:ascii="Times New Roman" w:hAnsi="Times New Roman" w:cs="Times New Roman"/>
+          <w:sz w:val="24"/>
+          <w:szCs w:val="24"/>
+          <w:lang w:val="es-419"/>
+        </w:rPr>
+      </w:pPr>
+    </w:p>
+    <w:p>
+      <w:pPr>
+        <w:jc w:val="both"/>
+        <w:rPr>
+          <w:rFonts w:ascii="Times New Roman" w:hAnsi="Times New Roman" w:cs="Times New Roman"/>
+          <w:sz w:val="24"/>
+          <w:szCs w:val="24"/>
+          <w:lang w:val="es-419"/>
+        </w:rPr>
+      </w:pPr>
     </w:p>
     <w:p>
       <w:pPr>
@@ -3469,6 +5233,189 @@
           <w:szCs w:val="24"/>
           <w:lang w:val="es-419"/>
         </w:rPr>
+        <w:lastRenderedPageBreak/>
+        <w:t xml:space="preserve">¿Qué hace la función </w:t>
+      </w:r>
+      <w:r>
+        <w:rPr>
+          <w:rFonts w:ascii="Times New Roman" w:hAnsi="Times New Roman" w:cs="Times New Roman"/>
+          <w:b/>
+          <w:iCs/>
+          <w:sz w:val="24"/>
+          <w:szCs w:val="24"/>
+          <w:lang w:val="es-419"/>
+        </w:rPr>
+        <w:t>subList()</w:t>
+      </w:r>
+      <w:r>
+        <w:rPr>
+          <w:rFonts w:ascii="Times New Roman" w:hAnsi="Times New Roman" w:cs="Times New Roman"/>
+          <w:sz w:val="24"/>
+          <w:szCs w:val="24"/>
+          <w:lang w:val="es-419"/>
+        </w:rPr>
+        <w:t>?</w:t>
+      </w:r>
+    </w:p>
+    <w:p>
+      <w:pPr>
+        <w:jc w:val="both"/>
+        <w:rPr>
+          <w:rFonts w:ascii="Times New Roman" w:hAnsi="Times New Roman" w:cs="Times New Roman"/>
+          <w:sz w:val="24"/>
+          <w:szCs w:val="24"/>
+          <w:lang w:val="es-419"/>
+        </w:rPr>
+      </w:pPr>
+      <w:r>
+        <w:drawing>
+          <wp:inline distT="0" distB="0" distL="0" distR="0" wp14:anchorId="5DE26E3E" wp14:editId="5C33B494">
+            <wp:extent cx="4191000" cy="2821761"/>
+            <wp:effectExtent l="0" t="0" r="0" b="0"/>
+            <wp:docPr id="27" name="Imagen 27"/>
+            <wp:cNvGraphicFramePr>
+              <a:graphicFrameLocks xmlns:a="http://schemas.openxmlformats.org/drawingml/2006/main" noChangeAspect="1"/>
+            </wp:cNvGraphicFramePr>
+            <a:graphic xmlns:a="http://schemas.openxmlformats.org/drawingml/2006/main">
+              <a:graphicData uri="http://schemas.openxmlformats.org/drawingml/2006/picture">
+                <pic:pic xmlns:pic="http://schemas.openxmlformats.org/drawingml/2006/picture">
+                  <pic:nvPicPr>
+                    <pic:cNvPr id="1" name=""/>
+                    <pic:cNvPicPr/>
+                  </pic:nvPicPr>
+                  <pic:blipFill>
+                    <a:blip r:embed="rId12"/>
+                    <a:stretch>
+                      <a:fillRect/>
+                    </a:stretch>
+                  </pic:blipFill>
+                  <pic:spPr>
+                    <a:xfrm>
+                      <a:off x="0" y="0"/>
+                      <a:ext cx="4240982" cy="2855413"/>
+                    </a:xfrm>
+                    <a:prstGeom prst="rect">
+                      <a:avLst/>
+                    </a:prstGeom>
+                  </pic:spPr>
+                </pic:pic>
+              </a:graphicData>
+            </a:graphic>
+          </wp:inline>
+        </w:drawing>
+      </w:r>
+    </w:p>
+    <w:p>
+      <w:pPr>
+        <w:jc w:val="both"/>
+        <w:rPr>
+          <w:rFonts w:ascii="Times New Roman" w:hAnsi="Times New Roman" w:cs="Times New Roman"/>
+          <w:sz w:val="24"/>
+          <w:szCs w:val="24"/>
+          <w:lang w:val="es-419"/>
+        </w:rPr>
+      </w:pPr>
+      <w:r>
+        <w:rPr>
+          <w:rFonts w:ascii="Times New Roman" w:hAnsi="Times New Roman" w:cs="Times New Roman"/>
+          <w:sz w:val="24"/>
+          <w:szCs w:val="24"/>
+          <w:lang w:val="es-419"/>
+        </w:rPr>
+        <w:t>Figura 9: Función sub</w:t>
+      </w:r>
+      <w:r>
+        <w:rPr>
+          <w:rFonts w:ascii="Times New Roman" w:hAnsi="Times New Roman" w:cs="Times New Roman"/>
+          <w:sz w:val="24"/>
+          <w:szCs w:val="24"/>
+          <w:lang w:val="es-419"/>
+        </w:rPr>
+        <w:t>List()</w:t>
+      </w:r>
+    </w:p>
+    <w:p>
+      <w:pPr>
+        <w:jc w:val="both"/>
+        <w:rPr>
+          <w:rFonts w:ascii="Times New Roman" w:hAnsi="Times New Roman" w:cs="Times New Roman"/>
+          <w:sz w:val="24"/>
+          <w:szCs w:val="24"/>
+          <w:lang w:val="es-419"/>
+        </w:rPr>
+      </w:pPr>
+    </w:p>
+    <w:p>
+      <w:pPr>
+        <w:jc w:val="both"/>
+        <w:rPr>
+          <w:rFonts w:ascii="Times New Roman" w:hAnsi="Times New Roman" w:cs="Times New Roman"/>
+          <w:sz w:val="24"/>
+          <w:szCs w:val="24"/>
+          <w:lang w:val="es-419"/>
+        </w:rPr>
+      </w:pPr>
+      <w:r>
+        <w:rPr>
+          <w:rFonts w:ascii="Times New Roman" w:hAnsi="Times New Roman" w:cs="Times New Roman"/>
+          <w:sz w:val="24"/>
+          <w:szCs w:val="24"/>
+          <w:lang w:val="es-419"/>
+        </w:rPr>
+        <w:t xml:space="preserve">Esta función recibe tres parámetros: lst, post y numelem. El objetivo de esta función es el de retornar una sub-lista a partir de la lista principal (lst). Para determinar el rango de elemento que tomará la sub-lista se utiliza una posición (pos) y una cantidad de elementos (numelem), entonces se generará una sublista </w:t>
+      </w:r>
+      <w:r>
+        <w:rPr>
+          <w:rFonts w:ascii="Times New Roman" w:hAnsi="Times New Roman" w:cs="Times New Roman"/>
+          <w:sz w:val="24"/>
+          <w:szCs w:val="24"/>
+          <w:lang w:val="es-419"/>
+        </w:rPr>
+        <w:t xml:space="preserve"> a partir de la </w:t>
+      </w:r>
+      <w:r>
+        <w:rPr>
+          <w:rFonts w:ascii="Times New Roman" w:hAnsi="Times New Roman" w:cs="Times New Roman"/>
+          <w:sz w:val="24"/>
+          <w:szCs w:val="24"/>
+          <w:lang w:val="es-419"/>
+        </w:rPr>
+        <w:t xml:space="preserve">posición pos y de tamaño numelem. </w:t>
+      </w:r>
+    </w:p>
+    <w:p>
+      <w:pPr>
+        <w:jc w:val="both"/>
+        <w:rPr>
+          <w:rFonts w:ascii="Times New Roman" w:hAnsi="Times New Roman" w:cs="Times New Roman"/>
+          <w:sz w:val="24"/>
+          <w:szCs w:val="24"/>
+          <w:lang w:val="es-419"/>
+        </w:rPr>
+      </w:pPr>
+    </w:p>
+    <w:p>
+      <w:pPr>
+        <w:pStyle w:val="Prrafodelista"/>
+        <w:numPr>
+          <w:ilvl w:val="0"/>
+          <w:numId w:val="1"/>
+        </w:numPr>
+        <w:jc w:val="both"/>
+        <w:rPr>
+          <w:rFonts w:ascii="Times New Roman" w:hAnsi="Times New Roman" w:cs="Times New Roman"/>
+          <w:sz w:val="24"/>
+          <w:szCs w:val="24"/>
+          <w:lang w:val="es-419"/>
+        </w:rPr>
+      </w:pPr>
+      <w:r>
+        <w:rPr>
+          <w:rFonts w:ascii="Times New Roman" w:hAnsi="Times New Roman" w:cs="Times New Roman"/>
+          <w:sz w:val="24"/>
+          <w:szCs w:val="24"/>
+          <w:lang w:val="es-419"/>
+        </w:rPr>
         <w:t xml:space="preserve">¿Observó algún cambio en el comportamiento del programa al cambiar la implementación del parámetro </w:t>
       </w:r>
       <w:r>
@@ -3500,31 +5447,7 @@
           <w:szCs w:val="24"/>
           <w:lang w:val="es-419"/>
         </w:rPr>
-        <w:t>“</w:t>
-      </w:r>
-      <w:proofErr w:type="gramStart"/>
-      <w:r>
-        <w:rPr>
-          <w:rFonts w:ascii="Times New Roman" w:hAnsi="Times New Roman" w:cs="Times New Roman"/>
-          <w:b/>
-          <w:bCs/>
-          <w:sz w:val="24"/>
-          <w:szCs w:val="24"/>
-          <w:lang w:val="es-419"/>
-        </w:rPr>
-        <w:t>SINGLE</w:t>
-      </w:r>
-      <w:proofErr w:type="gramEnd"/>
-      <w:r>
-        <w:rPr>
-          <w:rFonts w:ascii="Times New Roman" w:hAnsi="Times New Roman" w:cs="Times New Roman"/>
-          <w:b/>
-          <w:bCs/>
-          <w:sz w:val="24"/>
-          <w:szCs w:val="24"/>
-          <w:lang w:val="es-419"/>
-        </w:rPr>
-        <w:t>_LINKED”</w:t>
+        <w:t>“SINGLE_LINKED”</w:t>
       </w:r>
       <w:r>
         <w:rPr>

</xml_diff>